<commit_message>
adding changes to organisational structure
</commit_message>
<xml_diff>
--- a/AKIPRO Software Development Plan.docx
+++ b/AKIPRO Software Development Plan.docx
@@ -5,7 +5,10 @@
     <w:sdt>
       <w:sdtPr>
         <w:rPr>
+          <w:rFonts w:ascii="Times New Roman" w:eastAsia="Times New Roman" w:hAnsi="Times New Roman" w:cs="Times New Roman"/>
           <w:color w:val="4F81BD" w:themeColor="accent1"/>
+          <w:sz w:val="20"/>
+          <w:szCs w:val="20"/>
         </w:rPr>
         <w:id w:val="376981438"/>
         <w:docPartObj>
@@ -15,10 +18,7 @@
       </w:sdtPr>
       <w:sdtEndPr>
         <w:rPr>
-          <w:rFonts w:ascii="Times New Roman" w:eastAsia="Times New Roman" w:hAnsi="Times New Roman" w:cs="Times New Roman"/>
           <w:color w:val="auto"/>
-          <w:sz w:val="20"/>
-          <w:szCs w:val="20"/>
         </w:rPr>
       </w:sdtEndPr>
       <w:sdtContent>
@@ -201,6 +201,7 @@
                                     <w:calendar w:val="gregorian"/>
                                   </w:date>
                                 </w:sdtPr>
+                                <w:sdtEndPr/>
                                 <w:sdtContent>
                                   <w:p>
                                     <w:pPr>
@@ -240,6 +241,7 @@
                                     <w:dataBinding w:prefixMappings="xmlns:ns0='http://schemas.openxmlformats.org/officeDocument/2006/extended-properties' " w:xpath="/ns0:Properties[1]/ns0:Company[1]" w:storeItemID="{6668398D-A668-4E3E-A5EB-62B293D839F1}"/>
                                     <w:text/>
                                   </w:sdtPr>
+                                  <w:sdtEndPr/>
                                   <w:sdtContent>
                                     <w:r>
                                       <w:rPr>
@@ -263,10 +265,24 @@
                                     <w:dataBinding w:prefixMappings="xmlns:ns0='http://schemas.microsoft.com/office/2006/coverPageProps' " w:xpath="/ns0:CoverPageProperties[1]/ns0:CompanyAddress[1]" w:storeItemID="{55AF091B-3C7A-41E3-B477-F2FDAA23CFDA}"/>
                                     <w:text/>
                                   </w:sdtPr>
+                                  <w:sdtEndPr/>
                                   <w:sdtContent>
                                     <w:r>
-                                      <w:t>Usha Mungal – Moniece Forbes-Wells – Kris Chianikan</w:t>
+                                      <w:t xml:space="preserve">Usha Mungal – </w:t>
                                     </w:r>
+                                    <w:proofErr w:type="spellStart"/>
+                                    <w:r>
+                                      <w:t>Moniece</w:t>
+                                    </w:r>
+                                    <w:proofErr w:type="spellEnd"/>
+                                    <w:r>
+                                      <w:t xml:space="preserve"> Forbes-Wells – Kris </w:t>
+                                    </w:r>
+                                    <w:proofErr w:type="spellStart"/>
+                                    <w:r>
+                                      <w:t>Chianikan</w:t>
+                                    </w:r>
+                                    <w:proofErr w:type="spellEnd"/>
                                   </w:sdtContent>
                                 </w:sdt>
                               </w:p>
@@ -317,6 +333,7 @@
                               <w:calendar w:val="gregorian"/>
                             </w:date>
                           </w:sdtPr>
+                          <w:sdtEndPr/>
                           <w:sdtContent>
                             <w:p>
                               <w:pPr>
@@ -356,6 +373,7 @@
                               <w:dataBinding w:prefixMappings="xmlns:ns0='http://schemas.openxmlformats.org/officeDocument/2006/extended-properties' " w:xpath="/ns0:Properties[1]/ns0:Company[1]" w:storeItemID="{6668398D-A668-4E3E-A5EB-62B293D839F1}"/>
                               <w:text/>
                             </w:sdtPr>
+                            <w:sdtEndPr/>
                             <w:sdtContent>
                               <w:r>
                                 <w:rPr>
@@ -379,10 +397,24 @@
                               <w:dataBinding w:prefixMappings="xmlns:ns0='http://schemas.microsoft.com/office/2006/coverPageProps' " w:xpath="/ns0:CoverPageProperties[1]/ns0:CompanyAddress[1]" w:storeItemID="{55AF091B-3C7A-41E3-B477-F2FDAA23CFDA}"/>
                               <w:text/>
                             </w:sdtPr>
+                            <w:sdtEndPr/>
                             <w:sdtContent>
                               <w:r>
-                                <w:t>Usha Mungal – Moniece Forbes-Wells – Kris Chianikan</w:t>
+                                <w:t xml:space="preserve">Usha Mungal – </w:t>
                               </w:r>
+                              <w:proofErr w:type="spellStart"/>
+                              <w:r>
+                                <w:t>Moniece</w:t>
+                              </w:r>
+                              <w:proofErr w:type="spellEnd"/>
+                              <w:r>
+                                <w:t xml:space="preserve"> Forbes-Wells – Kris </w:t>
+                              </w:r>
+                              <w:proofErr w:type="spellStart"/>
+                              <w:r>
+                                <w:t>Chianikan</w:t>
+                              </w:r>
+                              <w:proofErr w:type="spellEnd"/>
                             </w:sdtContent>
                           </w:sdt>
                         </w:p>
@@ -427,8 +459,6 @@
         <w:lastRenderedPageBreak/>
         <w:t>Revision History</w:t>
       </w:r>
-      <w:bookmarkStart w:id="0" w:name="_GoBack"/>
-      <w:bookmarkEnd w:id="0"/>
     </w:p>
     <w:tbl>
       <w:tblPr>
@@ -581,8 +611,21 @@
               <w:pStyle w:val="Tabletext"/>
             </w:pPr>
             <w:r>
-              <w:t>Usha Mungal, Moniece Forbes-Wells and Kris Chinaikan</w:t>
-            </w:r>
+              <w:t xml:space="preserve">Usha Mungal, </w:t>
+            </w:r>
+            <w:proofErr w:type="spellStart"/>
+            <w:r>
+              <w:t>Moniece</w:t>
+            </w:r>
+            <w:proofErr w:type="spellEnd"/>
+            <w:r>
+              <w:t xml:space="preserve"> Forbes-Wells and Kris </w:t>
+            </w:r>
+            <w:proofErr w:type="spellStart"/>
+            <w:r>
+              <w:t>Chinaikan</w:t>
+            </w:r>
+            <w:proofErr w:type="spellEnd"/>
           </w:p>
         </w:tc>
       </w:tr>
@@ -658,6 +701,12 @@
     <w:p/>
     <w:sdt>
       <w:sdtPr>
+        <w:rPr>
+          <w:rFonts w:ascii="Times New Roman" w:eastAsia="Times New Roman" w:hAnsi="Times New Roman" w:cs="Times New Roman"/>
+          <w:color w:val="auto"/>
+          <w:sz w:val="20"/>
+          <w:szCs w:val="20"/>
+        </w:rPr>
         <w:id w:val="-68426962"/>
         <w:docPartObj>
           <w:docPartGallery w:val="Table of Contents"/>
@@ -666,13 +715,9 @@
       </w:sdtPr>
       <w:sdtEndPr>
         <w:rPr>
-          <w:rFonts w:ascii="Times New Roman" w:eastAsia="Times New Roman" w:hAnsi="Times New Roman" w:cs="Times New Roman"/>
           <w:b/>
           <w:bCs/>
           <w:noProof/>
-          <w:color w:val="auto"/>
-          <w:sz w:val="20"/>
-          <w:szCs w:val="20"/>
         </w:rPr>
       </w:sdtEndPr>
       <w:sdtContent>
@@ -2918,11 +2963,21 @@
       <w:pPr>
         <w:pStyle w:val="Title"/>
       </w:pPr>
-      <w:fldSimple w:instr=" TITLE  \* MERGEFORMAT ">
-        <w:r>
-          <w:t>Software Development Plan (Small Project)</w:t>
-        </w:r>
-      </w:fldSimple>
+      <w:r>
+        <w:fldChar w:fldCharType="begin"/>
+      </w:r>
+      <w:r>
+        <w:instrText xml:space="preserve"> TITLE  \* MERGEFORMAT </w:instrText>
+      </w:r>
+      <w:r>
+        <w:fldChar w:fldCharType="separate"/>
+      </w:r>
+      <w:r>
+        <w:t>Software Development Plan (Small Project)</w:t>
+      </w:r>
+      <w:r>
+        <w:fldChar w:fldCharType="end"/>
+      </w:r>
     </w:p>
     <w:p>
       <w:pPr>
@@ -2938,11 +2993,11 @@
           <w:szCs w:val="24"/>
         </w:rPr>
       </w:pPr>
+      <w:bookmarkStart w:id="0" w:name="_Toc524312832"/>
       <w:bookmarkStart w:id="1" w:name="_Toc447095880"/>
       <w:bookmarkStart w:id="2" w:name="_Toc456598586"/>
       <w:bookmarkStart w:id="3" w:name="_Toc456600917"/>
       <w:bookmarkStart w:id="4" w:name="_Toc523117788"/>
-      <w:bookmarkStart w:id="5" w:name="_Toc524312832"/>
     </w:p>
     <w:p>
       <w:pPr>
@@ -2954,8 +3009,8 @@
           <w:szCs w:val="24"/>
         </w:rPr>
       </w:pPr>
-      <w:bookmarkStart w:id="6" w:name="_Toc524312826"/>
-      <w:bookmarkStart w:id="7" w:name="_Toc400033643"/>
+      <w:bookmarkStart w:id="5" w:name="_Toc524312826"/>
+      <w:bookmarkStart w:id="6" w:name="_Toc400033643"/>
       <w:r>
         <w:rPr>
           <w:rFonts w:ascii="Times New Roman" w:hAnsi="Times New Roman"/>
@@ -2963,8 +3018,8 @@
         </w:rPr>
         <w:t>Introduction</w:t>
       </w:r>
+      <w:bookmarkEnd w:id="5"/>
       <w:bookmarkEnd w:id="6"/>
-      <w:bookmarkEnd w:id="7"/>
     </w:p>
     <w:p>
       <w:pPr>
@@ -3057,8 +3112,8 @@
           <w:szCs w:val="24"/>
         </w:rPr>
       </w:pPr>
-      <w:bookmarkStart w:id="8" w:name="_Toc524312827"/>
-      <w:bookmarkStart w:id="9" w:name="_Toc400033644"/>
+      <w:bookmarkStart w:id="7" w:name="_Toc524312827"/>
+      <w:bookmarkStart w:id="8" w:name="_Toc400033644"/>
       <w:r>
         <w:rPr>
           <w:rFonts w:ascii="Times New Roman" w:hAnsi="Times New Roman"/>
@@ -3067,8 +3122,8 @@
         </w:rPr>
         <w:t>Purpose</w:t>
       </w:r>
+      <w:bookmarkEnd w:id="7"/>
       <w:bookmarkEnd w:id="8"/>
-      <w:bookmarkEnd w:id="9"/>
     </w:p>
     <w:p>
       <w:pPr>
@@ -3214,8 +3269,8 @@
           <w:szCs w:val="24"/>
         </w:rPr>
       </w:pPr>
-      <w:bookmarkStart w:id="10" w:name="_Toc524312828"/>
-      <w:bookmarkStart w:id="11" w:name="_Toc400033645"/>
+      <w:bookmarkStart w:id="9" w:name="_Toc524312828"/>
+      <w:bookmarkStart w:id="10" w:name="_Toc400033645"/>
       <w:r>
         <w:rPr>
           <w:rFonts w:ascii="Times New Roman" w:hAnsi="Times New Roman"/>
@@ -3225,8 +3280,8 @@
         <w:lastRenderedPageBreak/>
         <w:t>Scope</w:t>
       </w:r>
+      <w:bookmarkEnd w:id="9"/>
       <w:bookmarkEnd w:id="10"/>
-      <w:bookmarkEnd w:id="11"/>
     </w:p>
     <w:p>
       <w:pPr>
@@ -3467,8 +3522,8 @@
           <w:szCs w:val="24"/>
         </w:rPr>
       </w:pPr>
-      <w:bookmarkStart w:id="12" w:name="_Toc524312829"/>
-      <w:bookmarkStart w:id="13" w:name="_Toc400033646"/>
+      <w:bookmarkStart w:id="11" w:name="_Toc524312829"/>
+      <w:bookmarkStart w:id="12" w:name="_Toc400033646"/>
       <w:r>
         <w:rPr>
           <w:rFonts w:ascii="Times New Roman" w:hAnsi="Times New Roman"/>
@@ -3477,8 +3532,8 @@
         </w:rPr>
         <w:t>Definitions, Acronyms, and Abbreviations</w:t>
       </w:r>
+      <w:bookmarkEnd w:id="11"/>
       <w:bookmarkEnd w:id="12"/>
-      <w:bookmarkEnd w:id="13"/>
     </w:p>
     <w:p>
       <w:pPr>
@@ -3843,8 +3898,8 @@
           <w:szCs w:val="24"/>
         </w:rPr>
       </w:pPr>
-      <w:bookmarkStart w:id="14" w:name="_Toc524312830"/>
-      <w:bookmarkStart w:id="15" w:name="_Toc400033647"/>
+      <w:bookmarkStart w:id="13" w:name="_Toc524312830"/>
+      <w:bookmarkStart w:id="14" w:name="_Toc400033647"/>
       <w:r>
         <w:rPr>
           <w:rFonts w:ascii="Times New Roman" w:hAnsi="Times New Roman"/>
@@ -3854,8 +3909,8 @@
         <w:lastRenderedPageBreak/>
         <w:t>References</w:t>
       </w:r>
+      <w:bookmarkEnd w:id="13"/>
       <w:bookmarkEnd w:id="14"/>
-      <w:bookmarkEnd w:id="15"/>
     </w:p>
     <w:p>
       <w:pPr>
@@ -4039,8 +4094,8 @@
           <w:szCs w:val="24"/>
         </w:rPr>
       </w:pPr>
-      <w:bookmarkStart w:id="16" w:name="_Toc524312831"/>
-      <w:bookmarkStart w:id="17" w:name="_Toc400033648"/>
+      <w:bookmarkStart w:id="15" w:name="_Toc524312831"/>
+      <w:bookmarkStart w:id="16" w:name="_Toc400033648"/>
       <w:r>
         <w:rPr>
           <w:rFonts w:ascii="Times New Roman" w:hAnsi="Times New Roman"/>
@@ -4049,8 +4104,8 @@
         </w:rPr>
         <w:t>Overview</w:t>
       </w:r>
+      <w:bookmarkEnd w:id="15"/>
       <w:bookmarkEnd w:id="16"/>
-      <w:bookmarkEnd w:id="17"/>
     </w:p>
     <w:p>
       <w:pPr>
@@ -4157,65 +4212,65 @@
       <w:pPr>
         <w:pStyle w:val="Heading1"/>
       </w:pPr>
-      <w:bookmarkStart w:id="18" w:name="_Toc400033649"/>
+      <w:bookmarkStart w:id="17" w:name="_Toc400033649"/>
       <w:r>
         <w:lastRenderedPageBreak/>
         <w:t>Project Overview</w:t>
       </w:r>
-      <w:bookmarkEnd w:id="5"/>
+      <w:bookmarkEnd w:id="0"/>
+      <w:bookmarkEnd w:id="17"/>
+    </w:p>
+    <w:p>
+      <w:pPr>
+        <w:pStyle w:val="Heading2"/>
+      </w:pPr>
+      <w:bookmarkStart w:id="18" w:name="_Toc524312833"/>
+      <w:bookmarkStart w:id="19" w:name="_Toc400033650"/>
+      <w:r>
+        <w:t>Project Purpose, Scope, and Objectives</w:t>
+      </w:r>
       <w:bookmarkEnd w:id="18"/>
+      <w:bookmarkEnd w:id="19"/>
+    </w:p>
+    <w:p>
+      <w:pPr>
+        <w:pStyle w:val="InfoBlue"/>
+      </w:pPr>
+      <w:r>
+        <w:t>[A brief description of the purpose and objectives of this project and a brief description of what deliverables the project is expected to deliver.]</w:t>
+      </w:r>
     </w:p>
     <w:p>
       <w:pPr>
         <w:pStyle w:val="Heading2"/>
       </w:pPr>
-      <w:bookmarkStart w:id="19" w:name="_Toc524312833"/>
-      <w:bookmarkStart w:id="20" w:name="_Toc400033650"/>
-      <w:r>
-        <w:t>Project Purpose, Scope, and Objectives</w:t>
-      </w:r>
-      <w:bookmarkEnd w:id="19"/>
+      <w:bookmarkStart w:id="20" w:name="_Toc524312834"/>
+      <w:bookmarkStart w:id="21" w:name="_Toc400033651"/>
+      <w:r>
+        <w:t>Assumptions and Constraints</w:t>
+      </w:r>
       <w:bookmarkEnd w:id="20"/>
+      <w:bookmarkEnd w:id="21"/>
     </w:p>
     <w:p>
       <w:pPr>
         <w:pStyle w:val="InfoBlue"/>
       </w:pPr>
       <w:r>
-        <w:t>[A brief description of the purpose and objectives of this project and a brief description of what deliverables the project is expected to deliver.]</w:t>
+        <w:t>[A list of assumptions that this plan is based and any constraints, for example. budget, staff, equipment, schedule, that apply to the project.]</w:t>
       </w:r>
     </w:p>
     <w:p>
       <w:pPr>
         <w:pStyle w:val="Heading2"/>
       </w:pPr>
-      <w:bookmarkStart w:id="21" w:name="_Toc524312834"/>
-      <w:bookmarkStart w:id="22" w:name="_Toc400033651"/>
-      <w:r>
-        <w:t>Assumptions and Constraints</w:t>
-      </w:r>
-      <w:bookmarkEnd w:id="21"/>
+      <w:bookmarkStart w:id="22" w:name="_Toc524312835"/>
+      <w:bookmarkStart w:id="23" w:name="_Toc400033652"/>
+      <w:r>
+        <w:t>Project Deliverables</w:t>
+      </w:r>
       <w:bookmarkEnd w:id="22"/>
-    </w:p>
-    <w:p>
-      <w:pPr>
-        <w:pStyle w:val="InfoBlue"/>
-      </w:pPr>
-      <w:r>
-        <w:t>[A list of assumptions that this plan is based and any constraints, for example. budget, staff, equipment, schedule, that apply to the project.]</w:t>
-      </w:r>
-    </w:p>
-    <w:p>
-      <w:pPr>
-        <w:pStyle w:val="Heading2"/>
-      </w:pPr>
-      <w:bookmarkStart w:id="23" w:name="_Toc524312835"/>
-      <w:bookmarkStart w:id="24" w:name="_Toc400033652"/>
-      <w:r>
-        <w:t>Project Deliverables</w:t>
-      </w:r>
       <w:bookmarkEnd w:id="23"/>
-      <w:bookmarkEnd w:id="24"/>
     </w:p>
     <w:p>
       <w:pPr>
@@ -4247,13 +4302,13 @@
       <w:pPr>
         <w:pStyle w:val="Heading2"/>
       </w:pPr>
-      <w:bookmarkStart w:id="25" w:name="_Toc524312836"/>
-      <w:bookmarkStart w:id="26" w:name="_Toc400033653"/>
+      <w:bookmarkStart w:id="24" w:name="_Toc524312836"/>
+      <w:bookmarkStart w:id="25" w:name="_Toc400033653"/>
       <w:r>
         <w:t>Evolution of the Software Development Plan</w:t>
       </w:r>
+      <w:bookmarkEnd w:id="24"/>
       <w:bookmarkEnd w:id="25"/>
-      <w:bookmarkEnd w:id="26"/>
     </w:p>
     <w:p>
       <w:pPr>
@@ -4295,33 +4350,118 @@
       <w:pPr>
         <w:pStyle w:val="Heading1"/>
       </w:pPr>
-      <w:bookmarkStart w:id="27" w:name="_Toc524312837"/>
-      <w:bookmarkStart w:id="28" w:name="_Toc400033654"/>
+      <w:bookmarkStart w:id="26" w:name="_Toc524312837"/>
+      <w:bookmarkStart w:id="27" w:name="_Toc400033654"/>
       <w:r>
         <w:t>Project Organization</w:t>
       </w:r>
+      <w:bookmarkEnd w:id="26"/>
       <w:bookmarkEnd w:id="27"/>
+    </w:p>
+    <w:p>
+      <w:pPr>
+        <w:pStyle w:val="Heading2"/>
+      </w:pPr>
+      <w:bookmarkStart w:id="28" w:name="_Toc524312838"/>
+      <w:bookmarkStart w:id="29" w:name="_Toc400033655"/>
+      <w:r>
+        <w:t>Organizational Structure</w:t>
+      </w:r>
       <w:bookmarkEnd w:id="28"/>
-    </w:p>
-    <w:p>
-      <w:pPr>
-        <w:pStyle w:val="Heading2"/>
-      </w:pPr>
-      <w:bookmarkStart w:id="29" w:name="_Toc524312838"/>
-      <w:bookmarkStart w:id="30" w:name="_Toc400033655"/>
-      <w:r>
-        <w:t>Organizational Structure</w:t>
-      </w:r>
       <w:bookmarkEnd w:id="29"/>
+    </w:p>
+    <w:p>
+      <w:pPr>
+        <w:pStyle w:val="BodyText"/>
+      </w:pPr>
+      <w:r>
+        <w:t xml:space="preserve">Our team basically consists of three individuals. </w:t>
+      </w:r>
+    </w:p>
+    <w:p>
+      <w:pPr>
+        <w:pStyle w:val="BodyText"/>
+        <w:numPr>
+          <w:ilvl w:val="0"/>
+          <w:numId w:val="11"/>
+        </w:numPr>
+      </w:pPr>
+      <w:proofErr w:type="spellStart"/>
+      <w:r>
+        <w:t>Moniece</w:t>
+      </w:r>
+      <w:proofErr w:type="spellEnd"/>
+      <w:r>
+        <w:t xml:space="preserve"> Forbes-Wells</w:t>
+      </w:r>
+    </w:p>
+    <w:p>
+      <w:pPr>
+        <w:pStyle w:val="BodyText"/>
+        <w:numPr>
+          <w:ilvl w:val="0"/>
+          <w:numId w:val="11"/>
+        </w:numPr>
+      </w:pPr>
+      <w:r>
+        <w:t xml:space="preserve">Kris </w:t>
+      </w:r>
+      <w:proofErr w:type="spellStart"/>
+      <w:r>
+        <w:t>Chinaikan</w:t>
+      </w:r>
+      <w:proofErr w:type="spellEnd"/>
+    </w:p>
+    <w:p>
+      <w:pPr>
+        <w:pStyle w:val="BodyText"/>
+        <w:numPr>
+          <w:ilvl w:val="0"/>
+          <w:numId w:val="12"/>
+        </w:numPr>
+      </w:pPr>
+      <w:r>
+        <w:t>Usha Mungal</w:t>
+      </w:r>
+    </w:p>
+    <w:p>
+      <w:pPr>
+        <w:pStyle w:val="BodyText"/>
+      </w:pPr>
+      <w:r>
+        <w:t>The review authorities associated with our team are:</w:t>
+      </w:r>
+    </w:p>
+    <w:p>
+      <w:pPr>
+        <w:pStyle w:val="BodyText"/>
+        <w:numPr>
+          <w:ilvl w:val="0"/>
+          <w:numId w:val="12"/>
+        </w:numPr>
+      </w:pPr>
+      <w:r>
+        <w:t>Wayne Goodridge</w:t>
+      </w:r>
+    </w:p>
+    <w:p>
+      <w:pPr>
+        <w:pStyle w:val="BodyText"/>
+        <w:numPr>
+          <w:ilvl w:val="0"/>
+          <w:numId w:val="12"/>
+        </w:numPr>
+      </w:pPr>
+      <w:r>
+        <w:t xml:space="preserve">Nicholas Singh </w:t>
+      </w:r>
+    </w:p>
+    <w:p>
+      <w:pPr>
+        <w:ind w:left="720"/>
+      </w:pPr>
+      <w:bookmarkStart w:id="30" w:name="_GoBack"/>
       <w:bookmarkEnd w:id="30"/>
-    </w:p>
-    <w:p>
-      <w:pPr>
-        <w:pStyle w:val="InfoBlue"/>
-      </w:pPr>
-      <w:r>
-        <w:t>[Describe the organizational structure of the project team, including management and other review authorities.]</w:t>
-      </w:r>
     </w:p>
     <w:p>
       <w:pPr>
@@ -4575,6 +4715,7 @@
               </w:rPr>
             </w:pPr>
             <w:r>
+              <w:lastRenderedPageBreak/>
               <w:t>Matt Mogul, VP Operations</w:t>
             </w:r>
           </w:p>
@@ -4640,7 +4781,15 @@
               </w:rPr>
             </w:pPr>
             <w:r>
-              <w:t>Tom Telemark, Senior Software Engineer</w:t>
+              <w:t xml:space="preserve">Tom </w:t>
+            </w:r>
+            <w:proofErr w:type="spellStart"/>
+            <w:r>
+              <w:t>Telemark</w:t>
+            </w:r>
+            <w:proofErr w:type="spellEnd"/>
+            <w:r>
+              <w:t>, Senior Software Engineer</w:t>
             </w:r>
           </w:p>
         </w:tc>
@@ -4672,8 +4821,16 @@
                 <w:rPr>
                   <w:rStyle w:val="Hyperlink"/>
                 </w:rPr>
-                <w:t>Requirements Specifier</w:t>
+                <w:t xml:space="preserve">Requirements </w:t>
               </w:r>
+              <w:proofErr w:type="spellStart"/>
+              <w:r>
+                <w:rPr>
+                  <w:rStyle w:val="Hyperlink"/>
+                </w:rPr>
+                <w:t>Specifier</w:t>
+              </w:r>
+              <w:proofErr w:type="spellEnd"/>
             </w:hyperlink>
             <w:r>
               <w:br/>
@@ -4740,7 +4897,6 @@
               <w:rPr>
                 <w:sz w:val="20"/>
               </w:rPr>
-              <w:lastRenderedPageBreak/>
               <w:t>and to a lesser extent the following roles:</w:t>
             </w:r>
           </w:p>
@@ -4880,7 +5036,6 @@
               <w:rPr>
                 <w:sz w:val="20"/>
               </w:rPr>
-              <w:lastRenderedPageBreak/>
               <w:t>Susan Snow, Software Engineer</w:t>
             </w:r>
           </w:p>
@@ -4895,7 +5050,21 @@
               <w:rPr>
                 <w:sz w:val="20"/>
               </w:rPr>
-              <w:t>Henry Halfpipe, Junior Software Engineer</w:t>
+              <w:t xml:space="preserve">Henry </w:t>
+            </w:r>
+            <w:proofErr w:type="spellStart"/>
+            <w:r>
+              <w:rPr>
+                <w:sz w:val="20"/>
+              </w:rPr>
+              <w:t>Halfpipe</w:t>
+            </w:r>
+            <w:proofErr w:type="spellEnd"/>
+            <w:r>
+              <w:rPr>
+                <w:sz w:val="20"/>
+              </w:rPr>
+              <w:t>, Junior Software Engineer</w:t>
             </w:r>
           </w:p>
           <w:p>
@@ -5204,7 +5373,6 @@
       <w:bookmarkStart w:id="35" w:name="_Toc524312841"/>
       <w:bookmarkStart w:id="36" w:name="_Toc400033658"/>
       <w:r>
-        <w:lastRenderedPageBreak/>
         <w:t>Management Process</w:t>
       </w:r>
       <w:bookmarkEnd w:id="35"/>
@@ -5227,10 +5395,10 @@
       <w:bookmarkStart w:id="38" w:name="_Toc512930369"/>
       <w:bookmarkStart w:id="39" w:name="_Toc447095932"/>
       <w:bookmarkStart w:id="40" w:name="_Toc512930370"/>
-      <w:bookmarkStart w:id="41" w:name="_Toc513004381"/>
-      <w:bookmarkStart w:id="42" w:name="_Toc523117821"/>
-      <w:bookmarkStart w:id="43" w:name="_Toc524312842"/>
-      <w:bookmarkStart w:id="44" w:name="_Toc400033659"/>
+      <w:bookmarkStart w:id="41" w:name="_Toc524312842"/>
+      <w:bookmarkStart w:id="42" w:name="_Toc400033659"/>
+      <w:bookmarkStart w:id="43" w:name="_Toc513004381"/>
+      <w:bookmarkStart w:id="44" w:name="_Toc523117821"/>
       <w:bookmarkEnd w:id="1"/>
       <w:bookmarkEnd w:id="2"/>
       <w:bookmarkEnd w:id="3"/>
@@ -5247,8 +5415,8 @@
         </w:rPr>
         <w:t>Project Estimates</w:t>
       </w:r>
-      <w:bookmarkEnd w:id="43"/>
-      <w:bookmarkEnd w:id="44"/>
+      <w:bookmarkEnd w:id="41"/>
+      <w:bookmarkEnd w:id="42"/>
     </w:p>
     <w:p>
       <w:pPr>
@@ -5611,6 +5779,7 @@
           <w:sz w:val="24"/>
           <w:szCs w:val="24"/>
         </w:rPr>
+        <w:lastRenderedPageBreak/>
         <w:t xml:space="preserve">After the team has finished analyzing the user’s requirements, they would start working on the system design. At this phase, database design and test cases would be determined and a detailed design would be generated which would be used to develop AKIPRO system. Entity Relationship diagrams and system design are two deliverables which would be delivered at the end of this phase. </w:t>
       </w:r>
     </w:p>
@@ -6033,7 +6202,7 @@
       </w:tr>
       <w:tr>
         <w:trPr>
-          <w:trHeight w:val="600"/>
+          <w:trHeight w:val="70"/>
         </w:trPr>
         <w:tc>
           <w:tcPr>
@@ -6470,6 +6639,7 @@
           <w:sz w:val="24"/>
           <w:szCs w:val="24"/>
         </w:rPr>
+        <w:lastRenderedPageBreak/>
         <w:t>Project Monitoring and Control</w:t>
       </w:r>
       <w:bookmarkEnd w:id="76"/>
@@ -6520,8 +6690,23 @@
           <w:rFonts w:ascii="Times New Roman" w:hAnsi="Times New Roman" w:cs="Times New Roman"/>
           <w:sz w:val="24"/>
         </w:rPr>
-        <w:lastRenderedPageBreak/>
-        <w:t xml:space="preserve">Project internal server: - The AKIPRO project team used github server to communicate and document all versions and also to update task. One member created a repository and granted access to the other members so everyone can view and upload their respective portions of the project. </w:t>
+        <w:t xml:space="preserve">Project internal server: - The AKIPRO project team used </w:t>
+      </w:r>
+      <w:proofErr w:type="spellStart"/>
+      <w:r>
+        <w:rPr>
+          <w:rFonts w:ascii="Times New Roman" w:hAnsi="Times New Roman" w:cs="Times New Roman"/>
+          <w:sz w:val="24"/>
+        </w:rPr>
+        <w:t>github</w:t>
+      </w:r>
+      <w:proofErr w:type="spellEnd"/>
+      <w:r>
+        <w:rPr>
+          <w:rFonts w:ascii="Times New Roman" w:hAnsi="Times New Roman" w:cs="Times New Roman"/>
+          <w:sz w:val="24"/>
+        </w:rPr>
+        <w:t xml:space="preserve"> server to communicate and document all versions and also to update task. One member created a repository and granted access to the other members so everyone can view and upload their respective portions of the project. </w:t>
       </w:r>
     </w:p>
     <w:p>
@@ -6543,7 +6728,23 @@
           <w:rFonts w:ascii="Times New Roman" w:hAnsi="Times New Roman" w:cs="Times New Roman"/>
           <w:sz w:val="24"/>
         </w:rPr>
-        <w:t xml:space="preserve">Frequent client meetings: - the team had the opportunity to communicate with Dr. Wayne Goodgridge to be in sync with the needs of the client. Mr. Nicholas Singh was and will be consulted with respect to the implementation of the various diagrams to be implemented in the requirement documents which will be later developed at a later version of the AKIPRO software development project. </w:t>
+        <w:t xml:space="preserve">Frequent client meetings: - the team had the opportunity to communicate with Dr. Wayne </w:t>
+      </w:r>
+      <w:proofErr w:type="spellStart"/>
+      <w:r>
+        <w:rPr>
+          <w:rFonts w:ascii="Times New Roman" w:hAnsi="Times New Roman" w:cs="Times New Roman"/>
+          <w:sz w:val="24"/>
+        </w:rPr>
+        <w:t>Goodgridge</w:t>
+      </w:r>
+      <w:proofErr w:type="spellEnd"/>
+      <w:r>
+        <w:rPr>
+          <w:rFonts w:ascii="Times New Roman" w:hAnsi="Times New Roman" w:cs="Times New Roman"/>
+          <w:sz w:val="24"/>
+        </w:rPr>
+        <w:t xml:space="preserve"> to be in sync with the needs of the client. Mr. Nicholas Singh was and will be consulted with respect to the implementation of the various diagrams to be implemented in the requirement documents which will be later developed at a later version of the AKIPRO software development project. </w:t>
       </w:r>
     </w:p>
     <w:p>
@@ -6655,7 +6856,39 @@
           <w:rFonts w:ascii="Times New Roman" w:hAnsi="Times New Roman" w:cs="Times New Roman"/>
           <w:sz w:val="24"/>
         </w:rPr>
-        <w:t>Loss of related documents: - Github was used to ensure proper documentation which allowed the team easy access to upload, modify or finalize various sections of the project. The collaboration of this software was realtime.</w:t>
+        <w:t xml:space="preserve">Loss of related documents: - </w:t>
+      </w:r>
+      <w:proofErr w:type="spellStart"/>
+      <w:r>
+        <w:rPr>
+          <w:rFonts w:ascii="Times New Roman" w:hAnsi="Times New Roman" w:cs="Times New Roman"/>
+          <w:sz w:val="24"/>
+        </w:rPr>
+        <w:t>Github</w:t>
+      </w:r>
+      <w:proofErr w:type="spellEnd"/>
+      <w:r>
+        <w:rPr>
+          <w:rFonts w:ascii="Times New Roman" w:hAnsi="Times New Roman" w:cs="Times New Roman"/>
+          <w:sz w:val="24"/>
+        </w:rPr>
+        <w:t xml:space="preserve"> was used to ensure proper documentation which allowed the team easy access to upload, modify or finalize various sections of the project. The collaboration of this software was </w:t>
+      </w:r>
+      <w:proofErr w:type="spellStart"/>
+      <w:r>
+        <w:rPr>
+          <w:rFonts w:ascii="Times New Roman" w:hAnsi="Times New Roman" w:cs="Times New Roman"/>
+          <w:sz w:val="24"/>
+        </w:rPr>
+        <w:t>realtime</w:t>
+      </w:r>
+      <w:proofErr w:type="spellEnd"/>
+      <w:r>
+        <w:rPr>
+          <w:rFonts w:ascii="Times New Roman" w:hAnsi="Times New Roman" w:cs="Times New Roman"/>
+          <w:sz w:val="24"/>
+        </w:rPr>
+        <w:t>.</w:t>
       </w:r>
     </w:p>
     <w:p>
@@ -6664,10 +6897,11 @@
       </w:pPr>
       <w:bookmarkStart w:id="79" w:name="_Toc400033666"/>
       <w:r>
+        <w:lastRenderedPageBreak/>
         <w:t>Annexes</w:t>
       </w:r>
-      <w:bookmarkEnd w:id="41"/>
-      <w:bookmarkEnd w:id="42"/>
+      <w:bookmarkEnd w:id="43"/>
+      <w:bookmarkEnd w:id="44"/>
       <w:bookmarkEnd w:id="79"/>
     </w:p>
     <w:p>
@@ -6906,7 +7140,7 @@
               <w:rStyle w:val="PageNumber"/>
               <w:noProof/>
             </w:rPr>
-            <w:t>10</w:t>
+            <w:t>6</w:t>
           </w:r>
           <w:r>
             <w:rPr>
@@ -6943,7 +7177,7 @@
               <w:rStyle w:val="PageNumber"/>
               <w:noProof/>
             </w:rPr>
-            <w:t>10</w:t>
+            <w:t>11</w:t>
           </w:r>
           <w:r>
             <w:rPr>
@@ -7064,11 +7298,21 @@
           <w:tcW w:w="6379" w:type="dxa"/>
         </w:tcPr>
         <w:p>
-          <w:fldSimple w:instr=" TITLE  \* MERGEFORMAT ">
-            <w:r>
-              <w:t>Software Development Plan (Small Project)</w:t>
-            </w:r>
-          </w:fldSimple>
+          <w:r>
+            <w:fldChar w:fldCharType="begin"/>
+          </w:r>
+          <w:r>
+            <w:instrText xml:space="preserve"> TITLE  \* MERGEFORMAT </w:instrText>
+          </w:r>
+          <w:r>
+            <w:fldChar w:fldCharType="separate"/>
+          </w:r>
+          <w:r>
+            <w:t>Software Development Plan (Small Project)</w:t>
+          </w:r>
+          <w:r>
+            <w:fldChar w:fldCharType="end"/>
+          </w:r>
         </w:p>
       </w:tc>
       <w:tc>
@@ -7310,6 +7554,119 @@
     </w:lvl>
   </w:abstractNum>
   <w:abstractNum w:abstractNumId="2">
+    <w:nsid w:val="0AAC07BA"/>
+    <w:multiLevelType w:val="hybridMultilevel"/>
+    <w:tmpl w:val="9DF8B720"/>
+    <w:lvl w:ilvl="0" w:tplc="04090001">
+      <w:start w:val="1"/>
+      <w:numFmt w:val="bullet"/>
+      <w:lvlText w:val=""/>
+      <w:lvlJc w:val="left"/>
+      <w:pPr>
+        <w:ind w:left="2160" w:hanging="360"/>
+      </w:pPr>
+      <w:rPr>
+        <w:rFonts w:ascii="Symbol" w:hAnsi="Symbol" w:hint="default"/>
+      </w:rPr>
+    </w:lvl>
+    <w:lvl w:ilvl="1" w:tplc="04090003" w:tentative="1">
+      <w:start w:val="1"/>
+      <w:numFmt w:val="bullet"/>
+      <w:lvlText w:val="o"/>
+      <w:lvlJc w:val="left"/>
+      <w:pPr>
+        <w:ind w:left="2880" w:hanging="360"/>
+      </w:pPr>
+      <w:rPr>
+        <w:rFonts w:ascii="Courier New" w:hAnsi="Courier New" w:cs="Courier New" w:hint="default"/>
+      </w:rPr>
+    </w:lvl>
+    <w:lvl w:ilvl="2" w:tplc="04090005" w:tentative="1">
+      <w:start w:val="1"/>
+      <w:numFmt w:val="bullet"/>
+      <w:lvlText w:val=""/>
+      <w:lvlJc w:val="left"/>
+      <w:pPr>
+        <w:ind w:left="3600" w:hanging="360"/>
+      </w:pPr>
+      <w:rPr>
+        <w:rFonts w:ascii="Wingdings" w:hAnsi="Wingdings" w:hint="default"/>
+      </w:rPr>
+    </w:lvl>
+    <w:lvl w:ilvl="3" w:tplc="04090001" w:tentative="1">
+      <w:start w:val="1"/>
+      <w:numFmt w:val="bullet"/>
+      <w:lvlText w:val=""/>
+      <w:lvlJc w:val="left"/>
+      <w:pPr>
+        <w:ind w:left="4320" w:hanging="360"/>
+      </w:pPr>
+      <w:rPr>
+        <w:rFonts w:ascii="Symbol" w:hAnsi="Symbol" w:hint="default"/>
+      </w:rPr>
+    </w:lvl>
+    <w:lvl w:ilvl="4" w:tplc="04090003" w:tentative="1">
+      <w:start w:val="1"/>
+      <w:numFmt w:val="bullet"/>
+      <w:lvlText w:val="o"/>
+      <w:lvlJc w:val="left"/>
+      <w:pPr>
+        <w:ind w:left="5040" w:hanging="360"/>
+      </w:pPr>
+      <w:rPr>
+        <w:rFonts w:ascii="Courier New" w:hAnsi="Courier New" w:cs="Courier New" w:hint="default"/>
+      </w:rPr>
+    </w:lvl>
+    <w:lvl w:ilvl="5" w:tplc="04090005" w:tentative="1">
+      <w:start w:val="1"/>
+      <w:numFmt w:val="bullet"/>
+      <w:lvlText w:val=""/>
+      <w:lvlJc w:val="left"/>
+      <w:pPr>
+        <w:ind w:left="5760" w:hanging="360"/>
+      </w:pPr>
+      <w:rPr>
+        <w:rFonts w:ascii="Wingdings" w:hAnsi="Wingdings" w:hint="default"/>
+      </w:rPr>
+    </w:lvl>
+    <w:lvl w:ilvl="6" w:tplc="04090001" w:tentative="1">
+      <w:start w:val="1"/>
+      <w:numFmt w:val="bullet"/>
+      <w:lvlText w:val=""/>
+      <w:lvlJc w:val="left"/>
+      <w:pPr>
+        <w:ind w:left="6480" w:hanging="360"/>
+      </w:pPr>
+      <w:rPr>
+        <w:rFonts w:ascii="Symbol" w:hAnsi="Symbol" w:hint="default"/>
+      </w:rPr>
+    </w:lvl>
+    <w:lvl w:ilvl="7" w:tplc="04090003" w:tentative="1">
+      <w:start w:val="1"/>
+      <w:numFmt w:val="bullet"/>
+      <w:lvlText w:val="o"/>
+      <w:lvlJc w:val="left"/>
+      <w:pPr>
+        <w:ind w:left="7200" w:hanging="360"/>
+      </w:pPr>
+      <w:rPr>
+        <w:rFonts w:ascii="Courier New" w:hAnsi="Courier New" w:cs="Courier New" w:hint="default"/>
+      </w:rPr>
+    </w:lvl>
+    <w:lvl w:ilvl="8" w:tplc="04090005" w:tentative="1">
+      <w:start w:val="1"/>
+      <w:numFmt w:val="bullet"/>
+      <w:lvlText w:val=""/>
+      <w:lvlJc w:val="left"/>
+      <w:pPr>
+        <w:ind w:left="7920" w:hanging="360"/>
+      </w:pPr>
+      <w:rPr>
+        <w:rFonts w:ascii="Wingdings" w:hAnsi="Wingdings" w:hint="default"/>
+      </w:rPr>
+    </w:lvl>
+  </w:abstractNum>
+  <w:abstractNum w:abstractNumId="3">
     <w:nsid w:val="0D942591"/>
     <w:multiLevelType w:val="hybridMultilevel"/>
     <w:tmpl w:val="E5E899C4"/>
@@ -7422,7 +7779,7 @@
       </w:rPr>
     </w:lvl>
   </w:abstractNum>
-  <w:abstractNum w:abstractNumId="3">
+  <w:abstractNum w:abstractNumId="4">
     <w:nsid w:val="1F052751"/>
     <w:multiLevelType w:val="hybridMultilevel"/>
     <w:tmpl w:val="7DA6AEAE"/>
@@ -7535,7 +7892,120 @@
       </w:rPr>
     </w:lvl>
   </w:abstractNum>
-  <w:abstractNum w:abstractNumId="4">
+  <w:abstractNum w:abstractNumId="5">
+    <w:nsid w:val="4B3F630B"/>
+    <w:multiLevelType w:val="hybridMultilevel"/>
+    <w:tmpl w:val="F546099C"/>
+    <w:lvl w:ilvl="0" w:tplc="04090001">
+      <w:start w:val="1"/>
+      <w:numFmt w:val="bullet"/>
+      <w:lvlText w:val=""/>
+      <w:lvlJc w:val="left"/>
+      <w:pPr>
+        <w:ind w:left="2160" w:hanging="360"/>
+      </w:pPr>
+      <w:rPr>
+        <w:rFonts w:ascii="Symbol" w:hAnsi="Symbol" w:hint="default"/>
+      </w:rPr>
+    </w:lvl>
+    <w:lvl w:ilvl="1" w:tplc="04090003" w:tentative="1">
+      <w:start w:val="1"/>
+      <w:numFmt w:val="bullet"/>
+      <w:lvlText w:val="o"/>
+      <w:lvlJc w:val="left"/>
+      <w:pPr>
+        <w:ind w:left="2880" w:hanging="360"/>
+      </w:pPr>
+      <w:rPr>
+        <w:rFonts w:ascii="Courier New" w:hAnsi="Courier New" w:cs="Courier New" w:hint="default"/>
+      </w:rPr>
+    </w:lvl>
+    <w:lvl w:ilvl="2" w:tplc="04090005" w:tentative="1">
+      <w:start w:val="1"/>
+      <w:numFmt w:val="bullet"/>
+      <w:lvlText w:val=""/>
+      <w:lvlJc w:val="left"/>
+      <w:pPr>
+        <w:ind w:left="3600" w:hanging="360"/>
+      </w:pPr>
+      <w:rPr>
+        <w:rFonts w:ascii="Wingdings" w:hAnsi="Wingdings" w:hint="default"/>
+      </w:rPr>
+    </w:lvl>
+    <w:lvl w:ilvl="3" w:tplc="04090001" w:tentative="1">
+      <w:start w:val="1"/>
+      <w:numFmt w:val="bullet"/>
+      <w:lvlText w:val=""/>
+      <w:lvlJc w:val="left"/>
+      <w:pPr>
+        <w:ind w:left="4320" w:hanging="360"/>
+      </w:pPr>
+      <w:rPr>
+        <w:rFonts w:ascii="Symbol" w:hAnsi="Symbol" w:hint="default"/>
+      </w:rPr>
+    </w:lvl>
+    <w:lvl w:ilvl="4" w:tplc="04090003" w:tentative="1">
+      <w:start w:val="1"/>
+      <w:numFmt w:val="bullet"/>
+      <w:lvlText w:val="o"/>
+      <w:lvlJc w:val="left"/>
+      <w:pPr>
+        <w:ind w:left="5040" w:hanging="360"/>
+      </w:pPr>
+      <w:rPr>
+        <w:rFonts w:ascii="Courier New" w:hAnsi="Courier New" w:cs="Courier New" w:hint="default"/>
+      </w:rPr>
+    </w:lvl>
+    <w:lvl w:ilvl="5" w:tplc="04090005" w:tentative="1">
+      <w:start w:val="1"/>
+      <w:numFmt w:val="bullet"/>
+      <w:lvlText w:val=""/>
+      <w:lvlJc w:val="left"/>
+      <w:pPr>
+        <w:ind w:left="5760" w:hanging="360"/>
+      </w:pPr>
+      <w:rPr>
+        <w:rFonts w:ascii="Wingdings" w:hAnsi="Wingdings" w:hint="default"/>
+      </w:rPr>
+    </w:lvl>
+    <w:lvl w:ilvl="6" w:tplc="04090001" w:tentative="1">
+      <w:start w:val="1"/>
+      <w:numFmt w:val="bullet"/>
+      <w:lvlText w:val=""/>
+      <w:lvlJc w:val="left"/>
+      <w:pPr>
+        <w:ind w:left="6480" w:hanging="360"/>
+      </w:pPr>
+      <w:rPr>
+        <w:rFonts w:ascii="Symbol" w:hAnsi="Symbol" w:hint="default"/>
+      </w:rPr>
+    </w:lvl>
+    <w:lvl w:ilvl="7" w:tplc="04090003" w:tentative="1">
+      <w:start w:val="1"/>
+      <w:numFmt w:val="bullet"/>
+      <w:lvlText w:val="o"/>
+      <w:lvlJc w:val="left"/>
+      <w:pPr>
+        <w:ind w:left="7200" w:hanging="360"/>
+      </w:pPr>
+      <w:rPr>
+        <w:rFonts w:ascii="Courier New" w:hAnsi="Courier New" w:cs="Courier New" w:hint="default"/>
+      </w:rPr>
+    </w:lvl>
+    <w:lvl w:ilvl="8" w:tplc="04090005" w:tentative="1">
+      <w:start w:val="1"/>
+      <w:numFmt w:val="bullet"/>
+      <w:lvlText w:val=""/>
+      <w:lvlJc w:val="left"/>
+      <w:pPr>
+        <w:ind w:left="7920" w:hanging="360"/>
+      </w:pPr>
+      <w:rPr>
+        <w:rFonts w:ascii="Wingdings" w:hAnsi="Wingdings" w:hint="default"/>
+      </w:rPr>
+    </w:lvl>
+  </w:abstractNum>
+  <w:abstractNum w:abstractNumId="6">
     <w:nsid w:val="59D51486"/>
     <w:multiLevelType w:val="hybridMultilevel"/>
     <w:tmpl w:val="3DBCC6D0"/>
@@ -7621,7 +8091,7 @@
       </w:pPr>
     </w:lvl>
   </w:abstractNum>
-  <w:abstractNum w:abstractNumId="5">
+  <w:abstractNum w:abstractNumId="7">
     <w:nsid w:val="5CA978DC"/>
     <w:multiLevelType w:val="hybridMultilevel"/>
     <w:tmpl w:val="AB0ED5A6"/>
@@ -7734,7 +8204,7 @@
       </w:rPr>
     </w:lvl>
   </w:abstractNum>
-  <w:abstractNum w:abstractNumId="6">
+  <w:abstractNum w:abstractNumId="8">
     <w:nsid w:val="61B36C6B"/>
     <w:multiLevelType w:val="hybridMultilevel"/>
     <w:tmpl w:val="347E4D2E"/>
@@ -7847,7 +8317,7 @@
       </w:rPr>
     </w:lvl>
   </w:abstractNum>
-  <w:abstractNum w:abstractNumId="7">
+  <w:abstractNum w:abstractNumId="9">
     <w:nsid w:val="6590036F"/>
     <w:multiLevelType w:val="hybridMultilevel"/>
     <w:tmpl w:val="46A455A8"/>
@@ -7960,7 +8430,7 @@
       </w:rPr>
     </w:lvl>
   </w:abstractNum>
-  <w:abstractNum w:abstractNumId="8">
+  <w:abstractNum w:abstractNumId="10">
     <w:nsid w:val="70EA143A"/>
     <w:multiLevelType w:val="hybridMultilevel"/>
     <w:tmpl w:val="F2043AEE"/>
@@ -8077,13 +8547,13 @@
     <w:abstractNumId w:val="0"/>
   </w:num>
   <w:num w:numId="2">
-    <w:abstractNumId w:val="3"/>
+    <w:abstractNumId w:val="4"/>
   </w:num>
   <w:num w:numId="3">
-    <w:abstractNumId w:val="6"/>
+    <w:abstractNumId w:val="8"/>
   </w:num>
   <w:num w:numId="4">
-    <w:abstractNumId w:val="2"/>
+    <w:abstractNumId w:val="3"/>
   </w:num>
   <w:num w:numId="5">
     <w:abstractNumId w:val="0"/>
@@ -8116,7 +8586,7 @@
     </w:lvlOverride>
   </w:num>
   <w:num w:numId="6">
-    <w:abstractNumId w:val="4"/>
+    <w:abstractNumId w:val="6"/>
     <w:lvlOverride w:ilvl="0">
       <w:startOverride w:val="1"/>
     </w:lvlOverride>
@@ -8146,43 +8616,22 @@
     </w:lvlOverride>
   </w:num>
   <w:num w:numId="7">
-    <w:abstractNumId w:val="8"/>
-    <w:lvlOverride w:ilvl="0"/>
-    <w:lvlOverride w:ilvl="1"/>
-    <w:lvlOverride w:ilvl="2"/>
-    <w:lvlOverride w:ilvl="3"/>
-    <w:lvlOverride w:ilvl="4"/>
-    <w:lvlOverride w:ilvl="5"/>
-    <w:lvlOverride w:ilvl="6"/>
-    <w:lvlOverride w:ilvl="7"/>
-    <w:lvlOverride w:ilvl="8"/>
+    <w:abstractNumId w:val="10"/>
   </w:num>
   <w:num w:numId="8">
-    <w:abstractNumId w:val="5"/>
-    <w:lvlOverride w:ilvl="0"/>
-    <w:lvlOverride w:ilvl="1"/>
-    <w:lvlOverride w:ilvl="2"/>
-    <w:lvlOverride w:ilvl="3"/>
-    <w:lvlOverride w:ilvl="4"/>
-    <w:lvlOverride w:ilvl="5"/>
-    <w:lvlOverride w:ilvl="6"/>
-    <w:lvlOverride w:ilvl="7"/>
-    <w:lvlOverride w:ilvl="8"/>
+    <w:abstractNumId w:val="7"/>
   </w:num>
   <w:num w:numId="9">
     <w:abstractNumId w:val="1"/>
-    <w:lvlOverride w:ilvl="0"/>
-    <w:lvlOverride w:ilvl="1"/>
-    <w:lvlOverride w:ilvl="2"/>
-    <w:lvlOverride w:ilvl="3"/>
-    <w:lvlOverride w:ilvl="4"/>
-    <w:lvlOverride w:ilvl="5"/>
-    <w:lvlOverride w:ilvl="6"/>
-    <w:lvlOverride w:ilvl="7"/>
-    <w:lvlOverride w:ilvl="8"/>
   </w:num>
   <w:num w:numId="10">
-    <w:abstractNumId w:val="7"/>
+    <w:abstractNumId w:val="9"/>
+  </w:num>
+  <w:num w:numId="11">
+    <w:abstractNumId w:val="2"/>
+  </w:num>
+  <w:num w:numId="12">
+    <w:abstractNumId w:val="5"/>
   </w:num>
   <w:numIdMacAtCleanup w:val="10"/>
 </w:numbering>
@@ -8266,7 +8715,7 @@
     <w:lsdException w:name="Closing" w:semiHidden="1" w:unhideWhenUsed="1"/>
     <w:lsdException w:name="Signature" w:semiHidden="1" w:unhideWhenUsed="1"/>
     <w:lsdException w:name="Default Paragraph Font" w:semiHidden="1" w:uiPriority="1" w:unhideWhenUsed="1"/>
-    <w:lsdException w:name="Body Text" w:semiHidden="1" w:unhideWhenUsed="1"/>
+    <w:lsdException w:name="Body Text" w:semiHidden="1" w:uiPriority="0" w:unhideWhenUsed="1"/>
     <w:lsdException w:name="Body Text Indent" w:semiHidden="1" w:unhideWhenUsed="1"/>
     <w:lsdException w:name="List Continue" w:semiHidden="1" w:unhideWhenUsed="1"/>
     <w:lsdException w:name="List Continue 2" w:semiHidden="1" w:unhideWhenUsed="1"/>
@@ -9306,19 +9755,12 @@
     <w:tblPr>
       <w:tblStyleRowBandSize w:val="1"/>
       <w:tblStyleColBandSize w:val="1"/>
-      <w:tblInd w:w="0" w:type="dxa"/>
       <w:tblBorders>
         <w:top w:val="single" w:sz="4" w:space="0" w:color="000000" w:themeColor="text1"/>
         <w:left w:val="single" w:sz="4" w:space="0" w:color="000000" w:themeColor="text1"/>
         <w:bottom w:val="single" w:sz="4" w:space="0" w:color="000000" w:themeColor="text1"/>
         <w:right w:val="single" w:sz="4" w:space="0" w:color="000000" w:themeColor="text1"/>
       </w:tblBorders>
-      <w:tblCellMar>
-        <w:top w:w="0" w:type="dxa"/>
-        <w:left w:w="108" w:type="dxa"/>
-        <w:bottom w:w="0" w:type="dxa"/>
-        <w:right w:w="108" w:type="dxa"/>
-      </w:tblCellMar>
     </w:tblPr>
     <w:tblStylePr w:type="firstRow">
       <w:rPr>
@@ -9463,7 +9905,6 @@
     <w:uiPriority w:val="59"/>
     <w:rsid w:val="00E6687A"/>
     <w:tblPr>
-      <w:tblInd w:w="0" w:type="dxa"/>
       <w:tblBorders>
         <w:top w:val="single" w:sz="4" w:space="0" w:color="auto"/>
         <w:left w:val="single" w:sz="4" w:space="0" w:color="auto"/>
@@ -9472,12 +9913,6 @@
         <w:insideH w:val="single" w:sz="4" w:space="0" w:color="auto"/>
         <w:insideV w:val="single" w:sz="4" w:space="0" w:color="auto"/>
       </w:tblBorders>
-      <w:tblCellMar>
-        <w:top w:w="0" w:type="dxa"/>
-        <w:left w:w="108" w:type="dxa"/>
-        <w:bottom w:w="0" w:type="dxa"/>
-        <w:right w:w="108" w:type="dxa"/>
-      </w:tblCellMar>
     </w:tblPr>
   </w:style>
   <w:style w:type="table" w:styleId="TableGridLight">
@@ -9486,7 +9921,6 @@
     <w:uiPriority w:val="40"/>
     <w:rsid w:val="00A83D30"/>
     <w:tblPr>
-      <w:tblInd w:w="0" w:type="dxa"/>
       <w:tblBorders>
         <w:top w:val="single" w:sz="4" w:space="0" w:color="BFBFBF" w:themeColor="background1" w:themeShade="BF"/>
         <w:left w:val="single" w:sz="4" w:space="0" w:color="BFBFBF" w:themeColor="background1" w:themeShade="BF"/>
@@ -9495,12 +9929,6 @@
         <w:insideH w:val="single" w:sz="4" w:space="0" w:color="BFBFBF" w:themeColor="background1" w:themeShade="BF"/>
         <w:insideV w:val="single" w:sz="4" w:space="0" w:color="BFBFBF" w:themeColor="background1" w:themeShade="BF"/>
       </w:tblBorders>
-      <w:tblCellMar>
-        <w:top w:w="0" w:type="dxa"/>
-        <w:left w:w="108" w:type="dxa"/>
-        <w:bottom w:w="0" w:type="dxa"/>
-        <w:right w:w="108" w:type="dxa"/>
-      </w:tblCellMar>
     </w:tblPr>
   </w:style>
   <w:style w:type="paragraph" w:styleId="NoSpacing">
@@ -9610,7 +10038,7 @@
     <w:charset w:val="00"/>
     <w:family w:val="roman"/>
     <w:pitch w:val="variable"/>
-    <w:sig w:usb0="E0002EFF" w:usb1="C0007843" w:usb2="00000009" w:usb3="00000000" w:csb0="000001FF" w:csb1="00000000"/>
+    <w:sig w:usb0="E0002AFF" w:usb1="C0007843" w:usb2="00000009" w:usb3="00000000" w:csb0="000001FF" w:csb1="00000000"/>
   </w:font>
   <w:font w:name="Wingdings">
     <w:panose1 w:val="05000000000000000000"/>
@@ -9641,11 +10069,12 @@
     <w:sig w:usb0="E1002EFF" w:usb1="C000605B" w:usb2="00000029" w:usb3="00000000" w:csb0="000101FF" w:csb1="00000000"/>
   </w:font>
   <w:font w:name="Helvetica">
-    <w:panose1 w:val="020B0604020202020204"/>
+    <w:panose1 w:val="020B0504020202020204"/>
     <w:charset w:val="00"/>
     <w:family w:val="swiss"/>
+    <w:notTrueType/>
     <w:pitch w:val="variable"/>
-    <w:sig w:usb0="E0002AFF" w:usb1="C0007843" w:usb2="00000009" w:usb3="00000000" w:csb0="000001FF" w:csb1="00000000"/>
+    <w:sig w:usb0="00000003" w:usb1="00000000" w:usb2="00000000" w:usb3="00000000" w:csb0="00000001" w:csb1="00000000"/>
   </w:font>
   <w:font w:name="Book Antiqua">
     <w:panose1 w:val="02040602050305030304"/>
@@ -9695,6 +10124,8 @@
     <w:rsidRoot w:val="00716651"/>
     <w:rsid w:val="001F3308"/>
     <w:rsid w:val="00716651"/>
+    <w:rsid w:val="00CB5D11"/>
+    <w:rsid w:val="00DA29A8"/>
   </w:rsids>
   <m:mathPr>
     <m:mathFont m:val="Cambria Math"/>
@@ -10473,7 +10904,7 @@
 </file>
 
 <file path=customXml/itemProps2.xml><?xml version="1.0" encoding="utf-8"?>
-<ds:datastoreItem xmlns:ds="http://schemas.openxmlformats.org/officeDocument/2006/customXml" ds:itemID="{6F06E58E-52FE-45EF-B105-807D67FC9D32}">
+<ds:datastoreItem xmlns:ds="http://schemas.openxmlformats.org/officeDocument/2006/customXml" ds:itemID="{B4A37E44-71C7-414F-B043-AA1AB9A4E3EE}">
   <ds:schemaRefs>
     <ds:schemaRef ds:uri="http://schemas.openxmlformats.org/officeDocument/2006/bibliography"/>
   </ds:schemaRefs>

</xml_diff>

<commit_message>
viewing gorup members addition
</commit_message>
<xml_diff>
--- a/AKIPRO Software Development Plan.docx
+++ b/AKIPRO Software Development Plan.docx
@@ -2963,21 +2963,11 @@
       <w:pPr>
         <w:pStyle w:val="Title"/>
       </w:pPr>
-      <w:r>
-        <w:fldChar w:fldCharType="begin"/>
-      </w:r>
-      <w:r>
-        <w:instrText xml:space="preserve"> TITLE  \* MERGEFORMAT </w:instrText>
-      </w:r>
-      <w:r>
-        <w:fldChar w:fldCharType="separate"/>
-      </w:r>
-      <w:r>
-        <w:t>Software Development Plan (Small Project)</w:t>
-      </w:r>
-      <w:r>
-        <w:fldChar w:fldCharType="end"/>
-      </w:r>
+      <w:fldSimple w:instr=" TITLE  \* MERGEFORMAT ">
+        <w:r>
+          <w:t>Software Development Plan (Small Project)</w:t>
+        </w:r>
+      </w:fldSimple>
     </w:p>
     <w:p>
       <w:pPr>
@@ -4441,6 +4431,9 @@
         </w:numPr>
       </w:pPr>
       <w:r>
+        <w:t xml:space="preserve">Dr. </w:t>
+      </w:r>
+      <w:r>
         <w:t>Wayne Goodridge</w:t>
       </w:r>
     </w:p>
@@ -4453,15 +4446,18 @@
         </w:numPr>
       </w:pPr>
       <w:r>
-        <w:t xml:space="preserve">Nicholas Singh </w:t>
-      </w:r>
-    </w:p>
-    <w:p>
-      <w:pPr>
-        <w:ind w:left="720"/>
-      </w:pPr>
+        <w:t xml:space="preserve">Mr. </w:t>
+      </w:r>
       <w:bookmarkStart w:id="30" w:name="_GoBack"/>
       <w:bookmarkEnd w:id="30"/>
+      <w:r>
+        <w:t xml:space="preserve">Nicholas Singh </w:t>
+      </w:r>
+    </w:p>
+    <w:p>
+      <w:pPr>
+        <w:ind w:left="720"/>
+      </w:pPr>
     </w:p>
     <w:p>
       <w:pPr>
@@ -7140,7 +7136,7 @@
               <w:rStyle w:val="PageNumber"/>
               <w:noProof/>
             </w:rPr>
-            <w:t>6</w:t>
+            <w:t>11</w:t>
           </w:r>
           <w:r>
             <w:rPr>
@@ -7298,21 +7294,11 @@
           <w:tcW w:w="6379" w:type="dxa"/>
         </w:tcPr>
         <w:p>
-          <w:r>
-            <w:fldChar w:fldCharType="begin"/>
-          </w:r>
-          <w:r>
-            <w:instrText xml:space="preserve"> TITLE  \* MERGEFORMAT </w:instrText>
-          </w:r>
-          <w:r>
-            <w:fldChar w:fldCharType="separate"/>
-          </w:r>
-          <w:r>
-            <w:t>Software Development Plan (Small Project)</w:t>
-          </w:r>
-          <w:r>
-            <w:fldChar w:fldCharType="end"/>
-          </w:r>
+          <w:fldSimple w:instr=" TITLE  \* MERGEFORMAT ">
+            <w:r>
+              <w:t>Software Development Plan (Small Project)</w:t>
+            </w:r>
+          </w:fldSimple>
         </w:p>
       </w:tc>
       <w:tc>
@@ -10122,6 +10108,7 @@
   </w:compat>
   <w:rsids>
     <w:rsidRoot w:val="00716651"/>
+    <w:rsid w:val="000F74BE"/>
     <w:rsid w:val="001F3308"/>
     <w:rsid w:val="00716651"/>
     <w:rsid w:val="00CB5D11"/>
@@ -10904,7 +10891,7 @@
 </file>
 
 <file path=customXml/itemProps2.xml><?xml version="1.0" encoding="utf-8"?>
-<ds:datastoreItem xmlns:ds="http://schemas.openxmlformats.org/officeDocument/2006/customXml" ds:itemID="{B4A37E44-71C7-414F-B043-AA1AB9A4E3EE}">
+<ds:datastoreItem xmlns:ds="http://schemas.openxmlformats.org/officeDocument/2006/customXml" ds:itemID="{9B8347C0-1691-4D63-9C66-FFE62B9E9612}">
   <ds:schemaRefs>
     <ds:schemaRef ds:uri="http://schemas.openxmlformats.org/officeDocument/2006/bibliography"/>
   </ds:schemaRefs>

</xml_diff>

<commit_message>
testing added and changes to project plan made
</commit_message>
<xml_diff>
--- a/AKIPRO Software Development Plan.docx
+++ b/AKIPRO Software Development Plan.docx
@@ -1,6 +1,6 @@
 
 <file path=word/document.xml><?xml version="1.0" encoding="utf-8"?>
-<w:document xmlns:wpc="http://schemas.microsoft.com/office/word/2010/wordprocessingCanvas" xmlns:mc="http://schemas.openxmlformats.org/markup-compatibility/2006" xmlns:o="urn:schemas-microsoft-com:office:office" xmlns:r="http://schemas.openxmlformats.org/officeDocument/2006/relationships" xmlns:m="http://schemas.openxmlformats.org/officeDocument/2006/math" xmlns:v="urn:schemas-microsoft-com:vml" xmlns:wp14="http://schemas.microsoft.com/office/word/2010/wordprocessingDrawing" xmlns:wp="http://schemas.openxmlformats.org/drawingml/2006/wordprocessingDrawing" xmlns:w10="urn:schemas-microsoft-com:office:word" xmlns:w="http://schemas.openxmlformats.org/wordprocessingml/2006/main" xmlns:w14="http://schemas.microsoft.com/office/word/2010/wordml" xmlns:w15="http://schemas.microsoft.com/office/word/2012/wordml" xmlns:wpg="http://schemas.microsoft.com/office/word/2010/wordprocessingGroup" xmlns:wpi="http://schemas.microsoft.com/office/word/2010/wordprocessingInk" xmlns:wne="http://schemas.microsoft.com/office/word/2006/wordml" xmlns:wps="http://schemas.microsoft.com/office/word/2010/wordprocessingShape" mc:Ignorable="w14 w15 wp14">
+<w:document xmlns:wpc="http://schemas.microsoft.com/office/word/2010/wordprocessingCanvas" xmlns:mc="http://schemas.openxmlformats.org/markup-compatibility/2006" xmlns:o="urn:schemas-microsoft-com:office:office" xmlns:r="http://schemas.openxmlformats.org/officeDocument/2006/relationships" xmlns:m="http://schemas.openxmlformats.org/officeDocument/2006/math" xmlns:v="urn:schemas-microsoft-com:vml" xmlns:wp14="http://schemas.microsoft.com/office/word/2010/wordprocessingDrawing" xmlns:wp="http://schemas.openxmlformats.org/drawingml/2006/wordprocessingDrawing" xmlns:w10="urn:schemas-microsoft-com:office:word" xmlns:w="http://schemas.openxmlformats.org/wordprocessingml/2006/main" xmlns:w14="http://schemas.microsoft.com/office/word/2010/wordml" xmlns:wpg="http://schemas.microsoft.com/office/word/2010/wordprocessingGroup" xmlns:wpi="http://schemas.microsoft.com/office/word/2010/wordprocessingInk" xmlns:wne="http://schemas.microsoft.com/office/word/2006/wordml" xmlns:wps="http://schemas.microsoft.com/office/word/2010/wordprocessingShape" mc:Ignorable="w14 wp14">
   <w:body>
     <w:sdt>
       <w:sdtPr>
@@ -50,7 +50,6 @@
             <w:dataBinding w:prefixMappings="xmlns:ns0='http://purl.org/dc/elements/1.1/' xmlns:ns1='http://schemas.openxmlformats.org/package/2006/metadata/core-properties' " w:xpath="/ns1:coreProperties[1]/ns0:title[1]" w:storeItemID="{6C3C8BC8-F283-45AE-878A-BAB7291924A1}"/>
             <w:text/>
           </w:sdtPr>
-          <w:sdtEndPr/>
           <w:sdtContent>
             <w:p>
               <w:pPr>
@@ -150,6 +149,7 @@
               <w:color w:val="4F81BD" w:themeColor="accent1"/>
               <w:sz w:val="24"/>
               <w:szCs w:val="24"/>
+              <w:lang w:val="en-TT" w:eastAsia="en-TT"/>
             </w:rPr>
             <mc:AlternateContent>
               <mc:Choice Requires="wps">
@@ -219,7 +219,6 @@
                                     <w:calendar w:val="gregorian"/>
                                   </w:date>
                                 </w:sdtPr>
-                                <w:sdtEndPr/>
                                 <w:sdtContent>
                                   <w:p>
                                     <w:pPr>
@@ -259,7 +258,6 @@
                                     <w:dataBinding w:prefixMappings="xmlns:ns0='http://schemas.openxmlformats.org/officeDocument/2006/extended-properties' " w:xpath="/ns0:Properties[1]/ns0:Company[1]" w:storeItemID="{6668398D-A668-4E3E-A5EB-62B293D839F1}"/>
                                     <w:text/>
                                   </w:sdtPr>
-                                  <w:sdtEndPr/>
                                   <w:sdtContent>
                                     <w:r>
                                       <w:rPr>
@@ -283,22 +281,49 @@
                                     <w:dataBinding w:prefixMappings="xmlns:ns0='http://schemas.microsoft.com/office/2006/coverPageProps' " w:xpath="/ns0:CoverPageProperties[1]/ns0:CompanyAddress[1]" w:storeItemID="{55AF091B-3C7A-41E3-B477-F2FDAA23CFDA}"/>
                                     <w:text/>
                                   </w:sdtPr>
-                                  <w:sdtEndPr/>
                                   <w:sdtContent>
+                                    <w:proofErr w:type="spellStart"/>
                                     <w:r>
-                                      <w:t>Usha Mungal – M</w:t>
+                                      <w:t>Usha</w:t>
                                     </w:r>
+                                    <w:proofErr w:type="spellEnd"/>
                                     <w:r>
-                                      <w:t>oniece Forbes-Wells – Kris China</w:t>
+                                      <w:t xml:space="preserve"> </w:t>
                                     </w:r>
+                                    <w:proofErr w:type="spellStart"/>
                                     <w:r>
-                                      <w:t>ikan</w:t>
+                                      <w:t>Mungal</w:t>
+                                    </w:r>
+                                    <w:proofErr w:type="spellEnd"/>
+                                    <w:r>
+                                      <w:t xml:space="preserve"> – </w:t>
+                                    </w:r>
+                                    <w:proofErr w:type="spellStart"/>
+                                    <w:r>
+                                      <w:t>Moniece</w:t>
+                                    </w:r>
+                                    <w:proofErr w:type="spellEnd"/>
+                                    <w:r>
+                                      <w:t xml:space="preserve"> Forbes-Wells – Kris Chinaikan</w:t>
                                     </w:r>
                                   </w:sdtContent>
                                 </w:sdt>
                                 <w:r>
-                                  <w:t>- Rohini Cynthia Baboolal</w:t>
+                                  <w:t xml:space="preserve">- </w:t>
                                 </w:r>
+                                <w:proofErr w:type="spellStart"/>
+                                <w:r>
+                                  <w:t>Rohini</w:t>
+                                </w:r>
+                                <w:proofErr w:type="spellEnd"/>
+                                <w:r>
+                                  <w:t xml:space="preserve"> Cynthia </w:t>
+                                </w:r>
+                                <w:proofErr w:type="spellStart"/>
+                                <w:r>
+                                  <w:t>Baboolal</w:t>
+                                </w:r>
+                                <w:proofErr w:type="spellEnd"/>
                               </w:p>
                             </w:txbxContent>
                           </wps:txbx>
@@ -322,7 +347,7 @@
               </mc:Choice>
               <mc:Fallback>
                 <w:pict>
-                  <v:shapetype w14:anchorId="08F49875" id="_x0000_t202" coordsize="21600,21600" o:spt="202" path="m,l,21600r21600,l21600,xe">
+                  <v:shapetype id="_x0000_t202" coordsize="21600,21600" o:spt="202" path="m,l,21600r21600,l21600,xe">
                     <v:stroke joinstyle="miter"/>
                     <v:path gradientshapeok="t" o:connecttype="rect"/>
                   </v:shapetype>
@@ -347,7 +372,6 @@
                               <w:calendar w:val="gregorian"/>
                             </w:date>
                           </w:sdtPr>
-                          <w:sdtEndPr/>
                           <w:sdtContent>
                             <w:p>
                               <w:pPr>
@@ -387,7 +411,6 @@
                               <w:dataBinding w:prefixMappings="xmlns:ns0='http://schemas.openxmlformats.org/officeDocument/2006/extended-properties' " w:xpath="/ns0:Properties[1]/ns0:Company[1]" w:storeItemID="{6668398D-A668-4E3E-A5EB-62B293D839F1}"/>
                               <w:text/>
                             </w:sdtPr>
-                            <w:sdtEndPr/>
                             <w:sdtContent>
                               <w:r>
                                 <w:rPr>
@@ -411,22 +434,49 @@
                               <w:dataBinding w:prefixMappings="xmlns:ns0='http://schemas.microsoft.com/office/2006/coverPageProps' " w:xpath="/ns0:CoverPageProperties[1]/ns0:CompanyAddress[1]" w:storeItemID="{55AF091B-3C7A-41E3-B477-F2FDAA23CFDA}"/>
                               <w:text/>
                             </w:sdtPr>
-                            <w:sdtEndPr/>
                             <w:sdtContent>
+                              <w:proofErr w:type="spellStart"/>
                               <w:r>
-                                <w:t>Usha Mungal – M</w:t>
+                                <w:t>Usha</w:t>
                               </w:r>
+                              <w:proofErr w:type="spellEnd"/>
                               <w:r>
-                                <w:t>oniece Forbes-Wells – Kris China</w:t>
+                                <w:t xml:space="preserve"> </w:t>
                               </w:r>
+                              <w:proofErr w:type="spellStart"/>
                               <w:r>
-                                <w:t>ikan</w:t>
+                                <w:t>Mungal</w:t>
+                              </w:r>
+                              <w:proofErr w:type="spellEnd"/>
+                              <w:r>
+                                <w:t xml:space="preserve"> – </w:t>
+                              </w:r>
+                              <w:proofErr w:type="spellStart"/>
+                              <w:r>
+                                <w:t>Moniece</w:t>
+                              </w:r>
+                              <w:proofErr w:type="spellEnd"/>
+                              <w:r>
+                                <w:t xml:space="preserve"> Forbes-Wells – Kris Chinaikan</w:t>
                               </w:r>
                             </w:sdtContent>
                           </w:sdt>
                           <w:r>
-                            <w:t>- Rohini Cynthia Baboolal</w:t>
+                            <w:t xml:space="preserve">- </w:t>
                           </w:r>
+                          <w:proofErr w:type="spellStart"/>
+                          <w:r>
+                            <w:t>Rohini</w:t>
+                          </w:r>
+                          <w:proofErr w:type="spellEnd"/>
+                          <w:r>
+                            <w:t xml:space="preserve"> Cynthia </w:t>
+                          </w:r>
+                          <w:proofErr w:type="spellStart"/>
+                          <w:r>
+                            <w:t>Baboolal</w:t>
+                          </w:r>
+                          <w:proofErr w:type="spellEnd"/>
                         </w:p>
                       </w:txbxContent>
                     </v:textbox>
@@ -454,8 +504,8 @@
           <w:szCs w:val="24"/>
         </w:rPr>
         <w:sectPr>
-          <w:headerReference w:type="default" r:id="rId9"/>
-          <w:footerReference w:type="even" r:id="rId10"/>
+          <w:headerReference w:type="default" r:id="rId10"/>
+          <w:footerReference w:type="even" r:id="rId11"/>
           <w:pgSz w:w="12240" w:h="15840" w:code="1"/>
           <w:pgMar w:top="1440" w:right="1440" w:bottom="1440" w:left="1440" w:header="720" w:footer="720" w:gutter="0"/>
           <w:pgNumType w:start="0"/>
@@ -693,19 +743,60 @@
                 <w:szCs w:val="24"/>
               </w:rPr>
             </w:pPr>
-            <w:r>
-              <w:rPr>
-                <w:sz w:val="24"/>
-                <w:szCs w:val="24"/>
-              </w:rPr>
-              <w:t>Usha M</w:t>
-            </w:r>
-            <w:r>
-              <w:rPr>
-                <w:sz w:val="24"/>
-                <w:szCs w:val="24"/>
-              </w:rPr>
-              <w:t xml:space="preserve">ungal, Moniece Forbes-Wells </w:t>
+            <w:proofErr w:type="spellStart"/>
+            <w:r>
+              <w:rPr>
+                <w:sz w:val="24"/>
+                <w:szCs w:val="24"/>
+              </w:rPr>
+              <w:t>Usha</w:t>
+            </w:r>
+            <w:proofErr w:type="spellEnd"/>
+            <w:r>
+              <w:rPr>
+                <w:sz w:val="24"/>
+                <w:szCs w:val="24"/>
+              </w:rPr>
+              <w:t xml:space="preserve"> </w:t>
+            </w:r>
+            <w:proofErr w:type="spellStart"/>
+            <w:r>
+              <w:rPr>
+                <w:sz w:val="24"/>
+                <w:szCs w:val="24"/>
+              </w:rPr>
+              <w:t>M</w:t>
+            </w:r>
+            <w:r>
+              <w:rPr>
+                <w:sz w:val="24"/>
+                <w:szCs w:val="24"/>
+              </w:rPr>
+              <w:t>ungal</w:t>
+            </w:r>
+            <w:proofErr w:type="spellEnd"/>
+            <w:r>
+              <w:rPr>
+                <w:sz w:val="24"/>
+                <w:szCs w:val="24"/>
+              </w:rPr>
+              <w:t xml:space="preserve">, </w:t>
+            </w:r>
+            <w:proofErr w:type="spellStart"/>
+            <w:r>
+              <w:rPr>
+                <w:sz w:val="24"/>
+                <w:szCs w:val="24"/>
+              </w:rPr>
+              <w:t>Moniece</w:t>
+            </w:r>
+            <w:proofErr w:type="spellEnd"/>
+            <w:r>
+              <w:rPr>
+                <w:sz w:val="24"/>
+                <w:szCs w:val="24"/>
+              </w:rPr>
+              <w:t xml:space="preserve"> Forbes-Wells </w:t>
             </w:r>
           </w:p>
           <w:p>
@@ -746,7 +837,14 @@
                 <w:sz w:val="24"/>
                 <w:szCs w:val="24"/>
               </w:rPr>
-              <w:t>23/Nov/2014</w:t>
+              <w:t>24</w:t>
+            </w:r>
+            <w:r>
+              <w:rPr>
+                <w:sz w:val="24"/>
+                <w:szCs w:val="24"/>
+              </w:rPr>
+              <w:t>/Nov/2014</w:t>
             </w:r>
           </w:p>
         </w:tc>
@@ -807,19 +905,60 @@
                 <w:szCs w:val="24"/>
               </w:rPr>
             </w:pPr>
-            <w:r>
-              <w:rPr>
-                <w:sz w:val="24"/>
-                <w:szCs w:val="24"/>
-              </w:rPr>
-              <w:t>Usha M</w:t>
-            </w:r>
-            <w:r>
-              <w:rPr>
-                <w:sz w:val="24"/>
-                <w:szCs w:val="24"/>
-              </w:rPr>
-              <w:t xml:space="preserve">ungal, Moniece Forbes-Wells </w:t>
+            <w:proofErr w:type="spellStart"/>
+            <w:r>
+              <w:rPr>
+                <w:sz w:val="24"/>
+                <w:szCs w:val="24"/>
+              </w:rPr>
+              <w:t>Usha</w:t>
+            </w:r>
+            <w:proofErr w:type="spellEnd"/>
+            <w:r>
+              <w:rPr>
+                <w:sz w:val="24"/>
+                <w:szCs w:val="24"/>
+              </w:rPr>
+              <w:t xml:space="preserve"> </w:t>
+            </w:r>
+            <w:proofErr w:type="spellStart"/>
+            <w:r>
+              <w:rPr>
+                <w:sz w:val="24"/>
+                <w:szCs w:val="24"/>
+              </w:rPr>
+              <w:t>M</w:t>
+            </w:r>
+            <w:r>
+              <w:rPr>
+                <w:sz w:val="24"/>
+                <w:szCs w:val="24"/>
+              </w:rPr>
+              <w:t>ungal</w:t>
+            </w:r>
+            <w:proofErr w:type="spellEnd"/>
+            <w:r>
+              <w:rPr>
+                <w:sz w:val="24"/>
+                <w:szCs w:val="24"/>
+              </w:rPr>
+              <w:t xml:space="preserve">, </w:t>
+            </w:r>
+            <w:proofErr w:type="spellStart"/>
+            <w:r>
+              <w:rPr>
+                <w:sz w:val="24"/>
+                <w:szCs w:val="24"/>
+              </w:rPr>
+              <w:t>Moniece</w:t>
+            </w:r>
+            <w:proofErr w:type="spellEnd"/>
+            <w:r>
+              <w:rPr>
+                <w:sz w:val="24"/>
+                <w:szCs w:val="24"/>
+              </w:rPr>
+              <w:t xml:space="preserve"> Forbes-Wells </w:t>
             </w:r>
           </w:p>
           <w:p>
@@ -848,13 +987,31 @@
                 <w:szCs w:val="24"/>
               </w:rPr>
             </w:pPr>
-            <w:r>
-              <w:rPr>
-                <w:sz w:val="24"/>
-                <w:szCs w:val="24"/>
-              </w:rPr>
-              <w:t>Rohini Cynthia Baboolal</w:t>
-            </w:r>
+            <w:proofErr w:type="spellStart"/>
+            <w:r>
+              <w:rPr>
+                <w:sz w:val="24"/>
+                <w:szCs w:val="24"/>
+              </w:rPr>
+              <w:t>Rohini</w:t>
+            </w:r>
+            <w:proofErr w:type="spellEnd"/>
+            <w:r>
+              <w:rPr>
+                <w:sz w:val="24"/>
+                <w:szCs w:val="24"/>
+              </w:rPr>
+              <w:t xml:space="preserve"> Cynthia </w:t>
+            </w:r>
+            <w:proofErr w:type="spellStart"/>
+            <w:r>
+              <w:rPr>
+                <w:sz w:val="24"/>
+                <w:szCs w:val="24"/>
+              </w:rPr>
+              <w:t>Baboolal</w:t>
+            </w:r>
+            <w:proofErr w:type="spellEnd"/>
           </w:p>
         </w:tc>
       </w:tr>
@@ -941,34 +1098,6 @@
     <w:p>
       <w:pPr>
         <w:pStyle w:val="TOCHeading"/>
-        <w:spacing w:line="360" w:lineRule="auto"/>
-        <w:rPr>
-          <w:sz w:val="24"/>
-          <w:szCs w:val="24"/>
-        </w:rPr>
-      </w:pPr>
-    </w:p>
-    <w:p>
-      <w:pPr>
-        <w:spacing w:line="360" w:lineRule="auto"/>
-        <w:rPr>
-          <w:sz w:val="24"/>
-          <w:szCs w:val="24"/>
-        </w:rPr>
-      </w:pPr>
-    </w:p>
-    <w:p>
-      <w:pPr>
-        <w:pStyle w:val="TOCHeading"/>
-        <w:spacing w:line="360" w:lineRule="auto"/>
-        <w:rPr>
-          <w:sz w:val="24"/>
-          <w:szCs w:val="24"/>
-        </w:rPr>
-      </w:pPr>
-    </w:p>
-    <w:p>
-      <w:pPr>
         <w:spacing w:line="360" w:lineRule="auto"/>
         <w:rPr>
           <w:sz w:val="24"/>
@@ -3275,274 +3404,66 @@
     </w:p>
     <w:p>
       <w:pPr>
-        <w:spacing w:line="360" w:lineRule="auto"/>
-        <w:rPr>
-          <w:sz w:val="24"/>
-          <w:szCs w:val="24"/>
-        </w:rPr>
-      </w:pPr>
-    </w:p>
-    <w:p>
-      <w:pPr>
-        <w:spacing w:line="360" w:lineRule="auto"/>
-        <w:rPr>
-          <w:sz w:val="24"/>
-          <w:szCs w:val="24"/>
-        </w:rPr>
-      </w:pPr>
-    </w:p>
-    <w:p>
-      <w:pPr>
-        <w:spacing w:line="360" w:lineRule="auto"/>
-        <w:rPr>
-          <w:sz w:val="24"/>
-          <w:szCs w:val="24"/>
-        </w:rPr>
-      </w:pPr>
-    </w:p>
-    <w:p>
-      <w:pPr>
-        <w:spacing w:line="360" w:lineRule="auto"/>
-        <w:rPr>
-          <w:sz w:val="24"/>
-          <w:szCs w:val="24"/>
-        </w:rPr>
-      </w:pPr>
-    </w:p>
-    <w:p>
-      <w:pPr>
-        <w:spacing w:line="360" w:lineRule="auto"/>
-        <w:rPr>
-          <w:sz w:val="24"/>
-          <w:szCs w:val="24"/>
-        </w:rPr>
-      </w:pPr>
-    </w:p>
-    <w:p>
-      <w:pPr>
-        <w:spacing w:line="360" w:lineRule="auto"/>
-        <w:rPr>
-          <w:sz w:val="24"/>
-          <w:szCs w:val="24"/>
-        </w:rPr>
-      </w:pPr>
-    </w:p>
-    <w:p>
-      <w:pPr>
-        <w:spacing w:line="360" w:lineRule="auto"/>
-        <w:rPr>
-          <w:sz w:val="24"/>
-          <w:szCs w:val="24"/>
-        </w:rPr>
-      </w:pPr>
-    </w:p>
-    <w:p>
-      <w:pPr>
-        <w:spacing w:line="360" w:lineRule="auto"/>
-        <w:rPr>
-          <w:sz w:val="24"/>
-          <w:szCs w:val="24"/>
-        </w:rPr>
-      </w:pPr>
-    </w:p>
-    <w:p>
-      <w:pPr>
-        <w:spacing w:line="360" w:lineRule="auto"/>
-        <w:rPr>
-          <w:sz w:val="24"/>
-          <w:szCs w:val="24"/>
-        </w:rPr>
-      </w:pPr>
-    </w:p>
-    <w:p>
-      <w:pPr>
-        <w:spacing w:line="360" w:lineRule="auto"/>
-        <w:rPr>
-          <w:sz w:val="24"/>
-          <w:szCs w:val="24"/>
-        </w:rPr>
-      </w:pPr>
-    </w:p>
-    <w:p>
-      <w:pPr>
-        <w:spacing w:line="360" w:lineRule="auto"/>
-        <w:rPr>
-          <w:sz w:val="24"/>
-          <w:szCs w:val="24"/>
-        </w:rPr>
-      </w:pPr>
-    </w:p>
-    <w:p>
-      <w:pPr>
-        <w:spacing w:line="360" w:lineRule="auto"/>
-        <w:rPr>
-          <w:sz w:val="24"/>
-          <w:szCs w:val="24"/>
-        </w:rPr>
-      </w:pPr>
-    </w:p>
-    <w:p>
-      <w:pPr>
-        <w:spacing w:line="360" w:lineRule="auto"/>
-        <w:rPr>
-          <w:sz w:val="24"/>
-          <w:szCs w:val="24"/>
-        </w:rPr>
-      </w:pPr>
-    </w:p>
-    <w:p>
-      <w:pPr>
-        <w:spacing w:line="360" w:lineRule="auto"/>
-        <w:rPr>
-          <w:sz w:val="24"/>
-          <w:szCs w:val="24"/>
-        </w:rPr>
-      </w:pPr>
-    </w:p>
-    <w:p>
-      <w:pPr>
-        <w:spacing w:line="360" w:lineRule="auto"/>
-        <w:rPr>
-          <w:sz w:val="24"/>
-          <w:szCs w:val="24"/>
-        </w:rPr>
-      </w:pPr>
-    </w:p>
-    <w:p>
-      <w:pPr>
-        <w:spacing w:line="360" w:lineRule="auto"/>
-        <w:rPr>
-          <w:sz w:val="24"/>
-          <w:szCs w:val="24"/>
-        </w:rPr>
-      </w:pPr>
-    </w:p>
-    <w:p>
-      <w:pPr>
-        <w:spacing w:line="360" w:lineRule="auto"/>
-        <w:rPr>
-          <w:sz w:val="24"/>
-          <w:szCs w:val="24"/>
-        </w:rPr>
-      </w:pPr>
-    </w:p>
-    <w:p>
-      <w:pPr>
-        <w:spacing w:line="360" w:lineRule="auto"/>
-        <w:rPr>
-          <w:sz w:val="24"/>
-          <w:szCs w:val="24"/>
-        </w:rPr>
-      </w:pPr>
-    </w:p>
-    <w:p>
-      <w:pPr>
-        <w:spacing w:line="360" w:lineRule="auto"/>
-        <w:rPr>
-          <w:sz w:val="24"/>
-          <w:szCs w:val="24"/>
-        </w:rPr>
-      </w:pPr>
-    </w:p>
-    <w:p>
-      <w:pPr>
-        <w:spacing w:line="360" w:lineRule="auto"/>
-        <w:rPr>
-          <w:sz w:val="24"/>
-          <w:szCs w:val="24"/>
-        </w:rPr>
-      </w:pPr>
-    </w:p>
-    <w:p>
-      <w:pPr>
-        <w:spacing w:line="360" w:lineRule="auto"/>
-        <w:rPr>
-          <w:sz w:val="24"/>
-          <w:szCs w:val="24"/>
-        </w:rPr>
-      </w:pPr>
-    </w:p>
-    <w:p>
-      <w:pPr>
-        <w:spacing w:line="360" w:lineRule="auto"/>
-        <w:rPr>
-          <w:sz w:val="24"/>
-          <w:szCs w:val="24"/>
-        </w:rPr>
-      </w:pPr>
-    </w:p>
-    <w:p>
-      <w:pPr>
-        <w:spacing w:line="360" w:lineRule="auto"/>
-        <w:rPr>
-          <w:sz w:val="24"/>
-          <w:szCs w:val="24"/>
-        </w:rPr>
-      </w:pPr>
-    </w:p>
-    <w:p>
-      <w:pPr>
-        <w:spacing w:line="360" w:lineRule="auto"/>
-        <w:rPr>
-          <w:sz w:val="24"/>
-          <w:szCs w:val="24"/>
-        </w:rPr>
-      </w:pPr>
-    </w:p>
-    <w:p>
-      <w:pPr>
-        <w:spacing w:line="360" w:lineRule="auto"/>
-        <w:rPr>
-          <w:sz w:val="24"/>
-          <w:szCs w:val="24"/>
-        </w:rPr>
-      </w:pPr>
-    </w:p>
-    <w:p>
-      <w:pPr>
-        <w:spacing w:line="360" w:lineRule="auto"/>
-        <w:rPr>
-          <w:sz w:val="24"/>
-          <w:szCs w:val="24"/>
-        </w:rPr>
-      </w:pPr>
-    </w:p>
-    <w:p>
-      <w:pPr>
-        <w:spacing w:line="360" w:lineRule="auto"/>
-        <w:rPr>
-          <w:sz w:val="24"/>
-          <w:szCs w:val="24"/>
-        </w:rPr>
-      </w:pPr>
-    </w:p>
-    <w:p>
-      <w:pPr>
-        <w:spacing w:line="360" w:lineRule="auto"/>
-        <w:rPr>
-          <w:sz w:val="24"/>
-          <w:szCs w:val="24"/>
-        </w:rPr>
-      </w:pPr>
-    </w:p>
-    <w:p>
-      <w:pPr>
-        <w:spacing w:line="360" w:lineRule="auto"/>
-        <w:rPr>
-          <w:sz w:val="24"/>
-          <w:szCs w:val="24"/>
-        </w:rPr>
-      </w:pPr>
-    </w:p>
-    <w:p>
-      <w:pPr>
-        <w:spacing w:line="360" w:lineRule="auto"/>
-        <w:rPr>
-          <w:sz w:val="24"/>
-          <w:szCs w:val="24"/>
-        </w:rPr>
-      </w:pPr>
-    </w:p>
+        <w:pStyle w:val="Title"/>
+        <w:spacing w:line="360" w:lineRule="auto"/>
+        <w:rPr>
+          <w:sz w:val="24"/>
+          <w:szCs w:val="24"/>
+        </w:rPr>
+      </w:pPr>
+    </w:p>
+    <w:p>
+      <w:pPr>
+        <w:pStyle w:val="Title"/>
+        <w:spacing w:line="360" w:lineRule="auto"/>
+        <w:rPr>
+          <w:sz w:val="24"/>
+          <w:szCs w:val="24"/>
+        </w:rPr>
+      </w:pPr>
+    </w:p>
+    <w:p>
+      <w:pPr>
+        <w:pStyle w:val="Title"/>
+        <w:spacing w:line="360" w:lineRule="auto"/>
+        <w:rPr>
+          <w:sz w:val="24"/>
+          <w:szCs w:val="24"/>
+        </w:rPr>
+      </w:pPr>
+    </w:p>
+    <w:p>
+      <w:pPr>
+        <w:pStyle w:val="Title"/>
+        <w:spacing w:line="360" w:lineRule="auto"/>
+        <w:rPr>
+          <w:sz w:val="24"/>
+          <w:szCs w:val="24"/>
+        </w:rPr>
+      </w:pPr>
+    </w:p>
+    <w:p>
+      <w:pPr>
+        <w:pStyle w:val="Title"/>
+        <w:spacing w:line="360" w:lineRule="auto"/>
+        <w:rPr>
+          <w:sz w:val="24"/>
+          <w:szCs w:val="24"/>
+        </w:rPr>
+      </w:pPr>
+    </w:p>
+    <w:p>
+      <w:pPr>
+        <w:pStyle w:val="Title"/>
+        <w:spacing w:line="360" w:lineRule="auto"/>
+        <w:rPr>
+          <w:sz w:val="24"/>
+          <w:szCs w:val="24"/>
+        </w:rPr>
+      </w:pPr>
+    </w:p>
+    <w:bookmarkStart w:id="0" w:name="_GoBack"/>
+    <w:bookmarkEnd w:id="0"/>
     <w:p>
       <w:pPr>
         <w:pStyle w:val="Title"/>
@@ -3603,11 +3524,11 @@
           <w:szCs w:val="24"/>
         </w:rPr>
       </w:pPr>
-      <w:bookmarkStart w:id="0" w:name="_Toc524312832"/>
-      <w:bookmarkStart w:id="1" w:name="_Toc447095880"/>
-      <w:bookmarkStart w:id="2" w:name="_Toc456598586"/>
-      <w:bookmarkStart w:id="3" w:name="_Toc456600917"/>
-      <w:bookmarkStart w:id="4" w:name="_Toc523117788"/>
+      <w:bookmarkStart w:id="1" w:name="_Toc524312832"/>
+      <w:bookmarkStart w:id="2" w:name="_Toc447095880"/>
+      <w:bookmarkStart w:id="3" w:name="_Toc456598586"/>
+      <w:bookmarkStart w:id="4" w:name="_Toc456600917"/>
+      <w:bookmarkStart w:id="5" w:name="_Toc523117788"/>
     </w:p>
     <w:p>
       <w:pPr>
@@ -3619,8 +3540,8 @@
           <w:szCs w:val="24"/>
         </w:rPr>
       </w:pPr>
-      <w:bookmarkStart w:id="5" w:name="_Toc524312826"/>
-      <w:bookmarkStart w:id="6" w:name="_Toc404507053"/>
+      <w:bookmarkStart w:id="6" w:name="_Toc524312826"/>
+      <w:bookmarkStart w:id="7" w:name="_Toc404507053"/>
       <w:r>
         <w:rPr>
           <w:rFonts w:ascii="Times New Roman" w:hAnsi="Times New Roman"/>
@@ -3628,8 +3549,8 @@
         </w:rPr>
         <w:t>Introduction</w:t>
       </w:r>
-      <w:bookmarkEnd w:id="5"/>
       <w:bookmarkEnd w:id="6"/>
+      <w:bookmarkEnd w:id="7"/>
     </w:p>
     <w:p>
       <w:pPr>
@@ -3697,7 +3618,23 @@
           <w:sz w:val="24"/>
           <w:szCs w:val="24"/>
         </w:rPr>
-        <w:t xml:space="preserve">A team of SE students composed and designed AKIPRO’s v1.0 as part of their SE Project under the guidance of Dr. Wayne Goodridge whom is the producer of the current system and also the facilitator of the course and Mr. Nicholas Singh. </w:t>
+        <w:t xml:space="preserve">A team of SE students composed and designed AKIPRO’s v1.0 as part of their SE Project under the guidance of Dr. Wayne </w:t>
+      </w:r>
+      <w:proofErr w:type="spellStart"/>
+      <w:r>
+        <w:rPr>
+          <w:sz w:val="24"/>
+          <w:szCs w:val="24"/>
+        </w:rPr>
+        <w:t>Goodridge</w:t>
+      </w:r>
+      <w:proofErr w:type="spellEnd"/>
+      <w:r>
+        <w:rPr>
+          <w:sz w:val="24"/>
+          <w:szCs w:val="24"/>
+        </w:rPr>
+        <w:t xml:space="preserve"> whom is the producer of the current system and also the facilitator of the course and Mr. Nicholas Singh. </w:t>
       </w:r>
     </w:p>
     <w:p>
@@ -3722,8 +3659,8 @@
           <w:szCs w:val="24"/>
         </w:rPr>
       </w:pPr>
-      <w:bookmarkStart w:id="7" w:name="_Toc524312827"/>
-      <w:bookmarkStart w:id="8" w:name="_Toc404507054"/>
+      <w:bookmarkStart w:id="8" w:name="_Toc524312827"/>
+      <w:bookmarkStart w:id="9" w:name="_Toc404507054"/>
       <w:r>
         <w:rPr>
           <w:rFonts w:ascii="Times New Roman" w:hAnsi="Times New Roman"/>
@@ -3732,8 +3669,8 @@
         </w:rPr>
         <w:t>Purpose</w:t>
       </w:r>
-      <w:bookmarkEnd w:id="7"/>
       <w:bookmarkEnd w:id="8"/>
+      <w:bookmarkEnd w:id="9"/>
     </w:p>
     <w:p>
       <w:pPr>
@@ -3879,8 +3816,8 @@
           <w:szCs w:val="24"/>
         </w:rPr>
       </w:pPr>
-      <w:bookmarkStart w:id="9" w:name="_Toc524312828"/>
-      <w:bookmarkStart w:id="10" w:name="_Toc404507055"/>
+      <w:bookmarkStart w:id="10" w:name="_Toc524312828"/>
+      <w:bookmarkStart w:id="11" w:name="_Toc404507055"/>
       <w:r>
         <w:rPr>
           <w:rFonts w:ascii="Times New Roman" w:hAnsi="Times New Roman"/>
@@ -3890,8 +3827,8 @@
         <w:lastRenderedPageBreak/>
         <w:t>Scope</w:t>
       </w:r>
-      <w:bookmarkEnd w:id="9"/>
       <w:bookmarkEnd w:id="10"/>
+      <w:bookmarkEnd w:id="11"/>
     </w:p>
     <w:p>
       <w:pPr>
@@ -4132,8 +4069,8 @@
           <w:szCs w:val="24"/>
         </w:rPr>
       </w:pPr>
-      <w:bookmarkStart w:id="11" w:name="_Toc524312829"/>
-      <w:bookmarkStart w:id="12" w:name="_Toc404507056"/>
+      <w:bookmarkStart w:id="12" w:name="_Toc524312829"/>
+      <w:bookmarkStart w:id="13" w:name="_Toc404507056"/>
       <w:r>
         <w:rPr>
           <w:rFonts w:ascii="Times New Roman" w:hAnsi="Times New Roman"/>
@@ -4142,8 +4079,8 @@
         </w:rPr>
         <w:t>Definitions, Acronyms, and Abbreviations</w:t>
       </w:r>
-      <w:bookmarkEnd w:id="11"/>
       <w:bookmarkEnd w:id="12"/>
+      <w:bookmarkEnd w:id="13"/>
     </w:p>
     <w:p>
       <w:pPr>
@@ -4421,7 +4358,25 @@
                 <w:sz w:val="24"/>
                 <w:szCs w:val="24"/>
               </w:rPr>
-              <w:t>This means that the software is only accessible via a software on the computer system.</w:t>
+              <w:t xml:space="preserve">This means that the software is only accessible via </w:t>
+            </w:r>
+            <w:proofErr w:type="gramStart"/>
+            <w:r>
+              <w:rPr>
+                <w:rFonts w:ascii="Times New Roman" w:hAnsi="Times New Roman" w:cs="Times New Roman"/>
+                <w:sz w:val="24"/>
+                <w:szCs w:val="24"/>
+              </w:rPr>
+              <w:t>a software</w:t>
+            </w:r>
+            <w:proofErr w:type="gramEnd"/>
+            <w:r>
+              <w:rPr>
+                <w:rFonts w:ascii="Times New Roman" w:hAnsi="Times New Roman" w:cs="Times New Roman"/>
+                <w:sz w:val="24"/>
+                <w:szCs w:val="24"/>
+              </w:rPr>
+              <w:t xml:space="preserve"> on the computer system.</w:t>
             </w:r>
           </w:p>
         </w:tc>
@@ -4508,8 +4463,8 @@
           <w:szCs w:val="24"/>
         </w:rPr>
       </w:pPr>
-      <w:bookmarkStart w:id="13" w:name="_Toc524312830"/>
-      <w:bookmarkStart w:id="14" w:name="_Toc404507057"/>
+      <w:bookmarkStart w:id="14" w:name="_Toc524312830"/>
+      <w:bookmarkStart w:id="15" w:name="_Toc404507057"/>
       <w:r>
         <w:rPr>
           <w:rFonts w:ascii="Times New Roman" w:hAnsi="Times New Roman"/>
@@ -4519,8 +4474,8 @@
         <w:lastRenderedPageBreak/>
         <w:t>References</w:t>
       </w:r>
-      <w:bookmarkEnd w:id="13"/>
       <w:bookmarkEnd w:id="14"/>
+      <w:bookmarkEnd w:id="15"/>
     </w:p>
     <w:p>
       <w:pPr>
@@ -4704,8 +4659,8 @@
           <w:szCs w:val="24"/>
         </w:rPr>
       </w:pPr>
-      <w:bookmarkStart w:id="15" w:name="_Toc524312831"/>
-      <w:bookmarkStart w:id="16" w:name="_Toc404507058"/>
+      <w:bookmarkStart w:id="16" w:name="_Toc524312831"/>
+      <w:bookmarkStart w:id="17" w:name="_Toc404507058"/>
       <w:r>
         <w:rPr>
           <w:rFonts w:ascii="Times New Roman" w:hAnsi="Times New Roman"/>
@@ -4714,8 +4669,8 @@
         </w:rPr>
         <w:t>Overview</w:t>
       </w:r>
-      <w:bookmarkEnd w:id="15"/>
       <w:bookmarkEnd w:id="16"/>
+      <w:bookmarkEnd w:id="17"/>
     </w:p>
     <w:p>
       <w:pPr>
@@ -4826,9 +4781,9 @@
           <w:szCs w:val="24"/>
         </w:rPr>
       </w:pPr>
-      <w:bookmarkStart w:id="17" w:name="_Toc524312837"/>
       <w:bookmarkStart w:id="18" w:name="_Toc404507059"/>
-      <w:bookmarkEnd w:id="0"/>
+      <w:bookmarkStart w:id="19" w:name="_Toc524312837"/>
+      <w:bookmarkEnd w:id="1"/>
       <w:r>
         <w:rPr>
           <w:szCs w:val="24"/>
@@ -4847,8 +4802,8 @@
           <w:szCs w:val="24"/>
         </w:rPr>
       </w:pPr>
-      <w:bookmarkStart w:id="19" w:name="_Toc524312833"/>
-      <w:bookmarkStart w:id="20" w:name="_Toc404507060"/>
+      <w:bookmarkStart w:id="20" w:name="_Toc524312833"/>
+      <w:bookmarkStart w:id="21" w:name="_Toc404507060"/>
       <w:r>
         <w:rPr>
           <w:sz w:val="24"/>
@@ -4856,8 +4811,8 @@
         </w:rPr>
         <w:t>Project Purpose, Scope, and Objectives</w:t>
       </w:r>
-      <w:bookmarkEnd w:id="19"/>
       <w:bookmarkEnd w:id="20"/>
+      <w:bookmarkEnd w:id="21"/>
     </w:p>
     <w:p>
       <w:pPr>
@@ -4877,7 +4832,28 @@
           <w:sz w:val="24"/>
           <w:szCs w:val="24"/>
         </w:rPr>
-        <w:t>This project is based on a company called Aki Bakery Services, which is based in Barbados. The purpose of this project is to update the present system that is being used by the company which was put into place in the year 2000. This new system is scheduled for completion by the end of the year 2014. The company is looking to improve its services and management of its products by having its system remodelled so as to allow for access to the system by their employees and their customers through better means and to keep up with new technologies. The improvements that will be made would be that of allowing for system access through multiple types of devices as well as different interfaces such as Android, iOS, tablets, and mobile devices.</w:t>
+        <w:t xml:space="preserve">This project is based on a company called Aki Bakery Services, which is based in Barbados. The purpose of this project is to update the present system that is being used by the company which was put into place in the year 2000. This new system is scheduled for completion by the end of the year 2014. The company is looking to improve its services and management of its products by having its system </w:t>
+      </w:r>
+      <w:r>
+        <w:rPr>
+          <w:sz w:val="24"/>
+          <w:szCs w:val="24"/>
+        </w:rPr>
+        <w:t>remodeled</w:t>
+      </w:r>
+      <w:r>
+        <w:rPr>
+          <w:sz w:val="24"/>
+          <w:szCs w:val="24"/>
+        </w:rPr>
+        <w:t xml:space="preserve"> so as to allow for access to the system by their employees and their customers through better means and to keep up with new technologies. The improvements that will be made would be that of allowing for system access through multiple types of devices as well as different interfaces such as Android, iOS, tablets, and mobile devices.</w:t>
+      </w:r>
+      <w:r>
+        <w:rPr>
+          <w:sz w:val="24"/>
+          <w:szCs w:val="24"/>
+        </w:rPr>
+        <w:t xml:space="preserve"> These improvements would be made possible due to the fact that the new updated system would be moved from a desktop system based in the company to a web based system that would be easily accessible from the internet via a wireless internet connection that would be linked to the server that would contain the system.</w:t>
       </w:r>
     </w:p>
     <w:p>
@@ -5040,6 +5016,14 @@
         </w:rPr>
         <w:t>A system improvement so as to allow for access to the system from different types of devices</w:t>
       </w:r>
+      <w:r>
+        <w:rPr>
+          <w:rFonts w:ascii="Times New Roman" w:hAnsi="Times New Roman" w:cs="Times New Roman"/>
+          <w:sz w:val="24"/>
+          <w:szCs w:val="24"/>
+        </w:rPr>
+        <w:t xml:space="preserve"> via the internet.</w:t>
+      </w:r>
     </w:p>
     <w:p>
       <w:pPr>
@@ -5062,6 +5046,24 @@
     </w:p>
     <w:p>
       <w:pPr>
+        <w:spacing w:line="360" w:lineRule="auto"/>
+        <w:rPr>
+          <w:sz w:val="24"/>
+          <w:szCs w:val="24"/>
+        </w:rPr>
+      </w:pPr>
+    </w:p>
+    <w:p>
+      <w:pPr>
+        <w:spacing w:line="360" w:lineRule="auto"/>
+        <w:rPr>
+          <w:sz w:val="24"/>
+          <w:szCs w:val="24"/>
+        </w:rPr>
+      </w:pPr>
+    </w:p>
+    <w:p>
+      <w:pPr>
         <w:pStyle w:val="Heading2"/>
         <w:spacing w:line="360" w:lineRule="auto"/>
         <w:rPr>
@@ -5069,17 +5071,18 @@
           <w:szCs w:val="24"/>
         </w:rPr>
       </w:pPr>
-      <w:bookmarkStart w:id="21" w:name="_Toc524312834"/>
-      <w:bookmarkStart w:id="22" w:name="_Toc404507061"/>
-      <w:r>
-        <w:rPr>
-          <w:sz w:val="24"/>
-          <w:szCs w:val="24"/>
-        </w:rPr>
+      <w:bookmarkStart w:id="22" w:name="_Toc524312834"/>
+      <w:bookmarkStart w:id="23" w:name="_Toc404507061"/>
+      <w:r>
+        <w:rPr>
+          <w:sz w:val="24"/>
+          <w:szCs w:val="24"/>
+        </w:rPr>
+        <w:lastRenderedPageBreak/>
         <w:t>Assumptions and Constraints</w:t>
       </w:r>
-      <w:bookmarkEnd w:id="21"/>
       <w:bookmarkEnd w:id="22"/>
+      <w:bookmarkEnd w:id="23"/>
     </w:p>
     <w:p>
       <w:pPr>
@@ -5228,12 +5231,44 @@
           <w:sz w:val="24"/>
           <w:szCs w:val="24"/>
         </w:rPr>
-        <w:lastRenderedPageBreak/>
         <w:t>Not being able to see how different processes within the business are done is a constraint</w:t>
       </w:r>
     </w:p>
     <w:p>
       <w:pPr>
+        <w:pStyle w:val="ListParagraph"/>
+        <w:numPr>
+          <w:ilvl w:val="0"/>
+          <w:numId w:val="20"/>
+        </w:numPr>
+        <w:spacing w:after="200" w:line="360" w:lineRule="auto"/>
+        <w:ind w:left="851" w:hanging="142"/>
+        <w:jc w:val="both"/>
+        <w:rPr>
+          <w:rFonts w:ascii="Times New Roman" w:hAnsi="Times New Roman" w:cs="Times New Roman"/>
+          <w:sz w:val="24"/>
+          <w:szCs w:val="24"/>
+        </w:rPr>
+      </w:pPr>
+      <w:r>
+        <w:rPr>
+          <w:rFonts w:ascii="Times New Roman" w:hAnsi="Times New Roman" w:cs="Times New Roman"/>
+          <w:sz w:val="24"/>
+          <w:szCs w:val="24"/>
+        </w:rPr>
+        <w:t>The lack of documentation of the current system can be considered a constraint since persons requiring these documents for analysis to understand the current system</w:t>
+      </w:r>
+      <w:r>
+        <w:rPr>
+          <w:rFonts w:ascii="Times New Roman" w:hAnsi="Times New Roman" w:cs="Times New Roman"/>
+          <w:sz w:val="24"/>
+          <w:szCs w:val="24"/>
+        </w:rPr>
+        <w:t xml:space="preserve"> would have them at their disposal.</w:t>
+      </w:r>
+    </w:p>
+    <w:p>
+      <w:pPr>
         <w:spacing w:line="360" w:lineRule="auto"/>
         <w:ind w:left="720"/>
         <w:rPr>
@@ -5260,8 +5295,8 @@
           <w:szCs w:val="24"/>
         </w:rPr>
       </w:pPr>
-      <w:bookmarkStart w:id="23" w:name="_Toc524312835"/>
-      <w:bookmarkStart w:id="24" w:name="_Toc404507062"/>
+      <w:bookmarkStart w:id="24" w:name="_Toc524312835"/>
+      <w:bookmarkStart w:id="25" w:name="_Toc404507062"/>
       <w:r>
         <w:rPr>
           <w:sz w:val="24"/>
@@ -5269,8 +5304,8 @@
         </w:rPr>
         <w:t>Project Deliverables</w:t>
       </w:r>
-      <w:bookmarkEnd w:id="23"/>
       <w:bookmarkEnd w:id="24"/>
+      <w:bookmarkEnd w:id="25"/>
     </w:p>
     <w:p>
       <w:pPr>
@@ -5418,16 +5453,6 @@
     <w:p>
       <w:pPr>
         <w:spacing w:line="360" w:lineRule="auto"/>
-        <w:ind w:left="720"/>
-        <w:rPr>
-          <w:sz w:val="24"/>
-          <w:szCs w:val="24"/>
-        </w:rPr>
-      </w:pPr>
-    </w:p>
-    <w:p>
-      <w:pPr>
-        <w:spacing w:line="360" w:lineRule="auto"/>
         <w:rPr>
           <w:sz w:val="24"/>
           <w:szCs w:val="24"/>
@@ -5443,8 +5468,8 @@
           <w:szCs w:val="24"/>
         </w:rPr>
       </w:pPr>
-      <w:bookmarkStart w:id="25" w:name="_Toc524312836"/>
-      <w:bookmarkStart w:id="26" w:name="_Toc404507063"/>
+      <w:bookmarkStart w:id="26" w:name="_Toc524312836"/>
+      <w:bookmarkStart w:id="27" w:name="_Toc404507063"/>
       <w:r>
         <w:rPr>
           <w:sz w:val="24"/>
@@ -5452,8 +5477,8 @@
         </w:rPr>
         <w:t>Evolution of the Software Development Plan</w:t>
       </w:r>
-      <w:bookmarkEnd w:id="25"/>
       <w:bookmarkEnd w:id="26"/>
+      <w:bookmarkEnd w:id="27"/>
     </w:p>
     <w:tbl>
       <w:tblPr>
@@ -5622,7 +5647,7 @@
                 <w:sz w:val="24"/>
                 <w:szCs w:val="24"/>
               </w:rPr>
-              <w:t>-</w:t>
+              <w:t>24/11/14</w:t>
             </w:r>
           </w:p>
         </w:tc>
@@ -5681,122 +5706,45 @@
     </w:tbl>
     <w:p>
       <w:pPr>
+        <w:spacing w:line="360" w:lineRule="auto"/>
+        <w:rPr>
+          <w:sz w:val="24"/>
+          <w:szCs w:val="24"/>
+        </w:rPr>
+      </w:pPr>
+    </w:p>
+    <w:p>
+      <w:pPr>
+        <w:spacing w:line="360" w:lineRule="auto"/>
+        <w:rPr>
+          <w:sz w:val="24"/>
+          <w:szCs w:val="24"/>
+        </w:rPr>
+      </w:pPr>
+    </w:p>
+    <w:p>
+      <w:pPr>
         <w:pStyle w:val="Heading1"/>
-        <w:numPr>
-          <w:ilvl w:val="0"/>
-          <w:numId w:val="0"/>
-        </w:numPr>
-        <w:spacing w:line="360" w:lineRule="auto"/>
-        <w:ind w:left="720"/>
-        <w:rPr>
-          <w:szCs w:val="24"/>
-        </w:rPr>
-      </w:pPr>
-    </w:p>
-    <w:p>
-      <w:pPr>
-        <w:spacing w:line="360" w:lineRule="auto"/>
-        <w:rPr>
-          <w:sz w:val="24"/>
-          <w:szCs w:val="24"/>
-        </w:rPr>
-      </w:pPr>
-    </w:p>
-    <w:p>
-      <w:pPr>
-        <w:spacing w:line="360" w:lineRule="auto"/>
-        <w:rPr>
-          <w:sz w:val="24"/>
-          <w:szCs w:val="24"/>
-        </w:rPr>
-      </w:pPr>
-    </w:p>
-    <w:p>
-      <w:pPr>
-        <w:spacing w:line="360" w:lineRule="auto"/>
-        <w:rPr>
-          <w:sz w:val="24"/>
-          <w:szCs w:val="24"/>
-        </w:rPr>
-      </w:pPr>
-    </w:p>
-    <w:p>
-      <w:pPr>
-        <w:spacing w:line="360" w:lineRule="auto"/>
-        <w:rPr>
-          <w:sz w:val="24"/>
-          <w:szCs w:val="24"/>
-        </w:rPr>
-      </w:pPr>
-    </w:p>
-    <w:p>
-      <w:pPr>
-        <w:spacing w:line="360" w:lineRule="auto"/>
-        <w:rPr>
-          <w:sz w:val="24"/>
-          <w:szCs w:val="24"/>
-        </w:rPr>
-      </w:pPr>
-    </w:p>
-    <w:p>
-      <w:pPr>
-        <w:spacing w:line="360" w:lineRule="auto"/>
-        <w:rPr>
-          <w:sz w:val="24"/>
-          <w:szCs w:val="24"/>
-        </w:rPr>
-      </w:pPr>
-    </w:p>
-    <w:p>
-      <w:pPr>
-        <w:spacing w:line="360" w:lineRule="auto"/>
-        <w:rPr>
-          <w:sz w:val="24"/>
-          <w:szCs w:val="24"/>
-        </w:rPr>
-      </w:pPr>
-    </w:p>
-    <w:p>
-      <w:pPr>
-        <w:spacing w:line="360" w:lineRule="auto"/>
-        <w:rPr>
-          <w:sz w:val="24"/>
-          <w:szCs w:val="24"/>
-        </w:rPr>
-      </w:pPr>
-    </w:p>
-    <w:p>
-      <w:pPr>
-        <w:spacing w:line="360" w:lineRule="auto"/>
-        <w:rPr>
-          <w:sz w:val="24"/>
-          <w:szCs w:val="24"/>
-        </w:rPr>
-      </w:pPr>
-    </w:p>
-    <w:p>
-      <w:pPr>
-        <w:pStyle w:val="Heading1"/>
-        <w:spacing w:line="360" w:lineRule="auto"/>
-        <w:rPr>
-          <w:szCs w:val="24"/>
-        </w:rPr>
-      </w:pPr>
-      <w:bookmarkStart w:id="27" w:name="_Toc404507064"/>
+        <w:spacing w:line="360" w:lineRule="auto"/>
+        <w:rPr>
+          <w:szCs w:val="24"/>
+        </w:rPr>
+      </w:pPr>
+      <w:bookmarkStart w:id="28" w:name="_Toc404507064"/>
       <w:r>
         <w:rPr>
           <w:szCs w:val="24"/>
         </w:rPr>
         <w:t>Project Organization</w:t>
       </w:r>
-      <w:bookmarkEnd w:id="17"/>
+      <w:bookmarkEnd w:id="19"/>
       <w:r>
         <w:rPr>
           <w:szCs w:val="24"/>
         </w:rPr>
         <w:t>:</w:t>
       </w:r>
-      <w:bookmarkEnd w:id="27"/>
+      <w:bookmarkEnd w:id="28"/>
       <w:r>
         <w:rPr>
           <w:szCs w:val="24"/>
@@ -5879,8 +5827,8 @@
           <w:szCs w:val="24"/>
         </w:rPr>
       </w:pPr>
-      <w:bookmarkStart w:id="28" w:name="_Toc524312838"/>
-      <w:bookmarkStart w:id="29" w:name="_Toc404507065"/>
+      <w:bookmarkStart w:id="29" w:name="_Toc524312838"/>
+      <w:bookmarkStart w:id="30" w:name="_Toc404507065"/>
       <w:r>
         <w:rPr>
           <w:sz w:val="24"/>
@@ -5888,8 +5836,8 @@
         </w:rPr>
         <w:t>Organizational Structure</w:t>
       </w:r>
-      <w:bookmarkEnd w:id="28"/>
       <w:bookmarkEnd w:id="29"/>
+      <w:bookmarkEnd w:id="30"/>
     </w:p>
     <w:p>
       <w:pPr>
@@ -5921,12 +5869,21 @@
           <w:szCs w:val="24"/>
         </w:rPr>
       </w:pPr>
-      <w:r>
-        <w:rPr>
-          <w:sz w:val="24"/>
-          <w:szCs w:val="24"/>
-        </w:rPr>
-        <w:t>Moniece Forbes-Wells</w:t>
+      <w:proofErr w:type="spellStart"/>
+      <w:r>
+        <w:rPr>
+          <w:sz w:val="24"/>
+          <w:szCs w:val="24"/>
+        </w:rPr>
+        <w:t>Moniece</w:t>
+      </w:r>
+      <w:proofErr w:type="spellEnd"/>
+      <w:r>
+        <w:rPr>
+          <w:sz w:val="24"/>
+          <w:szCs w:val="24"/>
+        </w:rPr>
+        <w:t xml:space="preserve"> Forbes-Wells</w:t>
       </w:r>
     </w:p>
     <w:p>
@@ -5963,13 +5920,31 @@
           <w:szCs w:val="24"/>
         </w:rPr>
       </w:pPr>
-      <w:r>
-        <w:rPr>
-          <w:sz w:val="24"/>
-          <w:szCs w:val="24"/>
-        </w:rPr>
-        <w:t>Usha Mungal</w:t>
-      </w:r>
+      <w:proofErr w:type="spellStart"/>
+      <w:r>
+        <w:rPr>
+          <w:sz w:val="24"/>
+          <w:szCs w:val="24"/>
+        </w:rPr>
+        <w:t>Usha</w:t>
+      </w:r>
+      <w:proofErr w:type="spellEnd"/>
+      <w:r>
+        <w:rPr>
+          <w:sz w:val="24"/>
+          <w:szCs w:val="24"/>
+        </w:rPr>
+        <w:t xml:space="preserve"> </w:t>
+      </w:r>
+      <w:proofErr w:type="spellStart"/>
+      <w:r>
+        <w:rPr>
+          <w:sz w:val="24"/>
+          <w:szCs w:val="24"/>
+        </w:rPr>
+        <w:t>Mungal</w:t>
+      </w:r>
+      <w:proofErr w:type="spellEnd"/>
     </w:p>
     <w:p>
       <w:pPr>
@@ -6013,8 +5988,17 @@
           <w:sz w:val="24"/>
           <w:szCs w:val="24"/>
         </w:rPr>
-        <w:t>Wayne Goodridge</w:t>
-      </w:r>
+        <w:t xml:space="preserve">Wayne </w:t>
+      </w:r>
+      <w:proofErr w:type="spellStart"/>
+      <w:r>
+        <w:rPr>
+          <w:sz w:val="24"/>
+          <w:szCs w:val="24"/>
+        </w:rPr>
+        <w:t>Goodridge</w:t>
+      </w:r>
+      <w:proofErr w:type="spellEnd"/>
     </w:p>
     <w:p>
       <w:pPr>
@@ -6056,6 +6040,76 @@
     </w:p>
     <w:p>
       <w:pPr>
+        <w:spacing w:line="360" w:lineRule="auto"/>
+        <w:ind w:left="720"/>
+        <w:rPr>
+          <w:sz w:val="24"/>
+          <w:szCs w:val="24"/>
+        </w:rPr>
+      </w:pPr>
+    </w:p>
+    <w:p>
+      <w:pPr>
+        <w:spacing w:line="360" w:lineRule="auto"/>
+        <w:ind w:left="720"/>
+        <w:rPr>
+          <w:sz w:val="24"/>
+          <w:szCs w:val="24"/>
+        </w:rPr>
+      </w:pPr>
+    </w:p>
+    <w:p>
+      <w:pPr>
+        <w:spacing w:line="360" w:lineRule="auto"/>
+        <w:ind w:left="720"/>
+        <w:rPr>
+          <w:sz w:val="24"/>
+          <w:szCs w:val="24"/>
+        </w:rPr>
+      </w:pPr>
+    </w:p>
+    <w:p>
+      <w:pPr>
+        <w:spacing w:line="360" w:lineRule="auto"/>
+        <w:ind w:left="720"/>
+        <w:rPr>
+          <w:sz w:val="24"/>
+          <w:szCs w:val="24"/>
+        </w:rPr>
+      </w:pPr>
+    </w:p>
+    <w:p>
+      <w:pPr>
+        <w:spacing w:line="360" w:lineRule="auto"/>
+        <w:ind w:left="720"/>
+        <w:rPr>
+          <w:sz w:val="24"/>
+          <w:szCs w:val="24"/>
+        </w:rPr>
+      </w:pPr>
+    </w:p>
+    <w:p>
+      <w:pPr>
+        <w:spacing w:line="360" w:lineRule="auto"/>
+        <w:ind w:left="720"/>
+        <w:rPr>
+          <w:sz w:val="24"/>
+          <w:szCs w:val="24"/>
+        </w:rPr>
+      </w:pPr>
+    </w:p>
+    <w:p>
+      <w:pPr>
+        <w:spacing w:line="360" w:lineRule="auto"/>
+        <w:ind w:left="720"/>
+        <w:rPr>
+          <w:sz w:val="24"/>
+          <w:szCs w:val="24"/>
+        </w:rPr>
+      </w:pPr>
+    </w:p>
+    <w:p>
+      <w:pPr>
         <w:pStyle w:val="Heading2"/>
         <w:spacing w:line="360" w:lineRule="auto"/>
         <w:rPr>
@@ -6063,17 +6117,18 @@
           <w:szCs w:val="24"/>
         </w:rPr>
       </w:pPr>
-      <w:bookmarkStart w:id="30" w:name="_Toc524312839"/>
-      <w:bookmarkStart w:id="31" w:name="_Toc404507066"/>
-      <w:r>
-        <w:rPr>
-          <w:sz w:val="24"/>
-          <w:szCs w:val="24"/>
-        </w:rPr>
+      <w:bookmarkStart w:id="31" w:name="_Toc524312839"/>
+      <w:bookmarkStart w:id="32" w:name="_Toc404507066"/>
+      <w:r>
+        <w:rPr>
+          <w:sz w:val="24"/>
+          <w:szCs w:val="24"/>
+        </w:rPr>
+        <w:lastRenderedPageBreak/>
         <w:t>External Interfaces</w:t>
       </w:r>
-      <w:bookmarkEnd w:id="30"/>
       <w:bookmarkEnd w:id="31"/>
+      <w:bookmarkEnd w:id="32"/>
     </w:p>
     <w:p>
       <w:pPr>
@@ -6131,7 +6186,6 @@
           <w:sz w:val="24"/>
           <w:szCs w:val="24"/>
         </w:rPr>
-        <w:lastRenderedPageBreak/>
         <w:t>Suppliers</w:t>
       </w:r>
       <w:r>
@@ -6306,46 +6360,6 @@
     </w:p>
     <w:p>
       <w:pPr>
-        <w:pStyle w:val="BodyText"/>
-        <w:spacing w:line="360" w:lineRule="auto"/>
-        <w:rPr>
-          <w:sz w:val="24"/>
-          <w:szCs w:val="24"/>
-        </w:rPr>
-      </w:pPr>
-    </w:p>
-    <w:p>
-      <w:pPr>
-        <w:pStyle w:val="BodyText"/>
-        <w:spacing w:line="360" w:lineRule="auto"/>
-        <w:rPr>
-          <w:sz w:val="24"/>
-          <w:szCs w:val="24"/>
-        </w:rPr>
-      </w:pPr>
-    </w:p>
-    <w:p>
-      <w:pPr>
-        <w:pStyle w:val="BodyText"/>
-        <w:spacing w:line="360" w:lineRule="auto"/>
-        <w:rPr>
-          <w:sz w:val="24"/>
-          <w:szCs w:val="24"/>
-        </w:rPr>
-      </w:pPr>
-    </w:p>
-    <w:p>
-      <w:pPr>
-        <w:pStyle w:val="BodyText"/>
-        <w:spacing w:line="360" w:lineRule="auto"/>
-        <w:rPr>
-          <w:sz w:val="24"/>
-          <w:szCs w:val="24"/>
-        </w:rPr>
-      </w:pPr>
-    </w:p>
-    <w:p>
-      <w:pPr>
         <w:pStyle w:val="Heading2"/>
         <w:spacing w:line="360" w:lineRule="auto"/>
         <w:rPr>
@@ -6353,27 +6367,18 @@
           <w:szCs w:val="24"/>
         </w:rPr>
       </w:pPr>
-      <w:bookmarkStart w:id="32" w:name="_Toc524312840"/>
-      <w:bookmarkStart w:id="33" w:name="_Toc404507067"/>
+      <w:bookmarkStart w:id="33" w:name="_Toc524312840"/>
+      <w:bookmarkStart w:id="34" w:name="_Toc404507067"/>
       <w:r>
         <w:rPr>
           <w:sz w:val="24"/>
           <w:szCs w:val="24"/>
         </w:rPr>
         <w:lastRenderedPageBreak/>
-        <w:t xml:space="preserve">Roles and </w:t>
-      </w:r>
-      <w:bookmarkStart w:id="34" w:name="_GoBack"/>
+        <w:t>Roles and Responsibilities</w:t>
+      </w:r>
+      <w:bookmarkEnd w:id="33"/>
       <w:bookmarkEnd w:id="34"/>
-      <w:r>
-        <w:rPr>
-          <w:sz w:val="24"/>
-          <w:szCs w:val="24"/>
-        </w:rPr>
-        <w:t>Responsibilities</w:t>
-      </w:r>
-      <w:bookmarkEnd w:id="32"/>
-      <w:bookmarkEnd w:id="33"/>
     </w:p>
     <w:tbl>
       <w:tblPr>
@@ -6487,12 +6492,21 @@
                 <w:szCs w:val="24"/>
               </w:rPr>
             </w:pPr>
-            <w:r>
-              <w:rPr>
-                <w:sz w:val="24"/>
-                <w:szCs w:val="24"/>
-              </w:rPr>
-              <w:t>Moniece Forbes-Wells</w:t>
+            <w:proofErr w:type="spellStart"/>
+            <w:r>
+              <w:rPr>
+                <w:sz w:val="24"/>
+                <w:szCs w:val="24"/>
+              </w:rPr>
+              <w:t>Moniece</w:t>
+            </w:r>
+            <w:proofErr w:type="spellEnd"/>
+            <w:r>
+              <w:rPr>
+                <w:sz w:val="24"/>
+                <w:szCs w:val="24"/>
+              </w:rPr>
+              <w:t xml:space="preserve"> Forbes-Wells</w:t>
             </w:r>
           </w:p>
         </w:tc>
@@ -6655,12 +6669,21 @@
                 <w:szCs w:val="24"/>
               </w:rPr>
             </w:pPr>
-            <w:r>
-              <w:rPr>
-                <w:sz w:val="24"/>
-                <w:szCs w:val="24"/>
-              </w:rPr>
-              <w:t xml:space="preserve">Moniece will also assume the roles of a system analyst, system designer and a general reviewer. </w:t>
+            <w:proofErr w:type="spellStart"/>
+            <w:r>
+              <w:rPr>
+                <w:sz w:val="24"/>
+                <w:szCs w:val="24"/>
+              </w:rPr>
+              <w:t>Moniece</w:t>
+            </w:r>
+            <w:proofErr w:type="spellEnd"/>
+            <w:r>
+              <w:rPr>
+                <w:sz w:val="24"/>
+                <w:szCs w:val="24"/>
+              </w:rPr>
+              <w:t xml:space="preserve"> will also assume the roles of a system analyst, system designer and a general reviewer. </w:t>
             </w:r>
           </w:p>
           <w:p>
@@ -6891,14 +6914,32 @@
                 <w:szCs w:val="24"/>
               </w:rPr>
             </w:pPr>
+            <w:proofErr w:type="spellStart"/>
             <w:r>
               <w:rPr>
                 <w:sz w:val="24"/>
                 <w:szCs w:val="24"/>
               </w:rPr>
               <w:lastRenderedPageBreak/>
-              <w:t>Usha Mungal</w:t>
-            </w:r>
+              <w:t>Usha</w:t>
+            </w:r>
+            <w:proofErr w:type="spellEnd"/>
+            <w:r>
+              <w:rPr>
+                <w:sz w:val="24"/>
+                <w:szCs w:val="24"/>
+              </w:rPr>
+              <w:t xml:space="preserve"> </w:t>
+            </w:r>
+            <w:proofErr w:type="spellStart"/>
+            <w:r>
+              <w:rPr>
+                <w:sz w:val="24"/>
+                <w:szCs w:val="24"/>
+              </w:rPr>
+              <w:t>Mungal</w:t>
+            </w:r>
+            <w:proofErr w:type="spellEnd"/>
           </w:p>
         </w:tc>
         <w:tc>
@@ -7018,12 +7059,21 @@
                 <w:szCs w:val="24"/>
               </w:rPr>
             </w:pPr>
-            <w:r>
-              <w:rPr>
-                <w:sz w:val="24"/>
-                <w:szCs w:val="24"/>
-              </w:rPr>
-              <w:t xml:space="preserve">Usha will also </w:t>
+            <w:proofErr w:type="spellStart"/>
+            <w:r>
+              <w:rPr>
+                <w:sz w:val="24"/>
+                <w:szCs w:val="24"/>
+              </w:rPr>
+              <w:t>Usha</w:t>
+            </w:r>
+            <w:proofErr w:type="spellEnd"/>
+            <w:r>
+              <w:rPr>
+                <w:sz w:val="24"/>
+                <w:szCs w:val="24"/>
+              </w:rPr>
+              <w:t xml:space="preserve"> will also </w:t>
             </w:r>
             <w:r>
               <w:rPr>
@@ -7076,13 +7126,31 @@
                 <w:szCs w:val="24"/>
               </w:rPr>
             </w:pPr>
-            <w:r>
-              <w:rPr>
-                <w:sz w:val="24"/>
-                <w:szCs w:val="24"/>
-              </w:rPr>
-              <w:t>Rohini Cynthia Baboolal</w:t>
-            </w:r>
+            <w:proofErr w:type="spellStart"/>
+            <w:r>
+              <w:rPr>
+                <w:sz w:val="24"/>
+                <w:szCs w:val="24"/>
+              </w:rPr>
+              <w:t>Rohini</w:t>
+            </w:r>
+            <w:proofErr w:type="spellEnd"/>
+            <w:r>
+              <w:rPr>
+                <w:sz w:val="24"/>
+                <w:szCs w:val="24"/>
+              </w:rPr>
+              <w:t xml:space="preserve"> Cynthia </w:t>
+            </w:r>
+            <w:proofErr w:type="spellStart"/>
+            <w:r>
+              <w:rPr>
+                <w:sz w:val="24"/>
+                <w:szCs w:val="24"/>
+              </w:rPr>
+              <w:t>Baboolal</w:t>
+            </w:r>
+            <w:proofErr w:type="spellEnd"/>
           </w:p>
         </w:tc>
         <w:tc>
@@ -7202,12 +7270,21 @@
                 <w:szCs w:val="24"/>
               </w:rPr>
             </w:pPr>
-            <w:r>
-              <w:rPr>
-                <w:sz w:val="24"/>
-                <w:szCs w:val="24"/>
-              </w:rPr>
-              <w:t xml:space="preserve">Rohini will also assume the roles of a system analyst, system designer and a general reviewer. </w:t>
+            <w:proofErr w:type="spellStart"/>
+            <w:r>
+              <w:rPr>
+                <w:sz w:val="24"/>
+                <w:szCs w:val="24"/>
+              </w:rPr>
+              <w:t>Rohini</w:t>
+            </w:r>
+            <w:proofErr w:type="spellEnd"/>
+            <w:r>
+              <w:rPr>
+                <w:sz w:val="24"/>
+                <w:szCs w:val="24"/>
+              </w:rPr>
+              <w:t xml:space="preserve"> will also assume the roles of a system analyst, system designer and a general reviewer. </w:t>
             </w:r>
           </w:p>
           <w:p>
@@ -7453,13 +7530,13 @@
       <w:bookmarkStart w:id="39" w:name="_Toc447095932"/>
       <w:bookmarkStart w:id="40" w:name="_Toc512930370"/>
       <w:bookmarkStart w:id="41" w:name="_Toc524312842"/>
-      <w:bookmarkStart w:id="42" w:name="_Toc513004381"/>
-      <w:bookmarkStart w:id="43" w:name="_Toc523117821"/>
-      <w:bookmarkStart w:id="44" w:name="_Toc404507069"/>
-      <w:bookmarkEnd w:id="1"/>
+      <w:bookmarkStart w:id="42" w:name="_Toc404507069"/>
+      <w:bookmarkStart w:id="43" w:name="_Toc513004381"/>
+      <w:bookmarkStart w:id="44" w:name="_Toc523117821"/>
       <w:bookmarkEnd w:id="2"/>
       <w:bookmarkEnd w:id="3"/>
       <w:bookmarkEnd w:id="4"/>
+      <w:bookmarkEnd w:id="5"/>
       <w:bookmarkEnd w:id="37"/>
       <w:bookmarkEnd w:id="38"/>
       <w:bookmarkEnd w:id="39"/>
@@ -7473,7 +7550,7 @@
         <w:t>Project Estimates</w:t>
       </w:r>
       <w:bookmarkEnd w:id="41"/>
-      <w:bookmarkEnd w:id="44"/>
+      <w:bookmarkEnd w:id="42"/>
     </w:p>
     <w:p>
       <w:pPr>
@@ -7748,7 +7825,43 @@
           <w:sz w:val="24"/>
           <w:szCs w:val="24"/>
         </w:rPr>
-        <w:t xml:space="preserve">This was perhaps the most important phase of this project thus far. In the duration of this phase, weekly meetings were conducted with Dr. Wayne Goodridge to find out specifically the requirements of the project. Use cases and requirement documents are to be prepared in later versions of to be able to properly document the user’s requirement, in which they would be viewed later by Dr. Goodridge. </w:t>
+        <w:t xml:space="preserve">This was perhaps the most important phase of this project thus far. In the duration of this phase, weekly meetings were conducted with Dr. Wayne </w:t>
+      </w:r>
+      <w:proofErr w:type="spellStart"/>
+      <w:r>
+        <w:rPr>
+          <w:rFonts w:ascii="Times New Roman" w:hAnsi="Times New Roman" w:cs="Times New Roman"/>
+          <w:sz w:val="24"/>
+          <w:szCs w:val="24"/>
+        </w:rPr>
+        <w:t>Goodridge</w:t>
+      </w:r>
+      <w:proofErr w:type="spellEnd"/>
+      <w:r>
+        <w:rPr>
+          <w:rFonts w:ascii="Times New Roman" w:hAnsi="Times New Roman" w:cs="Times New Roman"/>
+          <w:sz w:val="24"/>
+          <w:szCs w:val="24"/>
+        </w:rPr>
+        <w:t xml:space="preserve"> to find out specifically the requirements of the project. Use cases and requirement documents are to be prepared in later versions of to be able to properly document the user’s requirement, in which they would be viewed later by Dr. </w:t>
+      </w:r>
+      <w:proofErr w:type="spellStart"/>
+      <w:r>
+        <w:rPr>
+          <w:rFonts w:ascii="Times New Roman" w:hAnsi="Times New Roman" w:cs="Times New Roman"/>
+          <w:sz w:val="24"/>
+          <w:szCs w:val="24"/>
+        </w:rPr>
+        <w:t>Goodridge</w:t>
+      </w:r>
+      <w:proofErr w:type="spellEnd"/>
+      <w:r>
+        <w:rPr>
+          <w:rFonts w:ascii="Times New Roman" w:hAnsi="Times New Roman" w:cs="Times New Roman"/>
+          <w:sz w:val="24"/>
+          <w:szCs w:val="24"/>
+        </w:rPr>
+        <w:t xml:space="preserve">. </w:t>
       </w:r>
     </w:p>
     <w:p>
@@ -9020,8 +9133,17 @@
           <w:sz w:val="24"/>
           <w:szCs w:val="24"/>
         </w:rPr>
-        <w:t> Allocation of costs against the WBS and the Phase Plan.]</w:t>
-      </w:r>
+        <w:t> </w:t>
+      </w:r>
+      <w:proofErr w:type="gramStart"/>
+      <w:r>
+        <w:rPr>
+          <w:sz w:val="24"/>
+          <w:szCs w:val="24"/>
+        </w:rPr>
+        <w:t>Allocation of costs against the WBS and the Phase Plan.]</w:t>
+      </w:r>
+      <w:proofErr w:type="gramEnd"/>
     </w:p>
     <w:p>
       <w:pPr>
@@ -9153,7 +9275,25 @@
           <w:sz w:val="24"/>
           <w:szCs w:val="24"/>
         </w:rPr>
-        <w:t xml:space="preserve">Project internal server: - The AKIPRO project team used github server to communicate and document all versions and also to update task. One member created a repository and granted access to the other members so everyone can view and upload their respective portions of the project. </w:t>
+        <w:t xml:space="preserve">Project internal server: - The AKIPRO project team used </w:t>
+      </w:r>
+      <w:proofErr w:type="spellStart"/>
+      <w:r>
+        <w:rPr>
+          <w:rFonts w:ascii="Times New Roman" w:hAnsi="Times New Roman" w:cs="Times New Roman"/>
+          <w:sz w:val="24"/>
+          <w:szCs w:val="24"/>
+        </w:rPr>
+        <w:t>github</w:t>
+      </w:r>
+      <w:proofErr w:type="spellEnd"/>
+      <w:r>
+        <w:rPr>
+          <w:rFonts w:ascii="Times New Roman" w:hAnsi="Times New Roman" w:cs="Times New Roman"/>
+          <w:sz w:val="24"/>
+          <w:szCs w:val="24"/>
+        </w:rPr>
+        <w:t xml:space="preserve"> server to communicate and document all versions and also to update task. One member created a repository and granted access to the other members so everyone can view and upload their respective portions of the project. </w:t>
       </w:r>
     </w:p>
     <w:p>
@@ -9186,15 +9326,33 @@
           <w:sz w:val="24"/>
           <w:szCs w:val="24"/>
         </w:rPr>
-        <w:t>communicate with Dr. Wayne Good</w:t>
-      </w:r>
+        <w:t xml:space="preserve">communicate with Dr. Wayne </w:t>
+      </w:r>
+      <w:proofErr w:type="spellStart"/>
       <w:r>
         <w:rPr>
           <w:rFonts w:ascii="Times New Roman" w:hAnsi="Times New Roman" w:cs="Times New Roman"/>
           <w:sz w:val="24"/>
           <w:szCs w:val="24"/>
         </w:rPr>
-        <w:t xml:space="preserve">ridge to be in sync with the needs of the client. Mr. Nicholas Singh was and will be consulted with respect to the implementation of the various diagrams to be implemented in the requirement documents which will be later developed at a later version of the AKIPRO software development project. </w:t>
+        <w:t>Good</w:t>
+      </w:r>
+      <w:r>
+        <w:rPr>
+          <w:rFonts w:ascii="Times New Roman" w:hAnsi="Times New Roman" w:cs="Times New Roman"/>
+          <w:sz w:val="24"/>
+          <w:szCs w:val="24"/>
+        </w:rPr>
+        <w:t>ridge</w:t>
+      </w:r>
+      <w:proofErr w:type="spellEnd"/>
+      <w:r>
+        <w:rPr>
+          <w:rFonts w:ascii="Times New Roman" w:hAnsi="Times New Roman" w:cs="Times New Roman"/>
+          <w:sz w:val="24"/>
+          <w:szCs w:val="24"/>
+        </w:rPr>
+        <w:t xml:space="preserve"> to be in sync with the needs of the client. Mr. Nicholas Singh was and will be consulted with respect to the implementation of the various diagrams to be implemented in the requirement documents which will be later developed at a later version of the AKIPRO software development project. </w:t>
       </w:r>
     </w:p>
     <w:p>
@@ -9269,7 +9427,25 @@
           <w:sz w:val="24"/>
           <w:szCs w:val="24"/>
         </w:rPr>
-        <w:t>Unclear understanding of the project objectives: - the team managed this risk by communicating with Dr. Goodridge during the requirements gathering phase.</w:t>
+        <w:t xml:space="preserve">Unclear understanding of the project objectives: - the team managed this risk by communicating with Dr. </w:t>
+      </w:r>
+      <w:proofErr w:type="spellStart"/>
+      <w:r>
+        <w:rPr>
+          <w:rFonts w:ascii="Times New Roman" w:hAnsi="Times New Roman" w:cs="Times New Roman"/>
+          <w:sz w:val="24"/>
+          <w:szCs w:val="24"/>
+        </w:rPr>
+        <w:t>Goodridge</w:t>
+      </w:r>
+      <w:proofErr w:type="spellEnd"/>
+      <w:r>
+        <w:rPr>
+          <w:rFonts w:ascii="Times New Roman" w:hAnsi="Times New Roman" w:cs="Times New Roman"/>
+          <w:sz w:val="24"/>
+          <w:szCs w:val="24"/>
+        </w:rPr>
+        <w:t xml:space="preserve"> during the requirements gathering phase.</w:t>
       </w:r>
     </w:p>
     <w:p>
@@ -9317,7 +9493,43 @@
           <w:sz w:val="24"/>
           <w:szCs w:val="24"/>
         </w:rPr>
-        <w:t>Loss of related documents: - Github was used to ensure proper documentation which allowed the team easy access to upload, modify or finalize various sections of the project. The collaboration of this software was realtime.</w:t>
+        <w:t xml:space="preserve">Loss of related documents: - </w:t>
+      </w:r>
+      <w:proofErr w:type="spellStart"/>
+      <w:r>
+        <w:rPr>
+          <w:rFonts w:ascii="Times New Roman" w:hAnsi="Times New Roman" w:cs="Times New Roman"/>
+          <w:sz w:val="24"/>
+          <w:szCs w:val="24"/>
+        </w:rPr>
+        <w:t>Github</w:t>
+      </w:r>
+      <w:proofErr w:type="spellEnd"/>
+      <w:r>
+        <w:rPr>
+          <w:rFonts w:ascii="Times New Roman" w:hAnsi="Times New Roman" w:cs="Times New Roman"/>
+          <w:sz w:val="24"/>
+          <w:szCs w:val="24"/>
+        </w:rPr>
+        <w:t xml:space="preserve"> was used to ensure proper documentation which allowed the team easy access to upload, modify or finalize various sections of the project. The collaboration of this software was </w:t>
+      </w:r>
+      <w:proofErr w:type="spellStart"/>
+      <w:r>
+        <w:rPr>
+          <w:rFonts w:ascii="Times New Roman" w:hAnsi="Times New Roman" w:cs="Times New Roman"/>
+          <w:sz w:val="24"/>
+          <w:szCs w:val="24"/>
+        </w:rPr>
+        <w:t>realtime</w:t>
+      </w:r>
+      <w:proofErr w:type="spellEnd"/>
+      <w:r>
+        <w:rPr>
+          <w:rFonts w:ascii="Times New Roman" w:hAnsi="Times New Roman" w:cs="Times New Roman"/>
+          <w:sz w:val="24"/>
+          <w:szCs w:val="24"/>
+        </w:rPr>
+        <w:t>.</w:t>
       </w:r>
     </w:p>
     <w:p>
@@ -9335,8 +9547,8 @@
         </w:rPr>
         <w:t>Annexes</w:t>
       </w:r>
-      <w:bookmarkEnd w:id="42"/>
       <w:bookmarkEnd w:id="43"/>
+      <w:bookmarkEnd w:id="44"/>
       <w:bookmarkEnd w:id="79"/>
     </w:p>
     <w:p>
@@ -9348,6 +9560,7 @@
           <w:szCs w:val="24"/>
         </w:rPr>
       </w:pPr>
+      <w:proofErr w:type="gramStart"/>
       <w:r>
         <w:rPr>
           <w:sz w:val="24"/>
@@ -9369,7 +9582,15 @@
           <w:sz w:val="24"/>
           <w:szCs w:val="24"/>
         </w:rPr>
-        <w:t>. Reference or include any project technical standards and plans which apply to this project. This typically includes the Development Case, plans for infrastructure, and product acceptance. It also typically includes Programming Guidelines, Design Guidelines, and other process guidelines. The text that follows is provided as an example.]</w:t>
+        <w:t>.</w:t>
+      </w:r>
+      <w:proofErr w:type="gramEnd"/>
+      <w:r>
+        <w:rPr>
+          <w:sz w:val="24"/>
+          <w:szCs w:val="24"/>
+        </w:rPr>
+        <w:t xml:space="preserve"> Reference or include any project technical standards and plans which apply to this project. This typically includes the Development Case, plans for infrastructure, and product acceptance. It also typically includes Programming Guidelines, Design Guidelines, and other process guidelines. The text that follows is provided as an example.]</w:t>
       </w:r>
     </w:p>
     <w:p>
@@ -9417,10 +9638,10 @@
       </w:pPr>
     </w:p>
     <w:sectPr>
-      <w:headerReference w:type="default" r:id="rId11"/>
-      <w:footerReference w:type="default" r:id="rId12"/>
-      <w:headerReference w:type="first" r:id="rId13"/>
-      <w:footerReference w:type="first" r:id="rId14"/>
+      <w:headerReference w:type="default" r:id="rId12"/>
+      <w:footerReference w:type="default" r:id="rId13"/>
+      <w:headerReference w:type="first" r:id="rId14"/>
+      <w:footerReference w:type="first" r:id="rId15"/>
       <w:pgSz w:w="12240" w:h="15840" w:code="1"/>
       <w:pgMar w:top="1440" w:right="1440" w:bottom="1440" w:left="1440" w:header="720" w:footer="720" w:gutter="0"/>
       <w:cols w:space="720"/>
@@ -9430,7 +9651,7 @@
 </file>
 
 <file path=word/endnotes.xml><?xml version="1.0" encoding="utf-8"?>
-<w:endnotes xmlns:wpc="http://schemas.microsoft.com/office/word/2010/wordprocessingCanvas" xmlns:mc="http://schemas.openxmlformats.org/markup-compatibility/2006" xmlns:o="urn:schemas-microsoft-com:office:office" xmlns:r="http://schemas.openxmlformats.org/officeDocument/2006/relationships" xmlns:m="http://schemas.openxmlformats.org/officeDocument/2006/math" xmlns:v="urn:schemas-microsoft-com:vml" xmlns:wp14="http://schemas.microsoft.com/office/word/2010/wordprocessingDrawing" xmlns:wp="http://schemas.openxmlformats.org/drawingml/2006/wordprocessingDrawing" xmlns:w10="urn:schemas-microsoft-com:office:word" xmlns:w="http://schemas.openxmlformats.org/wordprocessingml/2006/main" xmlns:w14="http://schemas.microsoft.com/office/word/2010/wordml" xmlns:w15="http://schemas.microsoft.com/office/word/2012/wordml" xmlns:wpg="http://schemas.microsoft.com/office/word/2010/wordprocessingGroup" xmlns:wpi="http://schemas.microsoft.com/office/word/2010/wordprocessingInk" xmlns:wne="http://schemas.microsoft.com/office/word/2006/wordml" xmlns:wps="http://schemas.microsoft.com/office/word/2010/wordprocessingShape" mc:Ignorable="w14 w15 wp14">
+<w:endnotes xmlns:wpc="http://schemas.microsoft.com/office/word/2010/wordprocessingCanvas" xmlns:mc="http://schemas.openxmlformats.org/markup-compatibility/2006" xmlns:o="urn:schemas-microsoft-com:office:office" xmlns:r="http://schemas.openxmlformats.org/officeDocument/2006/relationships" xmlns:m="http://schemas.openxmlformats.org/officeDocument/2006/math" xmlns:v="urn:schemas-microsoft-com:vml" xmlns:wp14="http://schemas.microsoft.com/office/word/2010/wordprocessingDrawing" xmlns:wp="http://schemas.openxmlformats.org/drawingml/2006/wordprocessingDrawing" xmlns:w10="urn:schemas-microsoft-com:office:word" xmlns:w="http://schemas.openxmlformats.org/wordprocessingml/2006/main" xmlns:w14="http://schemas.microsoft.com/office/word/2010/wordml" xmlns:wpg="http://schemas.microsoft.com/office/word/2010/wordprocessingGroup" xmlns:wpi="http://schemas.microsoft.com/office/word/2010/wordprocessingInk" xmlns:wne="http://schemas.microsoft.com/office/word/2006/wordml" xmlns:wps="http://schemas.microsoft.com/office/word/2010/wordprocessingShape" mc:Ignorable="w14 wp14">
   <w:endnote w:type="separator" w:id="-1">
     <w:p>
       <w:pPr>
@@ -9455,7 +9676,7 @@
 </file>
 
 <file path=word/footer1.xml><?xml version="1.0" encoding="utf-8"?>
-<w:ftr xmlns:wpc="http://schemas.microsoft.com/office/word/2010/wordprocessingCanvas" xmlns:mc="http://schemas.openxmlformats.org/markup-compatibility/2006" xmlns:o="urn:schemas-microsoft-com:office:office" xmlns:r="http://schemas.openxmlformats.org/officeDocument/2006/relationships" xmlns:m="http://schemas.openxmlformats.org/officeDocument/2006/math" xmlns:v="urn:schemas-microsoft-com:vml" xmlns:wp14="http://schemas.microsoft.com/office/word/2010/wordprocessingDrawing" xmlns:wp="http://schemas.openxmlformats.org/drawingml/2006/wordprocessingDrawing" xmlns:w10="urn:schemas-microsoft-com:office:word" xmlns:w="http://schemas.openxmlformats.org/wordprocessingml/2006/main" xmlns:w14="http://schemas.microsoft.com/office/word/2010/wordml" xmlns:w15="http://schemas.microsoft.com/office/word/2012/wordml" xmlns:wpg="http://schemas.microsoft.com/office/word/2010/wordprocessingGroup" xmlns:wpi="http://schemas.microsoft.com/office/word/2010/wordprocessingInk" xmlns:wne="http://schemas.microsoft.com/office/word/2006/wordml" xmlns:wps="http://schemas.microsoft.com/office/word/2010/wordprocessingShape" mc:Ignorable="w14 w15 wp14">
+<w:ftr xmlns:wpc="http://schemas.microsoft.com/office/word/2010/wordprocessingCanvas" xmlns:mc="http://schemas.openxmlformats.org/markup-compatibility/2006" xmlns:o="urn:schemas-microsoft-com:office:office" xmlns:r="http://schemas.openxmlformats.org/officeDocument/2006/relationships" xmlns:m="http://schemas.openxmlformats.org/officeDocument/2006/math" xmlns:v="urn:schemas-microsoft-com:vml" xmlns:wp14="http://schemas.microsoft.com/office/word/2010/wordprocessingDrawing" xmlns:wp="http://schemas.openxmlformats.org/drawingml/2006/wordprocessingDrawing" xmlns:w10="urn:schemas-microsoft-com:office:word" xmlns:w="http://schemas.openxmlformats.org/wordprocessingml/2006/main" xmlns:w14="http://schemas.microsoft.com/office/word/2010/wordml" xmlns:wpg="http://schemas.microsoft.com/office/word/2010/wordprocessingGroup" xmlns:wpi="http://schemas.microsoft.com/office/word/2010/wordprocessingInk" xmlns:wne="http://schemas.microsoft.com/office/word/2006/wordml" xmlns:wps="http://schemas.microsoft.com/office/word/2010/wordprocessingShape" mc:Ignorable="w14 wp14">
   <w:p>
     <w:pPr>
       <w:pStyle w:val="Footer"/>
@@ -9493,7 +9714,7 @@
 </file>
 
 <file path=word/footer2.xml><?xml version="1.0" encoding="utf-8"?>
-<w:ftr xmlns:wpc="http://schemas.microsoft.com/office/word/2010/wordprocessingCanvas" xmlns:mc="http://schemas.openxmlformats.org/markup-compatibility/2006" xmlns:o="urn:schemas-microsoft-com:office:office" xmlns:r="http://schemas.openxmlformats.org/officeDocument/2006/relationships" xmlns:m="http://schemas.openxmlformats.org/officeDocument/2006/math" xmlns:v="urn:schemas-microsoft-com:vml" xmlns:wp14="http://schemas.microsoft.com/office/word/2010/wordprocessingDrawing" xmlns:wp="http://schemas.openxmlformats.org/drawingml/2006/wordprocessingDrawing" xmlns:w10="urn:schemas-microsoft-com:office:word" xmlns:w="http://schemas.openxmlformats.org/wordprocessingml/2006/main" xmlns:w14="http://schemas.microsoft.com/office/word/2010/wordml" xmlns:w15="http://schemas.microsoft.com/office/word/2012/wordml" xmlns:wpg="http://schemas.microsoft.com/office/word/2010/wordprocessingGroup" xmlns:wpi="http://schemas.microsoft.com/office/word/2010/wordprocessingInk" xmlns:wne="http://schemas.microsoft.com/office/word/2006/wordml" xmlns:wps="http://schemas.microsoft.com/office/word/2010/wordprocessingShape" mc:Ignorable="w14 w15 wp14">
+<w:ftr xmlns:wpc="http://schemas.microsoft.com/office/word/2010/wordprocessingCanvas" xmlns:mc="http://schemas.openxmlformats.org/markup-compatibility/2006" xmlns:o="urn:schemas-microsoft-com:office:office" xmlns:r="http://schemas.openxmlformats.org/officeDocument/2006/relationships" xmlns:m="http://schemas.openxmlformats.org/officeDocument/2006/math" xmlns:v="urn:schemas-microsoft-com:vml" xmlns:wp14="http://schemas.microsoft.com/office/word/2010/wordprocessingDrawing" xmlns:wp="http://schemas.openxmlformats.org/drawingml/2006/wordprocessingDrawing" xmlns:w10="urn:schemas-microsoft-com:office:word" xmlns:w="http://schemas.openxmlformats.org/wordprocessingml/2006/main" xmlns:w14="http://schemas.microsoft.com/office/word/2010/wordml" xmlns:wpg="http://schemas.microsoft.com/office/word/2010/wordprocessingGroup" xmlns:wpi="http://schemas.microsoft.com/office/word/2010/wordprocessingInk" xmlns:wne="http://schemas.microsoft.com/office/word/2006/wordml" xmlns:wps="http://schemas.microsoft.com/office/word/2010/wordprocessingShape" mc:Ignorable="w14 wp14">
   <w:tbl>
     <w:tblPr>
       <w:tblW w:w="0" w:type="auto"/>
@@ -9613,7 +9834,7 @@
               <w:rStyle w:val="PageNumber"/>
               <w:noProof/>
             </w:rPr>
-            <w:t>12</w:t>
+            <w:t>6</w:t>
           </w:r>
           <w:r>
             <w:rPr>
@@ -9650,7 +9871,7 @@
               <w:rStyle w:val="PageNumber"/>
               <w:noProof/>
             </w:rPr>
-            <w:t>17</w:t>
+            <w:t>16</w:t>
           </w:r>
           <w:r>
             <w:rPr>
@@ -9671,7 +9892,7 @@
 </file>
 
 <file path=word/footer3.xml><?xml version="1.0" encoding="utf-8"?>
-<w:ftr xmlns:wpc="http://schemas.microsoft.com/office/word/2010/wordprocessingCanvas" xmlns:mc="http://schemas.openxmlformats.org/markup-compatibility/2006" xmlns:o="urn:schemas-microsoft-com:office:office" xmlns:r="http://schemas.openxmlformats.org/officeDocument/2006/relationships" xmlns:m="http://schemas.openxmlformats.org/officeDocument/2006/math" xmlns:v="urn:schemas-microsoft-com:vml" xmlns:wp14="http://schemas.microsoft.com/office/word/2010/wordprocessingDrawing" xmlns:wp="http://schemas.openxmlformats.org/drawingml/2006/wordprocessingDrawing" xmlns:w10="urn:schemas-microsoft-com:office:word" xmlns:w="http://schemas.openxmlformats.org/wordprocessingml/2006/main" xmlns:w14="http://schemas.microsoft.com/office/word/2010/wordml" xmlns:w15="http://schemas.microsoft.com/office/word/2012/wordml" xmlns:wpg="http://schemas.microsoft.com/office/word/2010/wordprocessingGroup" xmlns:wpi="http://schemas.microsoft.com/office/word/2010/wordprocessingInk" xmlns:wne="http://schemas.microsoft.com/office/word/2006/wordml" xmlns:wps="http://schemas.microsoft.com/office/word/2010/wordprocessingShape" mc:Ignorable="w14 w15 wp14">
+<w:ftr xmlns:wpc="http://schemas.microsoft.com/office/word/2010/wordprocessingCanvas" xmlns:mc="http://schemas.openxmlformats.org/markup-compatibility/2006" xmlns:o="urn:schemas-microsoft-com:office:office" xmlns:r="http://schemas.openxmlformats.org/officeDocument/2006/relationships" xmlns:m="http://schemas.openxmlformats.org/officeDocument/2006/math" xmlns:v="urn:schemas-microsoft-com:vml" xmlns:wp14="http://schemas.microsoft.com/office/word/2010/wordprocessingDrawing" xmlns:wp="http://schemas.openxmlformats.org/drawingml/2006/wordprocessingDrawing" xmlns:w10="urn:schemas-microsoft-com:office:word" xmlns:w="http://schemas.openxmlformats.org/wordprocessingml/2006/main" xmlns:w14="http://schemas.microsoft.com/office/word/2010/wordml" xmlns:wpg="http://schemas.microsoft.com/office/word/2010/wordprocessingGroup" xmlns:wpi="http://schemas.microsoft.com/office/word/2010/wordprocessingInk" xmlns:wne="http://schemas.microsoft.com/office/word/2006/wordml" xmlns:wps="http://schemas.microsoft.com/office/word/2010/wordprocessingShape" mc:Ignorable="w14 wp14">
   <w:p>
     <w:pPr>
       <w:pStyle w:val="Footer"/>
@@ -9681,7 +9902,7 @@
 </file>
 
 <file path=word/footnotes.xml><?xml version="1.0" encoding="utf-8"?>
-<w:footnotes xmlns:wpc="http://schemas.microsoft.com/office/word/2010/wordprocessingCanvas" xmlns:mc="http://schemas.openxmlformats.org/markup-compatibility/2006" xmlns:o="urn:schemas-microsoft-com:office:office" xmlns:r="http://schemas.openxmlformats.org/officeDocument/2006/relationships" xmlns:m="http://schemas.openxmlformats.org/officeDocument/2006/math" xmlns:v="urn:schemas-microsoft-com:vml" xmlns:wp14="http://schemas.microsoft.com/office/word/2010/wordprocessingDrawing" xmlns:wp="http://schemas.openxmlformats.org/drawingml/2006/wordprocessingDrawing" xmlns:w10="urn:schemas-microsoft-com:office:word" xmlns:w="http://schemas.openxmlformats.org/wordprocessingml/2006/main" xmlns:w14="http://schemas.microsoft.com/office/word/2010/wordml" xmlns:w15="http://schemas.microsoft.com/office/word/2012/wordml" xmlns:wpg="http://schemas.microsoft.com/office/word/2010/wordprocessingGroup" xmlns:wpi="http://schemas.microsoft.com/office/word/2010/wordprocessingInk" xmlns:wne="http://schemas.microsoft.com/office/word/2006/wordml" xmlns:wps="http://schemas.microsoft.com/office/word/2010/wordprocessingShape" mc:Ignorable="w14 w15 wp14">
+<w:footnotes xmlns:wpc="http://schemas.microsoft.com/office/word/2010/wordprocessingCanvas" xmlns:mc="http://schemas.openxmlformats.org/markup-compatibility/2006" xmlns:o="urn:schemas-microsoft-com:office:office" xmlns:r="http://schemas.openxmlformats.org/officeDocument/2006/relationships" xmlns:m="http://schemas.openxmlformats.org/officeDocument/2006/math" xmlns:v="urn:schemas-microsoft-com:vml" xmlns:wp14="http://schemas.microsoft.com/office/word/2010/wordprocessingDrawing" xmlns:wp="http://schemas.openxmlformats.org/drawingml/2006/wordprocessingDrawing" xmlns:w10="urn:schemas-microsoft-com:office:word" xmlns:w="http://schemas.openxmlformats.org/wordprocessingml/2006/main" xmlns:w14="http://schemas.microsoft.com/office/word/2010/wordml" xmlns:wpg="http://schemas.microsoft.com/office/word/2010/wordprocessingGroup" xmlns:wpi="http://schemas.microsoft.com/office/word/2010/wordprocessingInk" xmlns:wne="http://schemas.microsoft.com/office/word/2006/wordml" xmlns:wps="http://schemas.microsoft.com/office/word/2010/wordprocessingShape" mc:Ignorable="w14 wp14">
   <w:footnote w:type="separator" w:id="-1">
     <w:p>
       <w:pPr>
@@ -9706,7 +9927,7 @@
 </file>
 
 <file path=word/header1.xml><?xml version="1.0" encoding="utf-8"?>
-<w:hdr xmlns:wpc="http://schemas.microsoft.com/office/word/2010/wordprocessingCanvas" xmlns:mc="http://schemas.openxmlformats.org/markup-compatibility/2006" xmlns:o="urn:schemas-microsoft-com:office:office" xmlns:r="http://schemas.openxmlformats.org/officeDocument/2006/relationships" xmlns:m="http://schemas.openxmlformats.org/officeDocument/2006/math" xmlns:v="urn:schemas-microsoft-com:vml" xmlns:wp14="http://schemas.microsoft.com/office/word/2010/wordprocessingDrawing" xmlns:wp="http://schemas.openxmlformats.org/drawingml/2006/wordprocessingDrawing" xmlns:w10="urn:schemas-microsoft-com:office:word" xmlns:w="http://schemas.openxmlformats.org/wordprocessingml/2006/main" xmlns:w14="http://schemas.microsoft.com/office/word/2010/wordml" xmlns:w15="http://schemas.microsoft.com/office/word/2012/wordml" xmlns:wpg="http://schemas.microsoft.com/office/word/2010/wordprocessingGroup" xmlns:wpi="http://schemas.microsoft.com/office/word/2010/wordprocessingInk" xmlns:wne="http://schemas.microsoft.com/office/word/2006/wordml" xmlns:wps="http://schemas.microsoft.com/office/word/2010/wordprocessingShape" mc:Ignorable="w14 w15 wp14">
+<w:hdr xmlns:wpc="http://schemas.microsoft.com/office/word/2010/wordprocessingCanvas" xmlns:mc="http://schemas.openxmlformats.org/markup-compatibility/2006" xmlns:o="urn:schemas-microsoft-com:office:office" xmlns:r="http://schemas.openxmlformats.org/officeDocument/2006/relationships" xmlns:m="http://schemas.openxmlformats.org/officeDocument/2006/math" xmlns:v="urn:schemas-microsoft-com:vml" xmlns:wp14="http://schemas.microsoft.com/office/word/2010/wordprocessingDrawing" xmlns:wp="http://schemas.openxmlformats.org/drawingml/2006/wordprocessingDrawing" xmlns:w10="urn:schemas-microsoft-com:office:word" xmlns:w="http://schemas.openxmlformats.org/wordprocessingml/2006/main" xmlns:w14="http://schemas.microsoft.com/office/word/2010/wordml" xmlns:wpg="http://schemas.microsoft.com/office/word/2010/wordprocessingGroup" xmlns:wpi="http://schemas.microsoft.com/office/word/2010/wordprocessingInk" xmlns:wne="http://schemas.microsoft.com/office/word/2006/wordml" xmlns:wps="http://schemas.microsoft.com/office/word/2010/wordprocessingShape" mc:Ignorable="w14 wp14">
   <w:p>
     <w:pPr>
       <w:pStyle w:val="Header"/>
@@ -9717,7 +9938,7 @@
 </file>
 
 <file path=word/header2.xml><?xml version="1.0" encoding="utf-8"?>
-<w:hdr xmlns:wpc="http://schemas.microsoft.com/office/word/2010/wordprocessingCanvas" xmlns:mc="http://schemas.openxmlformats.org/markup-compatibility/2006" xmlns:o="urn:schemas-microsoft-com:office:office" xmlns:r="http://schemas.openxmlformats.org/officeDocument/2006/relationships" xmlns:m="http://schemas.openxmlformats.org/officeDocument/2006/math" xmlns:v="urn:schemas-microsoft-com:vml" xmlns:wp14="http://schemas.microsoft.com/office/word/2010/wordprocessingDrawing" xmlns:wp="http://schemas.openxmlformats.org/drawingml/2006/wordprocessingDrawing" xmlns:w10="urn:schemas-microsoft-com:office:word" xmlns:w="http://schemas.openxmlformats.org/wordprocessingml/2006/main" xmlns:w14="http://schemas.microsoft.com/office/word/2010/wordml" xmlns:w15="http://schemas.microsoft.com/office/word/2012/wordml" xmlns:wpg="http://schemas.microsoft.com/office/word/2010/wordprocessingGroup" xmlns:wpi="http://schemas.microsoft.com/office/word/2010/wordprocessingInk" xmlns:wne="http://schemas.microsoft.com/office/word/2006/wordml" xmlns:wps="http://schemas.microsoft.com/office/word/2010/wordprocessingShape" mc:Ignorable="w14 w15 wp14">
+<w:hdr xmlns:wpc="http://schemas.microsoft.com/office/word/2010/wordprocessingCanvas" xmlns:mc="http://schemas.openxmlformats.org/markup-compatibility/2006" xmlns:o="urn:schemas-microsoft-com:office:office" xmlns:r="http://schemas.openxmlformats.org/officeDocument/2006/relationships" xmlns:m="http://schemas.openxmlformats.org/officeDocument/2006/math" xmlns:v="urn:schemas-microsoft-com:vml" xmlns:wp14="http://schemas.microsoft.com/office/word/2010/wordprocessingDrawing" xmlns:wp="http://schemas.openxmlformats.org/drawingml/2006/wordprocessingDrawing" xmlns:w10="urn:schemas-microsoft-com:office:word" xmlns:w="http://schemas.openxmlformats.org/wordprocessingml/2006/main" xmlns:w14="http://schemas.microsoft.com/office/word/2010/wordml" xmlns:wpg="http://schemas.microsoft.com/office/word/2010/wordprocessingGroup" xmlns:wpi="http://schemas.microsoft.com/office/word/2010/wordprocessingInk" xmlns:wne="http://schemas.microsoft.com/office/word/2006/wordml" xmlns:wps="http://schemas.microsoft.com/office/word/2010/wordprocessingShape" mc:Ignorable="w14 wp14">
   <w:tbl>
     <w:tblPr>
       <w:tblW w:w="0" w:type="auto"/>
@@ -9784,10 +10005,7 @@
         </w:tcPr>
         <w:p>
           <w:r>
-            <w:t xml:space="preserve">  Date: 15</w:t>
-          </w:r>
-          <w:r>
-            <w:t>/Sept/14</w:t>
+            <w:t xml:space="preserve">  Date: 15/Sept/14</w:t>
           </w:r>
         </w:p>
       </w:tc>
@@ -9815,7 +10033,7 @@
 </file>
 
 <file path=word/header3.xml><?xml version="1.0" encoding="utf-8"?>
-<w:hdr xmlns:wpc="http://schemas.microsoft.com/office/word/2010/wordprocessingCanvas" xmlns:mc="http://schemas.openxmlformats.org/markup-compatibility/2006" xmlns:o="urn:schemas-microsoft-com:office:office" xmlns:r="http://schemas.openxmlformats.org/officeDocument/2006/relationships" xmlns:m="http://schemas.openxmlformats.org/officeDocument/2006/math" xmlns:v="urn:schemas-microsoft-com:vml" xmlns:wp14="http://schemas.microsoft.com/office/word/2010/wordprocessingDrawing" xmlns:wp="http://schemas.openxmlformats.org/drawingml/2006/wordprocessingDrawing" xmlns:w10="urn:schemas-microsoft-com:office:word" xmlns:w="http://schemas.openxmlformats.org/wordprocessingml/2006/main" xmlns:w14="http://schemas.microsoft.com/office/word/2010/wordml" xmlns:w15="http://schemas.microsoft.com/office/word/2012/wordml" xmlns:wpg="http://schemas.microsoft.com/office/word/2010/wordprocessingGroup" xmlns:wpi="http://schemas.microsoft.com/office/word/2010/wordprocessingInk" xmlns:wne="http://schemas.microsoft.com/office/word/2006/wordml" xmlns:wps="http://schemas.microsoft.com/office/word/2010/wordprocessingShape" mc:Ignorable="w14 w15 wp14">
+<w:hdr xmlns:wpc="http://schemas.microsoft.com/office/word/2010/wordprocessingCanvas" xmlns:mc="http://schemas.openxmlformats.org/markup-compatibility/2006" xmlns:o="urn:schemas-microsoft-com:office:office" xmlns:r="http://schemas.openxmlformats.org/officeDocument/2006/relationships" xmlns:m="http://schemas.openxmlformats.org/officeDocument/2006/math" xmlns:v="urn:schemas-microsoft-com:vml" xmlns:wp14="http://schemas.microsoft.com/office/word/2010/wordprocessingDrawing" xmlns:wp="http://schemas.openxmlformats.org/drawingml/2006/wordprocessingDrawing" xmlns:w10="urn:schemas-microsoft-com:office:word" xmlns:w="http://schemas.openxmlformats.org/wordprocessingml/2006/main" xmlns:w14="http://schemas.microsoft.com/office/word/2010/wordml" xmlns:wpg="http://schemas.microsoft.com/office/word/2010/wordprocessingGroup" xmlns:wpi="http://schemas.microsoft.com/office/word/2010/wordprocessingInk" xmlns:wne="http://schemas.microsoft.com/office/word/2006/wordml" xmlns:wps="http://schemas.microsoft.com/office/word/2010/wordprocessingShape" mc:Ignorable="w14 wp14">
   <w:p>
     <w:pPr>
       <w:pStyle w:val="Header"/>
@@ -9825,7 +10043,7 @@
 </file>
 
 <file path=word/numbering.xml><?xml version="1.0" encoding="utf-8"?>
-<w:numbering xmlns:wpc="http://schemas.microsoft.com/office/word/2010/wordprocessingCanvas" xmlns:mc="http://schemas.openxmlformats.org/markup-compatibility/2006" xmlns:o="urn:schemas-microsoft-com:office:office" xmlns:r="http://schemas.openxmlformats.org/officeDocument/2006/relationships" xmlns:m="http://schemas.openxmlformats.org/officeDocument/2006/math" xmlns:v="urn:schemas-microsoft-com:vml" xmlns:wp14="http://schemas.microsoft.com/office/word/2010/wordprocessingDrawing" xmlns:wp="http://schemas.openxmlformats.org/drawingml/2006/wordprocessingDrawing" xmlns:w10="urn:schemas-microsoft-com:office:word" xmlns:w="http://schemas.openxmlformats.org/wordprocessingml/2006/main" xmlns:w14="http://schemas.microsoft.com/office/word/2010/wordml" xmlns:w15="http://schemas.microsoft.com/office/word/2012/wordml" xmlns:wpg="http://schemas.microsoft.com/office/word/2010/wordprocessingGroup" xmlns:wpi="http://schemas.microsoft.com/office/word/2010/wordprocessingInk" xmlns:wne="http://schemas.microsoft.com/office/word/2006/wordml" xmlns:wps="http://schemas.microsoft.com/office/word/2010/wordprocessingShape" mc:Ignorable="w14 w15 wp14">
+<w:numbering xmlns:wpc="http://schemas.microsoft.com/office/word/2010/wordprocessingCanvas" xmlns:mc="http://schemas.openxmlformats.org/markup-compatibility/2006" xmlns:o="urn:schemas-microsoft-com:office:office" xmlns:r="http://schemas.openxmlformats.org/officeDocument/2006/relationships" xmlns:m="http://schemas.openxmlformats.org/officeDocument/2006/math" xmlns:v="urn:schemas-microsoft-com:vml" xmlns:wp14="http://schemas.microsoft.com/office/word/2010/wordprocessingDrawing" xmlns:wp="http://schemas.openxmlformats.org/drawingml/2006/wordprocessingDrawing" xmlns:w10="urn:schemas-microsoft-com:office:word" xmlns:w="http://schemas.openxmlformats.org/wordprocessingml/2006/main" xmlns:w14="http://schemas.microsoft.com/office/word/2010/wordml" xmlns:wpg="http://schemas.microsoft.com/office/word/2010/wordprocessingGroup" xmlns:wpi="http://schemas.microsoft.com/office/word/2010/wordprocessingInk" xmlns:wne="http://schemas.microsoft.com/office/word/2006/wordml" xmlns:wps="http://schemas.microsoft.com/office/word/2010/wordprocessingShape" mc:Ignorable="w14 wp14">
   <w:abstractNum w:abstractNumId="0">
     <w:nsid w:val="FFFFFFFB"/>
     <w:multiLevelType w:val="multilevel"/>
@@ -12299,7 +12517,7 @@
 </file>
 
 <file path=word/styles.xml><?xml version="1.0" encoding="utf-8"?>
-<w:styles xmlns:mc="http://schemas.openxmlformats.org/markup-compatibility/2006" xmlns:r="http://schemas.openxmlformats.org/officeDocument/2006/relationships" xmlns:w="http://schemas.openxmlformats.org/wordprocessingml/2006/main" xmlns:w14="http://schemas.microsoft.com/office/word/2010/wordml" xmlns:w15="http://schemas.microsoft.com/office/word/2012/wordml" mc:Ignorable="w14 w15">
+<w:styles xmlns:mc="http://schemas.openxmlformats.org/markup-compatibility/2006" xmlns:r="http://schemas.openxmlformats.org/officeDocument/2006/relationships" xmlns:w="http://schemas.openxmlformats.org/wordprocessingml/2006/main" xmlns:w14="http://schemas.microsoft.com/office/word/2010/wordml" mc:Ignorable="w14">
   <w:docDefaults>
     <w:rPrDefault>
       <w:rPr>
@@ -12309,378 +12527,1295 @@
     </w:rPrDefault>
     <w:pPrDefault/>
   </w:docDefaults>
-  <w:latentStyles w:defLockedState="0" w:defUIPriority="99" w:defSemiHidden="0" w:defUnhideWhenUsed="0" w:defQFormat="0" w:count="371">
-    <w:lsdException w:name="Normal" w:uiPriority="0" w:qFormat="1"/>
-    <w:lsdException w:name="heading 1" w:uiPriority="0" w:qFormat="1"/>
-    <w:lsdException w:name="heading 2" w:uiPriority="0" w:qFormat="1"/>
-    <w:lsdException w:name="heading 3" w:uiPriority="0" w:qFormat="1"/>
-    <w:lsdException w:name="heading 4" w:uiPriority="0" w:qFormat="1"/>
-    <w:lsdException w:name="heading 5" w:uiPriority="0" w:qFormat="1"/>
-    <w:lsdException w:name="heading 6" w:uiPriority="0" w:qFormat="1"/>
-    <w:lsdException w:name="heading 7" w:uiPriority="0" w:qFormat="1"/>
-    <w:lsdException w:name="heading 8" w:uiPriority="0" w:qFormat="1"/>
-    <w:lsdException w:name="heading 9" w:uiPriority="0" w:qFormat="1"/>
-    <w:lsdException w:name="index 1" w:semiHidden="1" w:unhideWhenUsed="1"/>
-    <w:lsdException w:name="index 2" w:semiHidden="1" w:unhideWhenUsed="1"/>
-    <w:lsdException w:name="index 3" w:semiHidden="1" w:unhideWhenUsed="1"/>
-    <w:lsdException w:name="index 4" w:semiHidden="1" w:unhideWhenUsed="1"/>
-    <w:lsdException w:name="index 5" w:semiHidden="1" w:unhideWhenUsed="1"/>
-    <w:lsdException w:name="index 6" w:semiHidden="1" w:unhideWhenUsed="1"/>
-    <w:lsdException w:name="index 7" w:semiHidden="1" w:unhideWhenUsed="1"/>
-    <w:lsdException w:name="index 8" w:semiHidden="1" w:unhideWhenUsed="1"/>
-    <w:lsdException w:name="index 9" w:semiHidden="1" w:unhideWhenUsed="1"/>
-    <w:lsdException w:name="toc 1" w:semiHidden="1" w:uiPriority="39" w:unhideWhenUsed="1"/>
-    <w:lsdException w:name="toc 2" w:semiHidden="1" w:uiPriority="39" w:unhideWhenUsed="1"/>
-    <w:lsdException w:name="toc 3" w:semiHidden="1" w:uiPriority="39" w:unhideWhenUsed="1"/>
-    <w:lsdException w:name="toc 4" w:semiHidden="1" w:uiPriority="39" w:unhideWhenUsed="1"/>
-    <w:lsdException w:name="toc 5" w:semiHidden="1" w:uiPriority="39" w:unhideWhenUsed="1"/>
-    <w:lsdException w:name="toc 6" w:semiHidden="1" w:uiPriority="39" w:unhideWhenUsed="1"/>
-    <w:lsdException w:name="toc 7" w:semiHidden="1" w:uiPriority="39" w:unhideWhenUsed="1"/>
-    <w:lsdException w:name="toc 8" w:semiHidden="1" w:uiPriority="39" w:unhideWhenUsed="1"/>
-    <w:lsdException w:name="toc 9" w:semiHidden="1" w:uiPriority="39" w:unhideWhenUsed="1"/>
-    <w:lsdException w:name="Normal Indent" w:semiHidden="1" w:unhideWhenUsed="1"/>
-    <w:lsdException w:name="footnote text" w:semiHidden="1" w:unhideWhenUsed="1"/>
-    <w:lsdException w:name="annotation text" w:semiHidden="1" w:unhideWhenUsed="1"/>
-    <w:lsdException w:name="header" w:semiHidden="1" w:uiPriority="0" w:unhideWhenUsed="1"/>
-    <w:lsdException w:name="footer" w:semiHidden="1" w:uiPriority="0" w:unhideWhenUsed="1"/>
-    <w:lsdException w:name="index heading" w:semiHidden="1" w:unhideWhenUsed="1"/>
-    <w:lsdException w:name="caption" w:semiHidden="1" w:uiPriority="35" w:unhideWhenUsed="1" w:qFormat="1"/>
-    <w:lsdException w:name="table of figures" w:semiHidden="1" w:unhideWhenUsed="1"/>
-    <w:lsdException w:name="envelope address" w:semiHidden="1" w:unhideWhenUsed="1"/>
-    <w:lsdException w:name="envelope return" w:semiHidden="1" w:unhideWhenUsed="1"/>
-    <w:lsdException w:name="footnote reference" w:semiHidden="1" w:unhideWhenUsed="1"/>
-    <w:lsdException w:name="annotation reference" w:semiHidden="1" w:unhideWhenUsed="1"/>
-    <w:lsdException w:name="line number" w:semiHidden="1" w:unhideWhenUsed="1"/>
-    <w:lsdException w:name="page number" w:semiHidden="1" w:uiPriority="0" w:unhideWhenUsed="1"/>
-    <w:lsdException w:name="endnote reference" w:semiHidden="1" w:unhideWhenUsed="1"/>
-    <w:lsdException w:name="endnote text" w:semiHidden="1" w:unhideWhenUsed="1"/>
-    <w:lsdException w:name="table of authorities" w:semiHidden="1" w:unhideWhenUsed="1"/>
-    <w:lsdException w:name="macro" w:semiHidden="1" w:unhideWhenUsed="1"/>
-    <w:lsdException w:name="toa heading" w:semiHidden="1" w:unhideWhenUsed="1"/>
-    <w:lsdException w:name="List" w:semiHidden="1" w:unhideWhenUsed="1"/>
-    <w:lsdException w:name="List Bullet" w:semiHidden="1" w:unhideWhenUsed="1"/>
-    <w:lsdException w:name="List Number" w:semiHidden="1" w:unhideWhenUsed="1"/>
-    <w:lsdException w:name="List 2" w:semiHidden="1" w:unhideWhenUsed="1"/>
-    <w:lsdException w:name="List 3" w:semiHidden="1" w:unhideWhenUsed="1"/>
-    <w:lsdException w:name="List 4" w:semiHidden="1" w:unhideWhenUsed="1"/>
-    <w:lsdException w:name="List 5" w:semiHidden="1" w:unhideWhenUsed="1"/>
-    <w:lsdException w:name="List Bullet 2" w:semiHidden="1" w:unhideWhenUsed="1"/>
-    <w:lsdException w:name="List Bullet 3" w:semiHidden="1" w:unhideWhenUsed="1"/>
-    <w:lsdException w:name="List Bullet 4" w:semiHidden="1" w:unhideWhenUsed="1"/>
-    <w:lsdException w:name="List Bullet 5" w:semiHidden="1" w:unhideWhenUsed="1"/>
-    <w:lsdException w:name="List Number 2" w:semiHidden="1" w:unhideWhenUsed="1"/>
-    <w:lsdException w:name="List Number 3" w:semiHidden="1" w:unhideWhenUsed="1"/>
-    <w:lsdException w:name="List Number 4" w:semiHidden="1" w:unhideWhenUsed="1"/>
-    <w:lsdException w:name="List Number 5" w:semiHidden="1" w:unhideWhenUsed="1"/>
-    <w:lsdException w:name="Title" w:uiPriority="10" w:qFormat="1"/>
-    <w:lsdException w:name="Closing" w:semiHidden="1" w:unhideWhenUsed="1"/>
-    <w:lsdException w:name="Signature" w:semiHidden="1" w:unhideWhenUsed="1"/>
-    <w:lsdException w:name="Default Paragraph Font" w:semiHidden="1" w:uiPriority="1" w:unhideWhenUsed="1"/>
-    <w:lsdException w:name="Body Text" w:semiHidden="1" w:uiPriority="0" w:unhideWhenUsed="1"/>
-    <w:lsdException w:name="Body Text Indent" w:semiHidden="1" w:unhideWhenUsed="1"/>
-    <w:lsdException w:name="List Continue" w:semiHidden="1" w:unhideWhenUsed="1"/>
-    <w:lsdException w:name="List Continue 2" w:semiHidden="1" w:unhideWhenUsed="1"/>
-    <w:lsdException w:name="List Continue 3" w:semiHidden="1" w:unhideWhenUsed="1"/>
-    <w:lsdException w:name="List Continue 4" w:semiHidden="1" w:unhideWhenUsed="1"/>
-    <w:lsdException w:name="List Continue 5" w:semiHidden="1" w:unhideWhenUsed="1"/>
-    <w:lsdException w:name="Message Header" w:semiHidden="1" w:unhideWhenUsed="1"/>
-    <w:lsdException w:name="Subtitle" w:uiPriority="11" w:qFormat="1"/>
-    <w:lsdException w:name="Salutation" w:semiHidden="1" w:unhideWhenUsed="1"/>
-    <w:lsdException w:name="Date" w:semiHidden="1" w:unhideWhenUsed="1"/>
-    <w:lsdException w:name="Body Text First Indent" w:semiHidden="1" w:unhideWhenUsed="1"/>
-    <w:lsdException w:name="Body Text First Indent 2" w:semiHidden="1" w:unhideWhenUsed="1"/>
-    <w:lsdException w:name="Note Heading" w:semiHidden="1" w:unhideWhenUsed="1"/>
-    <w:lsdException w:name="Body Text 2" w:semiHidden="1" w:unhideWhenUsed="1"/>
-    <w:lsdException w:name="Body Text 3" w:semiHidden="1" w:unhideWhenUsed="1"/>
-    <w:lsdException w:name="Body Text Indent 2" w:semiHidden="1" w:unhideWhenUsed="1"/>
-    <w:lsdException w:name="Body Text Indent 3" w:semiHidden="1" w:unhideWhenUsed="1"/>
-    <w:lsdException w:name="Block Text" w:semiHidden="1" w:unhideWhenUsed="1"/>
-    <w:lsdException w:name="Hyperlink" w:semiHidden="1" w:unhideWhenUsed="1"/>
-    <w:lsdException w:name="FollowedHyperlink" w:semiHidden="1" w:unhideWhenUsed="1"/>
-    <w:lsdException w:name="Strong" w:uiPriority="22" w:qFormat="1"/>
-    <w:lsdException w:name="Emphasis" w:uiPriority="20" w:qFormat="1"/>
-    <w:lsdException w:name="Document Map" w:semiHidden="1" w:unhideWhenUsed="1"/>
-    <w:lsdException w:name="Plain Text" w:semiHidden="1" w:unhideWhenUsed="1"/>
-    <w:lsdException w:name="E-mail Signature" w:semiHidden="1" w:unhideWhenUsed="1"/>
-    <w:lsdException w:name="HTML Top of Form" w:semiHidden="1" w:unhideWhenUsed="1"/>
-    <w:lsdException w:name="HTML Bottom of Form" w:semiHidden="1" w:unhideWhenUsed="1"/>
-    <w:lsdException w:name="Normal (Web)" w:semiHidden="1" w:unhideWhenUsed="1"/>
-    <w:lsdException w:name="HTML Acronym" w:semiHidden="1" w:unhideWhenUsed="1"/>
-    <w:lsdException w:name="HTML Address" w:semiHidden="1" w:unhideWhenUsed="1"/>
-    <w:lsdException w:name="HTML Cite" w:semiHidden="1" w:unhideWhenUsed="1"/>
-    <w:lsdException w:name="HTML Code" w:semiHidden="1" w:unhideWhenUsed="1"/>
-    <w:lsdException w:name="HTML Definition" w:semiHidden="1" w:unhideWhenUsed="1"/>
-    <w:lsdException w:name="HTML Keyboard" w:semiHidden="1" w:unhideWhenUsed="1"/>
-    <w:lsdException w:name="HTML Preformatted" w:semiHidden="1" w:unhideWhenUsed="1"/>
-    <w:lsdException w:name="HTML Sample" w:semiHidden="1" w:unhideWhenUsed="1"/>
-    <w:lsdException w:name="HTML Typewriter" w:semiHidden="1" w:unhideWhenUsed="1"/>
-    <w:lsdException w:name="HTML Variable" w:semiHidden="1" w:unhideWhenUsed="1"/>
-    <w:lsdException w:name="Normal Table" w:semiHidden="1" w:unhideWhenUsed="1"/>
-    <w:lsdException w:name="annotation subject" w:semiHidden="1" w:unhideWhenUsed="1"/>
-    <w:lsdException w:name="No List" w:semiHidden="1" w:unhideWhenUsed="1"/>
-    <w:lsdException w:name="Outline List 1" w:semiHidden="1" w:unhideWhenUsed="1"/>
-    <w:lsdException w:name="Outline List 2" w:semiHidden="1" w:unhideWhenUsed="1"/>
-    <w:lsdException w:name="Outline List 3" w:semiHidden="1" w:unhideWhenUsed="1"/>
-    <w:lsdException w:name="Table Simple 1" w:semiHidden="1" w:unhideWhenUsed="1"/>
-    <w:lsdException w:name="Table Simple 2" w:semiHidden="1" w:unhideWhenUsed="1"/>
-    <w:lsdException w:name="Table Simple 3" w:semiHidden="1" w:unhideWhenUsed="1"/>
-    <w:lsdException w:name="Table Classic 1" w:semiHidden="1" w:unhideWhenUsed="1"/>
-    <w:lsdException w:name="Table Classic 2" w:semiHidden="1" w:unhideWhenUsed="1"/>
-    <w:lsdException w:name="Table Classic 3" w:semiHidden="1" w:unhideWhenUsed="1"/>
-    <w:lsdException w:name="Table Classic 4" w:semiHidden="1" w:unhideWhenUsed="1"/>
-    <w:lsdException w:name="Table Colorful 1" w:semiHidden="1" w:unhideWhenUsed="1"/>
-    <w:lsdException w:name="Table Colorful 2" w:semiHidden="1" w:unhideWhenUsed="1"/>
-    <w:lsdException w:name="Table Colorful 3" w:semiHidden="1" w:unhideWhenUsed="1"/>
-    <w:lsdException w:name="Table Columns 1" w:semiHidden="1" w:unhideWhenUsed="1"/>
-    <w:lsdException w:name="Table Columns 2" w:semiHidden="1" w:unhideWhenUsed="1"/>
-    <w:lsdException w:name="Table Columns 3" w:semiHidden="1" w:unhideWhenUsed="1"/>
-    <w:lsdException w:name="Table Columns 4" w:semiHidden="1" w:unhideWhenUsed="1"/>
-    <w:lsdException w:name="Table Columns 5" w:semiHidden="1" w:unhideWhenUsed="1"/>
-    <w:lsdException w:name="Table Grid 1" w:semiHidden="1" w:unhideWhenUsed="1"/>
-    <w:lsdException w:name="Table Grid 2" w:semiHidden="1" w:unhideWhenUsed="1"/>
-    <w:lsdException w:name="Table Grid 3" w:semiHidden="1" w:unhideWhenUsed="1"/>
-    <w:lsdException w:name="Table Grid 4" w:semiHidden="1" w:unhideWhenUsed="1"/>
-    <w:lsdException w:name="Table Grid 5" w:semiHidden="1" w:unhideWhenUsed="1"/>
-    <w:lsdException w:name="Table Grid 6" w:semiHidden="1" w:unhideWhenUsed="1"/>
-    <w:lsdException w:name="Table Grid 7" w:semiHidden="1" w:unhideWhenUsed="1"/>
-    <w:lsdException w:name="Table Grid 8" w:semiHidden="1" w:unhideWhenUsed="1"/>
-    <w:lsdException w:name="Table List 1" w:semiHidden="1" w:unhideWhenUsed="1"/>
-    <w:lsdException w:name="Table List 2" w:semiHidden="1" w:unhideWhenUsed="1"/>
-    <w:lsdException w:name="Table List 3" w:semiHidden="1" w:unhideWhenUsed="1"/>
-    <w:lsdException w:name="Table List 4" w:semiHidden="1" w:unhideWhenUsed="1"/>
-    <w:lsdException w:name="Table List 5" w:semiHidden="1" w:unhideWhenUsed="1"/>
-    <w:lsdException w:name="Table List 6" w:semiHidden="1" w:unhideWhenUsed="1"/>
-    <w:lsdException w:name="Table List 7" w:semiHidden="1" w:unhideWhenUsed="1"/>
-    <w:lsdException w:name="Table List 8" w:semiHidden="1" w:unhideWhenUsed="1"/>
-    <w:lsdException w:name="Table 3D effects 1" w:semiHidden="1" w:unhideWhenUsed="1"/>
-    <w:lsdException w:name="Table 3D effects 2" w:semiHidden="1" w:unhideWhenUsed="1"/>
-    <w:lsdException w:name="Table 3D effects 3" w:semiHidden="1" w:unhideWhenUsed="1"/>
-    <w:lsdException w:name="Table Contemporary" w:semiHidden="1" w:unhideWhenUsed="1"/>
-    <w:lsdException w:name="Table Elegant" w:semiHidden="1" w:unhideWhenUsed="1"/>
-    <w:lsdException w:name="Table Professional" w:semiHidden="1" w:unhideWhenUsed="1"/>
-    <w:lsdException w:name="Table Subtle 1" w:semiHidden="1" w:unhideWhenUsed="1"/>
-    <w:lsdException w:name="Table Subtle 2" w:semiHidden="1" w:unhideWhenUsed="1"/>
-    <w:lsdException w:name="Table Web 1" w:semiHidden="1" w:unhideWhenUsed="1"/>
-    <w:lsdException w:name="Table Web 2" w:semiHidden="1" w:unhideWhenUsed="1"/>
-    <w:lsdException w:name="Table Web 3" w:semiHidden="1" w:unhideWhenUsed="1"/>
-    <w:lsdException w:name="Balloon Text" w:semiHidden="1" w:unhideWhenUsed="1"/>
-    <w:lsdException w:name="Table Grid" w:uiPriority="59"/>
-    <w:lsdException w:name="Table Theme" w:semiHidden="1" w:unhideWhenUsed="1"/>
-    <w:lsdException w:name="Placeholder Text" w:semiHidden="1"/>
-    <w:lsdException w:name="No Spacing" w:uiPriority="1" w:qFormat="1"/>
-    <w:lsdException w:name="Light Shading" w:uiPriority="60"/>
-    <w:lsdException w:name="Light List" w:uiPriority="61"/>
-    <w:lsdException w:name="Light Grid" w:uiPriority="62"/>
-    <w:lsdException w:name="Medium Shading 1" w:uiPriority="63"/>
-    <w:lsdException w:name="Medium Shading 2" w:uiPriority="64"/>
-    <w:lsdException w:name="Medium List 1" w:uiPriority="65"/>
-    <w:lsdException w:name="Medium List 2" w:uiPriority="66"/>
-    <w:lsdException w:name="Medium Grid 1" w:uiPriority="67"/>
-    <w:lsdException w:name="Medium Grid 2" w:uiPriority="68"/>
-    <w:lsdException w:name="Medium Grid 3" w:uiPriority="69"/>
-    <w:lsdException w:name="Dark List" w:uiPriority="70"/>
-    <w:lsdException w:name="Colorful Shading" w:uiPriority="71"/>
-    <w:lsdException w:name="Colorful List" w:uiPriority="72"/>
-    <w:lsdException w:name="Colorful Grid" w:uiPriority="73"/>
-    <w:lsdException w:name="Light Shading Accent 1" w:uiPriority="60"/>
-    <w:lsdException w:name="Light List Accent 1" w:uiPriority="61"/>
-    <w:lsdException w:name="Light Grid Accent 1" w:uiPriority="62"/>
-    <w:lsdException w:name="Medium Shading 1 Accent 1" w:uiPriority="63"/>
-    <w:lsdException w:name="Medium Shading 2 Accent 1" w:uiPriority="64"/>
-    <w:lsdException w:name="Medium List 1 Accent 1" w:uiPriority="65"/>
-    <w:lsdException w:name="Revision" w:semiHidden="1"/>
-    <w:lsdException w:name="List Paragraph" w:uiPriority="34" w:qFormat="1"/>
-    <w:lsdException w:name="Quote" w:uiPriority="29" w:qFormat="1"/>
-    <w:lsdException w:name="Intense Quote" w:uiPriority="30" w:qFormat="1"/>
-    <w:lsdException w:name="Medium List 2 Accent 1" w:uiPriority="66"/>
-    <w:lsdException w:name="Medium Grid 1 Accent 1" w:uiPriority="67"/>
-    <w:lsdException w:name="Medium Grid 2 Accent 1" w:uiPriority="68"/>
-    <w:lsdException w:name="Medium Grid 3 Accent 1" w:uiPriority="69"/>
-    <w:lsdException w:name="Dark List Accent 1" w:uiPriority="70"/>
-    <w:lsdException w:name="Colorful Shading Accent 1" w:uiPriority="71"/>
-    <w:lsdException w:name="Colorful List Accent 1" w:uiPriority="72"/>
-    <w:lsdException w:name="Colorful Grid Accent 1" w:uiPriority="73"/>
-    <w:lsdException w:name="Light Shading Accent 2" w:uiPriority="60"/>
-    <w:lsdException w:name="Light List Accent 2" w:uiPriority="61"/>
-    <w:lsdException w:name="Light Grid Accent 2" w:uiPriority="62"/>
-    <w:lsdException w:name="Medium Shading 1 Accent 2" w:uiPriority="63"/>
-    <w:lsdException w:name="Medium Shading 2 Accent 2" w:uiPriority="64"/>
-    <w:lsdException w:name="Medium List 1 Accent 2" w:uiPriority="65"/>
-    <w:lsdException w:name="Medium List 2 Accent 2" w:uiPriority="66"/>
-    <w:lsdException w:name="Medium Grid 1 Accent 2" w:uiPriority="67"/>
-    <w:lsdException w:name="Medium Grid 2 Accent 2" w:uiPriority="68"/>
-    <w:lsdException w:name="Medium Grid 3 Accent 2" w:uiPriority="69"/>
-    <w:lsdException w:name="Dark List Accent 2" w:uiPriority="70"/>
-    <w:lsdException w:name="Colorful Shading Accent 2" w:uiPriority="71"/>
-    <w:lsdException w:name="Colorful List Accent 2" w:uiPriority="72"/>
-    <w:lsdException w:name="Colorful Grid Accent 2" w:uiPriority="73"/>
-    <w:lsdException w:name="Light Shading Accent 3" w:uiPriority="60"/>
-    <w:lsdException w:name="Light List Accent 3" w:uiPriority="61"/>
-    <w:lsdException w:name="Light Grid Accent 3" w:uiPriority="62"/>
-    <w:lsdException w:name="Medium Shading 1 Accent 3" w:uiPriority="63"/>
-    <w:lsdException w:name="Medium Shading 2 Accent 3" w:uiPriority="64"/>
-    <w:lsdException w:name="Medium List 1 Accent 3" w:uiPriority="65"/>
-    <w:lsdException w:name="Medium List 2 Accent 3" w:uiPriority="66"/>
-    <w:lsdException w:name="Medium Grid 1 Accent 3" w:uiPriority="67"/>
-    <w:lsdException w:name="Medium Grid 2 Accent 3" w:uiPriority="68"/>
-    <w:lsdException w:name="Medium Grid 3 Accent 3" w:uiPriority="69"/>
-    <w:lsdException w:name="Dark List Accent 3" w:uiPriority="70"/>
-    <w:lsdException w:name="Colorful Shading Accent 3" w:uiPriority="71"/>
-    <w:lsdException w:name="Colorful List Accent 3" w:uiPriority="72"/>
-    <w:lsdException w:name="Colorful Grid Accent 3" w:uiPriority="73"/>
-    <w:lsdException w:name="Light Shading Accent 4" w:uiPriority="60"/>
-    <w:lsdException w:name="Light List Accent 4" w:uiPriority="61"/>
-    <w:lsdException w:name="Light Grid Accent 4" w:uiPriority="62"/>
-    <w:lsdException w:name="Medium Shading 1 Accent 4" w:uiPriority="63"/>
-    <w:lsdException w:name="Medium Shading 2 Accent 4" w:uiPriority="64"/>
-    <w:lsdException w:name="Medium List 1 Accent 4" w:uiPriority="65"/>
-    <w:lsdException w:name="Medium List 2 Accent 4" w:uiPriority="66"/>
-    <w:lsdException w:name="Medium Grid 1 Accent 4" w:uiPriority="67"/>
-    <w:lsdException w:name="Medium Grid 2 Accent 4" w:uiPriority="68"/>
-    <w:lsdException w:name="Medium Grid 3 Accent 4" w:uiPriority="69"/>
-    <w:lsdException w:name="Dark List Accent 4" w:uiPriority="70"/>
-    <w:lsdException w:name="Colorful Shading Accent 4" w:uiPriority="71"/>
-    <w:lsdException w:name="Colorful List Accent 4" w:uiPriority="72"/>
-    <w:lsdException w:name="Colorful Grid Accent 4" w:uiPriority="73"/>
-    <w:lsdException w:name="Light Shading Accent 5" w:uiPriority="60"/>
-    <w:lsdException w:name="Light List Accent 5" w:uiPriority="61"/>
-    <w:lsdException w:name="Light Grid Accent 5" w:uiPriority="62"/>
-    <w:lsdException w:name="Medium Shading 1 Accent 5" w:uiPriority="63"/>
-    <w:lsdException w:name="Medium Shading 2 Accent 5" w:uiPriority="64"/>
-    <w:lsdException w:name="Medium List 1 Accent 5" w:uiPriority="65"/>
-    <w:lsdException w:name="Medium List 2 Accent 5" w:uiPriority="66"/>
-    <w:lsdException w:name="Medium Grid 1 Accent 5" w:uiPriority="67"/>
-    <w:lsdException w:name="Medium Grid 2 Accent 5" w:uiPriority="68"/>
-    <w:lsdException w:name="Medium Grid 3 Accent 5" w:uiPriority="69"/>
-    <w:lsdException w:name="Dark List Accent 5" w:uiPriority="70"/>
-    <w:lsdException w:name="Colorful Shading Accent 5" w:uiPriority="71"/>
-    <w:lsdException w:name="Colorful List Accent 5" w:uiPriority="72"/>
-    <w:lsdException w:name="Colorful Grid Accent 5" w:uiPriority="73"/>
-    <w:lsdException w:name="Light Shading Accent 6" w:uiPriority="60"/>
-    <w:lsdException w:name="Light List Accent 6" w:uiPriority="61"/>
-    <w:lsdException w:name="Light Grid Accent 6" w:uiPriority="62"/>
-    <w:lsdException w:name="Medium Shading 1 Accent 6" w:uiPriority="63"/>
-    <w:lsdException w:name="Medium Shading 2 Accent 6" w:uiPriority="64"/>
-    <w:lsdException w:name="Medium List 1 Accent 6" w:uiPriority="65"/>
-    <w:lsdException w:name="Medium List 2 Accent 6" w:uiPriority="66"/>
-    <w:lsdException w:name="Medium Grid 1 Accent 6" w:uiPriority="67"/>
-    <w:lsdException w:name="Medium Grid 2 Accent 6" w:uiPriority="68"/>
-    <w:lsdException w:name="Medium Grid 3 Accent 6" w:uiPriority="69"/>
-    <w:lsdException w:name="Dark List Accent 6" w:uiPriority="70"/>
-    <w:lsdException w:name="Colorful Shading Accent 6" w:uiPriority="71"/>
-    <w:lsdException w:name="Colorful List Accent 6" w:uiPriority="72"/>
-    <w:lsdException w:name="Colorful Grid Accent 6" w:uiPriority="73"/>
-    <w:lsdException w:name="Subtle Emphasis" w:uiPriority="19" w:qFormat="1"/>
-    <w:lsdException w:name="Intense Emphasis" w:uiPriority="21" w:qFormat="1"/>
-    <w:lsdException w:name="Subtle Reference" w:uiPriority="31" w:qFormat="1"/>
-    <w:lsdException w:name="Intense Reference" w:uiPriority="32" w:qFormat="1"/>
-    <w:lsdException w:name="Book Title" w:uiPriority="33" w:qFormat="1"/>
-    <w:lsdException w:name="Bibliography" w:semiHidden="1" w:uiPriority="37" w:unhideWhenUsed="1"/>
-    <w:lsdException w:name="TOC Heading" w:semiHidden="1" w:uiPriority="39" w:unhideWhenUsed="1" w:qFormat="1"/>
-    <w:lsdException w:name="Plain Table 1" w:uiPriority="41"/>
-    <w:lsdException w:name="Plain Table 2" w:uiPriority="42"/>
-    <w:lsdException w:name="Plain Table 3" w:uiPriority="43"/>
-    <w:lsdException w:name="Plain Table 4" w:uiPriority="44"/>
-    <w:lsdException w:name="Plain Table 5" w:uiPriority="45"/>
-    <w:lsdException w:name="Grid Table Light" w:uiPriority="40"/>
-    <w:lsdException w:name="Grid Table 1 Light" w:uiPriority="46"/>
-    <w:lsdException w:name="Grid Table 2" w:uiPriority="47"/>
-    <w:lsdException w:name="Grid Table 3" w:uiPriority="48"/>
-    <w:lsdException w:name="Grid Table 4" w:uiPriority="49"/>
-    <w:lsdException w:name="Grid Table 5 Dark" w:uiPriority="50"/>
-    <w:lsdException w:name="Grid Table 6 Colorful" w:uiPriority="51"/>
-    <w:lsdException w:name="Grid Table 7 Colorful" w:uiPriority="52"/>
-    <w:lsdException w:name="Grid Table 1 Light Accent 1" w:uiPriority="46"/>
-    <w:lsdException w:name="Grid Table 2 Accent 1" w:uiPriority="47"/>
-    <w:lsdException w:name="Grid Table 3 Accent 1" w:uiPriority="48"/>
-    <w:lsdException w:name="Grid Table 4 Accent 1" w:uiPriority="49"/>
-    <w:lsdException w:name="Grid Table 5 Dark Accent 1" w:uiPriority="50"/>
-    <w:lsdException w:name="Grid Table 6 Colorful Accent 1" w:uiPriority="51"/>
-    <w:lsdException w:name="Grid Table 7 Colorful Accent 1" w:uiPriority="52"/>
-    <w:lsdException w:name="Grid Table 1 Light Accent 2" w:uiPriority="46"/>
-    <w:lsdException w:name="Grid Table 2 Accent 2" w:uiPriority="47"/>
-    <w:lsdException w:name="Grid Table 3 Accent 2" w:uiPriority="48"/>
-    <w:lsdException w:name="Grid Table 4 Accent 2" w:uiPriority="49"/>
-    <w:lsdException w:name="Grid Table 5 Dark Accent 2" w:uiPriority="50"/>
-    <w:lsdException w:name="Grid Table 6 Colorful Accent 2" w:uiPriority="51"/>
-    <w:lsdException w:name="Grid Table 7 Colorful Accent 2" w:uiPriority="52"/>
-    <w:lsdException w:name="Grid Table 1 Light Accent 3" w:uiPriority="46"/>
-    <w:lsdException w:name="Grid Table 2 Accent 3" w:uiPriority="47"/>
-    <w:lsdException w:name="Grid Table 3 Accent 3" w:uiPriority="48"/>
-    <w:lsdException w:name="Grid Table 4 Accent 3" w:uiPriority="49"/>
-    <w:lsdException w:name="Grid Table 5 Dark Accent 3" w:uiPriority="50"/>
-    <w:lsdException w:name="Grid Table 6 Colorful Accent 3" w:uiPriority="51"/>
-    <w:lsdException w:name="Grid Table 7 Colorful Accent 3" w:uiPriority="52"/>
-    <w:lsdException w:name="Grid Table 1 Light Accent 4" w:uiPriority="46"/>
-    <w:lsdException w:name="Grid Table 2 Accent 4" w:uiPriority="47"/>
-    <w:lsdException w:name="Grid Table 3 Accent 4" w:uiPriority="48"/>
-    <w:lsdException w:name="Grid Table 4 Accent 4" w:uiPriority="49"/>
-    <w:lsdException w:name="Grid Table 5 Dark Accent 4" w:uiPriority="50"/>
-    <w:lsdException w:name="Grid Table 6 Colorful Accent 4" w:uiPriority="51"/>
-    <w:lsdException w:name="Grid Table 7 Colorful Accent 4" w:uiPriority="52"/>
-    <w:lsdException w:name="Grid Table 1 Light Accent 5" w:uiPriority="46"/>
-    <w:lsdException w:name="Grid Table 2 Accent 5" w:uiPriority="47"/>
-    <w:lsdException w:name="Grid Table 3 Accent 5" w:uiPriority="48"/>
-    <w:lsdException w:name="Grid Table 4 Accent 5" w:uiPriority="49"/>
-    <w:lsdException w:name="Grid Table 5 Dark Accent 5" w:uiPriority="50"/>
-    <w:lsdException w:name="Grid Table 6 Colorful Accent 5" w:uiPriority="51"/>
-    <w:lsdException w:name="Grid Table 7 Colorful Accent 5" w:uiPriority="52"/>
-    <w:lsdException w:name="Grid Table 1 Light Accent 6" w:uiPriority="46"/>
-    <w:lsdException w:name="Grid Table 2 Accent 6" w:uiPriority="47"/>
-    <w:lsdException w:name="Grid Table 3 Accent 6" w:uiPriority="48"/>
-    <w:lsdException w:name="Grid Table 4 Accent 6" w:uiPriority="49"/>
-    <w:lsdException w:name="Grid Table 5 Dark Accent 6" w:uiPriority="50"/>
-    <w:lsdException w:name="Grid Table 6 Colorful Accent 6" w:uiPriority="51"/>
-    <w:lsdException w:name="Grid Table 7 Colorful Accent 6" w:uiPriority="52"/>
-    <w:lsdException w:name="List Table 1 Light" w:uiPriority="46"/>
-    <w:lsdException w:name="List Table 2" w:uiPriority="47"/>
-    <w:lsdException w:name="List Table 3" w:uiPriority="48"/>
-    <w:lsdException w:name="List Table 4" w:uiPriority="49"/>
-    <w:lsdException w:name="List Table 5 Dark" w:uiPriority="50"/>
-    <w:lsdException w:name="List Table 6 Colorful" w:uiPriority="51"/>
-    <w:lsdException w:name="List Table 7 Colorful" w:uiPriority="52"/>
-    <w:lsdException w:name="List Table 1 Light Accent 1" w:uiPriority="46"/>
-    <w:lsdException w:name="List Table 2 Accent 1" w:uiPriority="47"/>
-    <w:lsdException w:name="List Table 3 Accent 1" w:uiPriority="48"/>
-    <w:lsdException w:name="List Table 4 Accent 1" w:uiPriority="49"/>
-    <w:lsdException w:name="List Table 5 Dark Accent 1" w:uiPriority="50"/>
-    <w:lsdException w:name="List Table 6 Colorful Accent 1" w:uiPriority="51"/>
-    <w:lsdException w:name="List Table 7 Colorful Accent 1" w:uiPriority="52"/>
-    <w:lsdException w:name="List Table 1 Light Accent 2" w:uiPriority="46"/>
-    <w:lsdException w:name="List Table 2 Accent 2" w:uiPriority="47"/>
-    <w:lsdException w:name="List Table 3 Accent 2" w:uiPriority="48"/>
-    <w:lsdException w:name="List Table 4 Accent 2" w:uiPriority="49"/>
-    <w:lsdException w:name="List Table 5 Dark Accent 2" w:uiPriority="50"/>
-    <w:lsdException w:name="List Table 6 Colorful Accent 2" w:uiPriority="51"/>
-    <w:lsdException w:name="List Table 7 Colorful Accent 2" w:uiPriority="52"/>
-    <w:lsdException w:name="List Table 1 Light Accent 3" w:uiPriority="46"/>
-    <w:lsdException w:name="List Table 2 Accent 3" w:uiPriority="47"/>
-    <w:lsdException w:name="List Table 3 Accent 3" w:uiPriority="48"/>
-    <w:lsdException w:name="List Table 4 Accent 3" w:uiPriority="49"/>
-    <w:lsdException w:name="List Table 5 Dark Accent 3" w:uiPriority="50"/>
-    <w:lsdException w:name="List Table 6 Colorful Accent 3" w:uiPriority="51"/>
-    <w:lsdException w:name="List Table 7 Colorful Accent 3" w:uiPriority="52"/>
-    <w:lsdException w:name="List Table 1 Light Accent 4" w:uiPriority="46"/>
-    <w:lsdException w:name="List Table 2 Accent 4" w:uiPriority="47"/>
-    <w:lsdException w:name="List Table 3 Accent 4" w:uiPriority="48"/>
-    <w:lsdException w:name="List Table 4 Accent 4" w:uiPriority="49"/>
-    <w:lsdException w:name="List Table 5 Dark Accent 4" w:uiPriority="50"/>
-    <w:lsdException w:name="List Table 6 Colorful Accent 4" w:uiPriority="51"/>
-    <w:lsdException w:name="List Table 7 Colorful Accent 4" w:uiPriority="52"/>
-    <w:lsdException w:name="List Table 1 Light Accent 5" w:uiPriority="46"/>
-    <w:lsdException w:name="List Table 2 Accent 5" w:uiPriority="47"/>
-    <w:lsdException w:name="List Table 3 Accent 5" w:uiPriority="48"/>
-    <w:lsdException w:name="List Table 4 Accent 5" w:uiPriority="49"/>
-    <w:lsdException w:name="List Table 5 Dark Accent 5" w:uiPriority="50"/>
-    <w:lsdException w:name="List Table 6 Colorful Accent 5" w:uiPriority="51"/>
-    <w:lsdException w:name="List Table 7 Colorful Accent 5" w:uiPriority="52"/>
-    <w:lsdException w:name="List Table 1 Light Accent 6" w:uiPriority="46"/>
-    <w:lsdException w:name="List Table 2 Accent 6" w:uiPriority="47"/>
-    <w:lsdException w:name="List Table 3 Accent 6" w:uiPriority="48"/>
-    <w:lsdException w:name="List Table 4 Accent 6" w:uiPriority="49"/>
-    <w:lsdException w:name="List Table 5 Dark Accent 6" w:uiPriority="50"/>
-    <w:lsdException w:name="List Table 6 Colorful Accent 6" w:uiPriority="51"/>
-    <w:lsdException w:name="List Table 7 Colorful Accent 6" w:uiPriority="52"/>
+  <w:latentStyles w:defLockedState="0" w:defUIPriority="99" w:defSemiHidden="1" w:defUnhideWhenUsed="1" w:defQFormat="0" w:count="267">
+    <w:lsdException w:name="Normal" w:semiHidden="0" w:uiPriority="0" w:unhideWhenUsed="0" w:qFormat="1"/>
+    <w:lsdException w:name="heading 1" w:semiHidden="0" w:uiPriority="0" w:unhideWhenUsed="0" w:qFormat="1"/>
+    <w:lsdException w:name="heading 2" w:semiHidden="0" w:uiPriority="0" w:unhideWhenUsed="0" w:qFormat="1"/>
+    <w:lsdException w:name="heading 3" w:semiHidden="0" w:uiPriority="0" w:unhideWhenUsed="0" w:qFormat="1"/>
+    <w:lsdException w:name="heading 4" w:semiHidden="0" w:uiPriority="0" w:unhideWhenUsed="0" w:qFormat="1"/>
+    <w:lsdException w:name="heading 5" w:semiHidden="0" w:uiPriority="0" w:unhideWhenUsed="0" w:qFormat="1"/>
+    <w:lsdException w:name="heading 6" w:semiHidden="0" w:uiPriority="0" w:unhideWhenUsed="0" w:qFormat="1"/>
+    <w:lsdException w:name="heading 7" w:semiHidden="0" w:uiPriority="0" w:unhideWhenUsed="0" w:qFormat="1"/>
+    <w:lsdException w:name="heading 8" w:semiHidden="0" w:uiPriority="0" w:unhideWhenUsed="0" w:qFormat="1"/>
+    <w:lsdException w:name="heading 9" w:semiHidden="0" w:uiPriority="0" w:unhideWhenUsed="0" w:qFormat="1"/>
+    <w:lsdException w:name="toc 1" w:uiPriority="39"/>
+    <w:lsdException w:name="toc 2" w:uiPriority="39"/>
+    <w:lsdException w:name="toc 3" w:uiPriority="39"/>
+    <w:lsdException w:name="toc 4" w:uiPriority="39"/>
+    <w:lsdException w:name="toc 5" w:uiPriority="39"/>
+    <w:lsdException w:name="toc 6" w:uiPriority="39"/>
+    <w:lsdException w:name="toc 7" w:uiPriority="39"/>
+    <w:lsdException w:name="toc 8" w:uiPriority="39"/>
+    <w:lsdException w:name="toc 9" w:uiPriority="39"/>
+    <w:lsdException w:name="header" w:uiPriority="0"/>
+    <w:lsdException w:name="footer" w:uiPriority="0"/>
+    <w:lsdException w:name="caption" w:uiPriority="35" w:qFormat="1"/>
+    <w:lsdException w:name="page number" w:uiPriority="0"/>
+    <w:lsdException w:name="Title" w:semiHidden="0" w:uiPriority="10" w:unhideWhenUsed="0" w:qFormat="1"/>
+    <w:lsdException w:name="Default Paragraph Font" w:uiPriority="1"/>
+    <w:lsdException w:name="Body Text" w:uiPriority="0"/>
+    <w:lsdException w:name="Subtitle" w:semiHidden="0" w:uiPriority="11" w:unhideWhenUsed="0" w:qFormat="1"/>
+    <w:lsdException w:name="Strong" w:semiHidden="0" w:uiPriority="22" w:unhideWhenUsed="0" w:qFormat="1"/>
+    <w:lsdException w:name="Emphasis" w:semiHidden="0" w:uiPriority="20" w:unhideWhenUsed="0" w:qFormat="1"/>
+    <w:lsdException w:name="Table Grid" w:semiHidden="0" w:uiPriority="59" w:unhideWhenUsed="0"/>
+    <w:lsdException w:name="Placeholder Text" w:unhideWhenUsed="0"/>
+    <w:lsdException w:name="No Spacing" w:semiHidden="0" w:uiPriority="1" w:unhideWhenUsed="0" w:qFormat="1"/>
+    <w:lsdException w:name="Light Shading" w:semiHidden="0" w:uiPriority="60" w:unhideWhenUsed="0"/>
+    <w:lsdException w:name="Light List" w:semiHidden="0" w:uiPriority="61" w:unhideWhenUsed="0"/>
+    <w:lsdException w:name="Light Grid" w:semiHidden="0" w:uiPriority="62" w:unhideWhenUsed="0"/>
+    <w:lsdException w:name="Medium Shading 1" w:semiHidden="0" w:uiPriority="63" w:unhideWhenUsed="0"/>
+    <w:lsdException w:name="Medium Shading 2" w:semiHidden="0" w:uiPriority="64" w:unhideWhenUsed="0"/>
+    <w:lsdException w:name="Medium List 1" w:semiHidden="0" w:uiPriority="65" w:unhideWhenUsed="0"/>
+    <w:lsdException w:name="Medium List 2" w:semiHidden="0" w:uiPriority="66" w:unhideWhenUsed="0"/>
+    <w:lsdException w:name="Medium Grid 1" w:semiHidden="0" w:uiPriority="67" w:unhideWhenUsed="0"/>
+    <w:lsdException w:name="Medium Grid 2" w:semiHidden="0" w:uiPriority="68" w:unhideWhenUsed="0"/>
+    <w:lsdException w:name="Medium Grid 3" w:semiHidden="0" w:uiPriority="69" w:unhideWhenUsed="0"/>
+    <w:lsdException w:name="Dark List" w:semiHidden="0" w:uiPriority="70" w:unhideWhenUsed="0"/>
+    <w:lsdException w:name="Colorful Shading" w:semiHidden="0" w:uiPriority="71" w:unhideWhenUsed="0"/>
+    <w:lsdException w:name="Colorful List" w:semiHidden="0" w:uiPriority="72" w:unhideWhenUsed="0"/>
+    <w:lsdException w:name="Colorful Grid" w:semiHidden="0" w:uiPriority="73" w:unhideWhenUsed="0"/>
+    <w:lsdException w:name="Light Shading Accent 1" w:semiHidden="0" w:uiPriority="60" w:unhideWhenUsed="0"/>
+    <w:lsdException w:name="Light List Accent 1" w:semiHidden="0" w:uiPriority="61" w:unhideWhenUsed="0"/>
+    <w:lsdException w:name="Light Grid Accent 1" w:semiHidden="0" w:uiPriority="62" w:unhideWhenUsed="0"/>
+    <w:lsdException w:name="Medium Shading 1 Accent 1" w:semiHidden="0" w:uiPriority="63" w:unhideWhenUsed="0"/>
+    <w:lsdException w:name="Medium Shading 2 Accent 1" w:semiHidden="0" w:uiPriority="64" w:unhideWhenUsed="0"/>
+    <w:lsdException w:name="Medium List 1 Accent 1" w:semiHidden="0" w:uiPriority="65" w:unhideWhenUsed="0"/>
+    <w:lsdException w:name="Revision" w:unhideWhenUsed="0"/>
+    <w:lsdException w:name="List Paragraph" w:semiHidden="0" w:uiPriority="34" w:unhideWhenUsed="0" w:qFormat="1"/>
+    <w:lsdException w:name="Quote" w:semiHidden="0" w:uiPriority="29" w:unhideWhenUsed="0" w:qFormat="1"/>
+    <w:lsdException w:name="Intense Quote" w:semiHidden="0" w:uiPriority="30" w:unhideWhenUsed="0" w:qFormat="1"/>
+    <w:lsdException w:name="Medium List 2 Accent 1" w:semiHidden="0" w:uiPriority="66" w:unhideWhenUsed="0"/>
+    <w:lsdException w:name="Medium Grid 1 Accent 1" w:semiHidden="0" w:uiPriority="67" w:unhideWhenUsed="0"/>
+    <w:lsdException w:name="Medium Grid 2 Accent 1" w:semiHidden="0" w:uiPriority="68" w:unhideWhenUsed="0"/>
+    <w:lsdException w:name="Medium Grid 3 Accent 1" w:semiHidden="0" w:uiPriority="69" w:unhideWhenUsed="0"/>
+    <w:lsdException w:name="Dark List Accent 1" w:semiHidden="0" w:uiPriority="70" w:unhideWhenUsed="0"/>
+    <w:lsdException w:name="Colorful Shading Accent 1" w:semiHidden="0" w:uiPriority="71" w:unhideWhenUsed="0"/>
+    <w:lsdException w:name="Colorful List Accent 1" w:semiHidden="0" w:uiPriority="72" w:unhideWhenUsed="0"/>
+    <w:lsdException w:name="Colorful Grid Accent 1" w:semiHidden="0" w:uiPriority="73" w:unhideWhenUsed="0"/>
+    <w:lsdException w:name="Light Shading Accent 2" w:semiHidden="0" w:uiPriority="60" w:unhideWhenUsed="0"/>
+    <w:lsdException w:name="Light List Accent 2" w:semiHidden="0" w:uiPriority="61" w:unhideWhenUsed="0"/>
+    <w:lsdException w:name="Light Grid Accent 2" w:semiHidden="0" w:uiPriority="62" w:unhideWhenUsed="0"/>
+    <w:lsdException w:name="Medium Shading 1 Accent 2" w:semiHidden="0" w:uiPriority="63" w:unhideWhenUsed="0"/>
+    <w:lsdException w:name="Medium Shading 2 Accent 2" w:semiHidden="0" w:uiPriority="64" w:unhideWhenUsed="0"/>
+    <w:lsdException w:name="Medium List 1 Accent 2" w:semiHidden="0" w:uiPriority="65" w:unhideWhenUsed="0"/>
+    <w:lsdException w:name="Medium List 2 Accent 2" w:semiHidden="0" w:uiPriority="66" w:unhideWhenUsed="0"/>
+    <w:lsdException w:name="Medium Grid 1 Accent 2" w:semiHidden="0" w:uiPriority="67" w:unhideWhenUsed="0"/>
+    <w:lsdException w:name="Medium Grid 2 Accent 2" w:semiHidden="0" w:uiPriority="68" w:unhideWhenUsed="0"/>
+    <w:lsdException w:name="Medium Grid 3 Accent 2" w:semiHidden="0" w:uiPriority="69" w:unhideWhenUsed="0"/>
+    <w:lsdException w:name="Dark List Accent 2" w:semiHidden="0" w:uiPriority="70" w:unhideWhenUsed="0"/>
+    <w:lsdException w:name="Colorful Shading Accent 2" w:semiHidden="0" w:uiPriority="71" w:unhideWhenUsed="0"/>
+    <w:lsdException w:name="Colorful List Accent 2" w:semiHidden="0" w:uiPriority="72" w:unhideWhenUsed="0"/>
+    <w:lsdException w:name="Colorful Grid Accent 2" w:semiHidden="0" w:uiPriority="73" w:unhideWhenUsed="0"/>
+    <w:lsdException w:name="Light Shading Accent 3" w:semiHidden="0" w:uiPriority="60" w:unhideWhenUsed="0"/>
+    <w:lsdException w:name="Light List Accent 3" w:semiHidden="0" w:uiPriority="61" w:unhideWhenUsed="0"/>
+    <w:lsdException w:name="Light Grid Accent 3" w:semiHidden="0" w:uiPriority="62" w:unhideWhenUsed="0"/>
+    <w:lsdException w:name="Medium Shading 1 Accent 3" w:semiHidden="0" w:uiPriority="63" w:unhideWhenUsed="0"/>
+    <w:lsdException w:name="Medium Shading 2 Accent 3" w:semiHidden="0" w:uiPriority="64" w:unhideWhenUsed="0"/>
+    <w:lsdException w:name="Medium List 1 Accent 3" w:semiHidden="0" w:uiPriority="65" w:unhideWhenUsed="0"/>
+    <w:lsdException w:name="Medium List 2 Accent 3" w:semiHidden="0" w:uiPriority="66" w:unhideWhenUsed="0"/>
+    <w:lsdException w:name="Medium Grid 1 Accent 3" w:semiHidden="0" w:uiPriority="67" w:unhideWhenUsed="0"/>
+    <w:lsdException w:name="Medium Grid 2 Accent 3" w:semiHidden="0" w:uiPriority="68" w:unhideWhenUsed="0"/>
+    <w:lsdException w:name="Medium Grid 3 Accent 3" w:semiHidden="0" w:uiPriority="69" w:unhideWhenUsed="0"/>
+    <w:lsdException w:name="Dark List Accent 3" w:semiHidden="0" w:uiPriority="70" w:unhideWhenUsed="0"/>
+    <w:lsdException w:name="Colorful Shading Accent 3" w:semiHidden="0" w:uiPriority="71" w:unhideWhenUsed="0"/>
+    <w:lsdException w:name="Colorful List Accent 3" w:semiHidden="0" w:uiPriority="72" w:unhideWhenUsed="0"/>
+    <w:lsdException w:name="Colorful Grid Accent 3" w:semiHidden="0" w:uiPriority="73" w:unhideWhenUsed="0"/>
+    <w:lsdException w:name="Light Shading Accent 4" w:semiHidden="0" w:uiPriority="60" w:unhideWhenUsed="0"/>
+    <w:lsdException w:name="Light List Accent 4" w:semiHidden="0" w:uiPriority="61" w:unhideWhenUsed="0"/>
+    <w:lsdException w:name="Light Grid Accent 4" w:semiHidden="0" w:uiPriority="62" w:unhideWhenUsed="0"/>
+    <w:lsdException w:name="Medium Shading 1 Accent 4" w:semiHidden="0" w:uiPriority="63" w:unhideWhenUsed="0"/>
+    <w:lsdException w:name="Medium Shading 2 Accent 4" w:semiHidden="0" w:uiPriority="64" w:unhideWhenUsed="0"/>
+    <w:lsdException w:name="Medium List 1 Accent 4" w:semiHidden="0" w:uiPriority="65" w:unhideWhenUsed="0"/>
+    <w:lsdException w:name="Medium List 2 Accent 4" w:semiHidden="0" w:uiPriority="66" w:unhideWhenUsed="0"/>
+    <w:lsdException w:name="Medium Grid 1 Accent 4" w:semiHidden="0" w:uiPriority="67" w:unhideWhenUsed="0"/>
+    <w:lsdException w:name="Medium Grid 2 Accent 4" w:semiHidden="0" w:uiPriority="68" w:unhideWhenUsed="0"/>
+    <w:lsdException w:name="Medium Grid 3 Accent 4" w:semiHidden="0" w:uiPriority="69" w:unhideWhenUsed="0"/>
+    <w:lsdException w:name="Dark List Accent 4" w:semiHidden="0" w:uiPriority="70" w:unhideWhenUsed="0"/>
+    <w:lsdException w:name="Colorful Shading Accent 4" w:semiHidden="0" w:uiPriority="71" w:unhideWhenUsed="0"/>
+    <w:lsdException w:name="Colorful List Accent 4" w:semiHidden="0" w:uiPriority="72" w:unhideWhenUsed="0"/>
+    <w:lsdException w:name="Colorful Grid Accent 4" w:semiHidden="0" w:uiPriority="73" w:unhideWhenUsed="0"/>
+    <w:lsdException w:name="Light Shading Accent 5" w:semiHidden="0" w:uiPriority="60" w:unhideWhenUsed="0"/>
+    <w:lsdException w:name="Light List Accent 5" w:semiHidden="0" w:uiPriority="61" w:unhideWhenUsed="0"/>
+    <w:lsdException w:name="Light Grid Accent 5" w:semiHidden="0" w:uiPriority="62" w:unhideWhenUsed="0"/>
+    <w:lsdException w:name="Medium Shading 1 Accent 5" w:semiHidden="0" w:uiPriority="63" w:unhideWhenUsed="0"/>
+    <w:lsdException w:name="Medium Shading 2 Accent 5" w:semiHidden="0" w:uiPriority="64" w:unhideWhenUsed="0"/>
+    <w:lsdException w:name="Medium List 1 Accent 5" w:semiHidden="0" w:uiPriority="65" w:unhideWhenUsed="0"/>
+    <w:lsdException w:name="Medium List 2 Accent 5" w:semiHidden="0" w:uiPriority="66" w:unhideWhenUsed="0"/>
+    <w:lsdException w:name="Medium Grid 1 Accent 5" w:semiHidden="0" w:uiPriority="67" w:unhideWhenUsed="0"/>
+    <w:lsdException w:name="Medium Grid 2 Accent 5" w:semiHidden="0" w:uiPriority="68" w:unhideWhenUsed="0"/>
+    <w:lsdException w:name="Medium Grid 3 Accent 5" w:semiHidden="0" w:uiPriority="69" w:unhideWhenUsed="0"/>
+    <w:lsdException w:name="Dark List Accent 5" w:semiHidden="0" w:uiPriority="70" w:unhideWhenUsed="0"/>
+    <w:lsdException w:name="Colorful Shading Accent 5" w:semiHidden="0" w:uiPriority="71" w:unhideWhenUsed="0"/>
+    <w:lsdException w:name="Colorful List Accent 5" w:semiHidden="0" w:uiPriority="72" w:unhideWhenUsed="0"/>
+    <w:lsdException w:name="Colorful Grid Accent 5" w:semiHidden="0" w:uiPriority="73" w:unhideWhenUsed="0"/>
+    <w:lsdException w:name="Light Shading Accent 6" w:semiHidden="0" w:uiPriority="60" w:unhideWhenUsed="0"/>
+    <w:lsdException w:name="Light List Accent 6" w:semiHidden="0" w:uiPriority="61" w:unhideWhenUsed="0"/>
+    <w:lsdException w:name="Light Grid Accent 6" w:semiHidden="0" w:uiPriority="62" w:unhideWhenUsed="0"/>
+    <w:lsdException w:name="Medium Shading 1 Accent 6" w:semiHidden="0" w:uiPriority="63" w:unhideWhenUsed="0"/>
+    <w:lsdException w:name="Medium Shading 2 Accent 6" w:semiHidden="0" w:uiPriority="64" w:unhideWhenUsed="0"/>
+    <w:lsdException w:name="Medium List 1 Accent 6" w:semiHidden="0" w:uiPriority="65" w:unhideWhenUsed="0"/>
+    <w:lsdException w:name="Medium List 2 Accent 6" w:semiHidden="0" w:uiPriority="66" w:unhideWhenUsed="0"/>
+    <w:lsdException w:name="Medium Grid 1 Accent 6" w:semiHidden="0" w:uiPriority="67" w:unhideWhenUsed="0"/>
+    <w:lsdException w:name="Medium Grid 2 Accent 6" w:semiHidden="0" w:uiPriority="68" w:unhideWhenUsed="0"/>
+    <w:lsdException w:name="Medium Grid 3 Accent 6" w:semiHidden="0" w:uiPriority="69" w:unhideWhenUsed="0"/>
+    <w:lsdException w:name="Dark List Accent 6" w:semiHidden="0" w:uiPriority="70" w:unhideWhenUsed="0"/>
+    <w:lsdException w:name="Colorful Shading Accent 6" w:semiHidden="0" w:uiPriority="71" w:unhideWhenUsed="0"/>
+    <w:lsdException w:name="Colorful List Accent 6" w:semiHidden="0" w:uiPriority="72" w:unhideWhenUsed="0"/>
+    <w:lsdException w:name="Colorful Grid Accent 6" w:semiHidden="0" w:uiPriority="73" w:unhideWhenUsed="0"/>
+    <w:lsdException w:name="Subtle Emphasis" w:semiHidden="0" w:uiPriority="19" w:unhideWhenUsed="0" w:qFormat="1"/>
+    <w:lsdException w:name="Intense Emphasis" w:semiHidden="0" w:uiPriority="21" w:unhideWhenUsed="0" w:qFormat="1"/>
+    <w:lsdException w:name="Subtle Reference" w:semiHidden="0" w:uiPriority="31" w:unhideWhenUsed="0" w:qFormat="1"/>
+    <w:lsdException w:name="Intense Reference" w:semiHidden="0" w:uiPriority="32" w:unhideWhenUsed="0" w:qFormat="1"/>
+    <w:lsdException w:name="Book Title" w:semiHidden="0" w:uiPriority="33" w:unhideWhenUsed="0" w:qFormat="1"/>
+    <w:lsdException w:name="Bibliography" w:uiPriority="37"/>
+    <w:lsdException w:name="TOC Heading" w:uiPriority="39" w:qFormat="1"/>
+  </w:latentStyles>
+  <w:style w:type="paragraph" w:default="1" w:styleId="Normal">
+    <w:name w:val="Normal"/>
+    <w:qFormat/>
+    <w:pPr>
+      <w:widowControl w:val="0"/>
+      <w:spacing w:line="240" w:lineRule="atLeast"/>
+    </w:pPr>
+  </w:style>
+  <w:style w:type="paragraph" w:styleId="Heading1">
+    <w:name w:val="heading 1"/>
+    <w:basedOn w:val="Normal"/>
+    <w:next w:val="Normal"/>
+    <w:link w:val="Heading1Char"/>
+    <w:qFormat/>
+    <w:pPr>
+      <w:keepNext/>
+      <w:numPr>
+        <w:numId w:val="1"/>
+      </w:numPr>
+      <w:spacing w:before="120" w:after="60"/>
+      <w:ind w:left="720" w:hanging="720"/>
+      <w:outlineLvl w:val="0"/>
+    </w:pPr>
+    <w:rPr>
+      <w:rFonts w:ascii="Arial" w:hAnsi="Arial"/>
+      <w:b/>
+      <w:sz w:val="24"/>
+    </w:rPr>
+  </w:style>
+  <w:style w:type="paragraph" w:styleId="Heading2">
+    <w:name w:val="heading 2"/>
+    <w:basedOn w:val="Heading1"/>
+    <w:next w:val="Normal"/>
+    <w:link w:val="Heading2Char"/>
+    <w:qFormat/>
+    <w:pPr>
+      <w:numPr>
+        <w:ilvl w:val="1"/>
+      </w:numPr>
+      <w:outlineLvl w:val="1"/>
+    </w:pPr>
+    <w:rPr>
+      <w:sz w:val="20"/>
+    </w:rPr>
+  </w:style>
+  <w:style w:type="paragraph" w:styleId="Heading3">
+    <w:name w:val="heading 3"/>
+    <w:basedOn w:val="Heading1"/>
+    <w:next w:val="Normal"/>
+    <w:link w:val="Heading3Char"/>
+    <w:qFormat/>
+    <w:pPr>
+      <w:numPr>
+        <w:ilvl w:val="2"/>
+      </w:numPr>
+      <w:outlineLvl w:val="2"/>
+    </w:pPr>
+    <w:rPr>
+      <w:b w:val="0"/>
+      <w:i/>
+      <w:sz w:val="20"/>
+    </w:rPr>
+  </w:style>
+  <w:style w:type="paragraph" w:styleId="Heading4">
+    <w:name w:val="heading 4"/>
+    <w:basedOn w:val="Heading1"/>
+    <w:next w:val="Normal"/>
+    <w:qFormat/>
+    <w:pPr>
+      <w:numPr>
+        <w:ilvl w:val="3"/>
+      </w:numPr>
+      <w:outlineLvl w:val="3"/>
+    </w:pPr>
+    <w:rPr>
+      <w:b w:val="0"/>
+      <w:sz w:val="20"/>
+    </w:rPr>
+  </w:style>
+  <w:style w:type="paragraph" w:styleId="Heading5">
+    <w:name w:val="heading 5"/>
+    <w:basedOn w:val="Normal"/>
+    <w:next w:val="Normal"/>
+    <w:qFormat/>
+    <w:pPr>
+      <w:numPr>
+        <w:ilvl w:val="4"/>
+        <w:numId w:val="1"/>
+      </w:numPr>
+      <w:spacing w:before="240" w:after="60"/>
+      <w:ind w:left="2880"/>
+      <w:outlineLvl w:val="4"/>
+    </w:pPr>
+    <w:rPr>
+      <w:sz w:val="22"/>
+    </w:rPr>
+  </w:style>
+  <w:style w:type="paragraph" w:styleId="Heading6">
+    <w:name w:val="heading 6"/>
+    <w:basedOn w:val="Normal"/>
+    <w:next w:val="Normal"/>
+    <w:qFormat/>
+    <w:pPr>
+      <w:numPr>
+        <w:ilvl w:val="5"/>
+        <w:numId w:val="1"/>
+      </w:numPr>
+      <w:spacing w:before="240" w:after="60"/>
+      <w:ind w:left="2880"/>
+      <w:outlineLvl w:val="5"/>
+    </w:pPr>
+    <w:rPr>
+      <w:i/>
+      <w:sz w:val="22"/>
+    </w:rPr>
+  </w:style>
+  <w:style w:type="paragraph" w:styleId="Heading7">
+    <w:name w:val="heading 7"/>
+    <w:basedOn w:val="Normal"/>
+    <w:next w:val="Normal"/>
+    <w:qFormat/>
+    <w:pPr>
+      <w:numPr>
+        <w:ilvl w:val="6"/>
+        <w:numId w:val="1"/>
+      </w:numPr>
+      <w:spacing w:before="240" w:after="60"/>
+      <w:ind w:left="2880"/>
+      <w:outlineLvl w:val="6"/>
+    </w:pPr>
+  </w:style>
+  <w:style w:type="paragraph" w:styleId="Heading8">
+    <w:name w:val="heading 8"/>
+    <w:basedOn w:val="Normal"/>
+    <w:next w:val="Normal"/>
+    <w:qFormat/>
+    <w:pPr>
+      <w:numPr>
+        <w:ilvl w:val="7"/>
+        <w:numId w:val="1"/>
+      </w:numPr>
+      <w:spacing w:before="240" w:after="60"/>
+      <w:ind w:left="2880"/>
+      <w:outlineLvl w:val="7"/>
+    </w:pPr>
+    <w:rPr>
+      <w:i/>
+    </w:rPr>
+  </w:style>
+  <w:style w:type="paragraph" w:styleId="Heading9">
+    <w:name w:val="heading 9"/>
+    <w:basedOn w:val="Normal"/>
+    <w:next w:val="Normal"/>
+    <w:qFormat/>
+    <w:pPr>
+      <w:numPr>
+        <w:ilvl w:val="8"/>
+        <w:numId w:val="1"/>
+      </w:numPr>
+      <w:spacing w:before="240" w:after="60"/>
+      <w:ind w:left="2880"/>
+      <w:outlineLvl w:val="8"/>
+    </w:pPr>
+    <w:rPr>
+      <w:b/>
+      <w:i/>
+      <w:sz w:val="18"/>
+    </w:rPr>
+  </w:style>
+  <w:style w:type="character" w:default="1" w:styleId="DefaultParagraphFont">
+    <w:name w:val="Default Paragraph Font"/>
+    <w:uiPriority w:val="1"/>
+    <w:semiHidden/>
+    <w:unhideWhenUsed/>
+  </w:style>
+  <w:style w:type="table" w:default="1" w:styleId="TableNormal">
+    <w:name w:val="Normal Table"/>
+    <w:uiPriority w:val="99"/>
+    <w:semiHidden/>
+    <w:unhideWhenUsed/>
+    <w:tblPr>
+      <w:tblInd w:w="0" w:type="dxa"/>
+      <w:tblCellMar>
+        <w:top w:w="0" w:type="dxa"/>
+        <w:left w:w="108" w:type="dxa"/>
+        <w:bottom w:w="0" w:type="dxa"/>
+        <w:right w:w="108" w:type="dxa"/>
+      </w:tblCellMar>
+    </w:tblPr>
+  </w:style>
+  <w:style w:type="numbering" w:default="1" w:styleId="NoList">
+    <w:name w:val="No List"/>
+    <w:uiPriority w:val="99"/>
+    <w:semiHidden/>
+    <w:unhideWhenUsed/>
+  </w:style>
+  <w:style w:type="paragraph" w:customStyle="1" w:styleId="Paragraph2">
+    <w:name w:val="Paragraph2"/>
+    <w:basedOn w:val="Normal"/>
+    <w:pPr>
+      <w:spacing w:before="80"/>
+      <w:ind w:left="720"/>
+      <w:jc w:val="both"/>
+    </w:pPr>
+    <w:rPr>
+      <w:color w:val="000000"/>
+      <w:lang w:val="en-AU"/>
+    </w:rPr>
+  </w:style>
+  <w:style w:type="paragraph" w:styleId="Title">
+    <w:name w:val="Title"/>
+    <w:basedOn w:val="Normal"/>
+    <w:next w:val="Normal"/>
+    <w:link w:val="TitleChar"/>
+    <w:uiPriority w:val="10"/>
+    <w:qFormat/>
+    <w:pPr>
+      <w:spacing w:line="240" w:lineRule="auto"/>
+      <w:jc w:val="center"/>
+    </w:pPr>
+    <w:rPr>
+      <w:rFonts w:ascii="Arial" w:hAnsi="Arial"/>
+      <w:b/>
+      <w:sz w:val="36"/>
+    </w:rPr>
+  </w:style>
+  <w:style w:type="paragraph" w:styleId="Subtitle">
+    <w:name w:val="Subtitle"/>
+    <w:basedOn w:val="Normal"/>
+    <w:qFormat/>
+    <w:pPr>
+      <w:spacing w:after="60"/>
+      <w:jc w:val="center"/>
+    </w:pPr>
+    <w:rPr>
+      <w:rFonts w:ascii="Arial" w:hAnsi="Arial"/>
+      <w:i/>
+      <w:sz w:val="36"/>
+      <w:lang w:val="en-AU"/>
+    </w:rPr>
+  </w:style>
+  <w:style w:type="paragraph" w:styleId="NormalIndent">
+    <w:name w:val="Normal Indent"/>
+    <w:basedOn w:val="Normal"/>
+    <w:semiHidden/>
+    <w:pPr>
+      <w:ind w:left="900" w:hanging="900"/>
+    </w:pPr>
+  </w:style>
+  <w:style w:type="paragraph" w:styleId="TOC1">
+    <w:name w:val="toc 1"/>
+    <w:basedOn w:val="Normal"/>
+    <w:next w:val="Normal"/>
+    <w:uiPriority w:val="39"/>
+    <w:pPr>
+      <w:spacing w:before="240" w:after="120"/>
+    </w:pPr>
+    <w:rPr>
+      <w:b/>
+      <w:bCs/>
+      <w:szCs w:val="24"/>
+    </w:rPr>
+  </w:style>
+  <w:style w:type="paragraph" w:styleId="TOC2">
+    <w:name w:val="toc 2"/>
+    <w:basedOn w:val="Normal"/>
+    <w:next w:val="Normal"/>
+    <w:uiPriority w:val="39"/>
+    <w:pPr>
+      <w:spacing w:before="120"/>
+      <w:ind w:left="200"/>
+    </w:pPr>
+    <w:rPr>
+      <w:i/>
+      <w:iCs/>
+      <w:szCs w:val="24"/>
+    </w:rPr>
+  </w:style>
+  <w:style w:type="paragraph" w:styleId="TOC3">
+    <w:name w:val="toc 3"/>
+    <w:basedOn w:val="Normal"/>
+    <w:next w:val="Normal"/>
+    <w:uiPriority w:val="39"/>
+    <w:pPr>
+      <w:ind w:left="400"/>
+    </w:pPr>
+    <w:rPr>
+      <w:szCs w:val="24"/>
+    </w:rPr>
+  </w:style>
+  <w:style w:type="paragraph" w:styleId="Header">
+    <w:name w:val="header"/>
+    <w:basedOn w:val="Normal"/>
+    <w:link w:val="HeaderChar"/>
+    <w:semiHidden/>
+    <w:pPr>
+      <w:tabs>
+        <w:tab w:val="center" w:pos="4320"/>
+        <w:tab w:val="right" w:pos="8640"/>
+      </w:tabs>
+    </w:pPr>
+  </w:style>
+  <w:style w:type="paragraph" w:styleId="Footer">
+    <w:name w:val="footer"/>
+    <w:basedOn w:val="Normal"/>
+    <w:link w:val="FooterChar"/>
+    <w:semiHidden/>
+    <w:pPr>
+      <w:tabs>
+        <w:tab w:val="center" w:pos="4320"/>
+        <w:tab w:val="right" w:pos="8640"/>
+      </w:tabs>
+    </w:pPr>
+  </w:style>
+  <w:style w:type="character" w:styleId="PageNumber">
+    <w:name w:val="page number"/>
+    <w:basedOn w:val="DefaultParagraphFont"/>
+    <w:semiHidden/>
+  </w:style>
+  <w:style w:type="paragraph" w:customStyle="1" w:styleId="Tabletext">
+    <w:name w:val="Tabletext"/>
+    <w:basedOn w:val="Normal"/>
+    <w:pPr>
+      <w:keepLines/>
+      <w:spacing w:after="120"/>
+    </w:pPr>
+  </w:style>
+  <w:style w:type="paragraph" w:styleId="BodyText">
+    <w:name w:val="Body Text"/>
+    <w:basedOn w:val="Normal"/>
+    <w:semiHidden/>
+    <w:pPr>
+      <w:keepLines/>
+      <w:spacing w:after="120"/>
+      <w:ind w:left="720"/>
+    </w:pPr>
+  </w:style>
+  <w:style w:type="paragraph" w:customStyle="1" w:styleId="Blockquote">
+    <w:name w:val="Blockquote"/>
+    <w:basedOn w:val="Normal"/>
+    <w:pPr>
+      <w:widowControl/>
+      <w:spacing w:before="100" w:after="100" w:line="240" w:lineRule="auto"/>
+      <w:ind w:left="360" w:right="360"/>
+    </w:pPr>
+    <w:rPr>
+      <w:snapToGrid w:val="0"/>
+      <w:sz w:val="24"/>
+      <w:lang w:val="en-CA"/>
+    </w:rPr>
+  </w:style>
+  <w:style w:type="paragraph" w:customStyle="1" w:styleId="Bullet1">
+    <w:name w:val="Bullet1"/>
+    <w:basedOn w:val="Normal"/>
+    <w:pPr>
+      <w:ind w:left="720" w:hanging="432"/>
+    </w:pPr>
+  </w:style>
+  <w:style w:type="paragraph" w:customStyle="1" w:styleId="Bullet2">
+    <w:name w:val="Bullet2"/>
+    <w:basedOn w:val="Normal"/>
+    <w:pPr>
+      <w:ind w:left="1440" w:hanging="360"/>
+    </w:pPr>
+    <w:rPr>
+      <w:color w:val="000080"/>
+    </w:rPr>
+  </w:style>
+  <w:style w:type="paragraph" w:styleId="DocumentMap">
+    <w:name w:val="Document Map"/>
+    <w:basedOn w:val="Normal"/>
+    <w:semiHidden/>
+    <w:pPr>
+      <w:shd w:val="clear" w:color="auto" w:fill="000080"/>
+    </w:pPr>
+    <w:rPr>
+      <w:rFonts w:ascii="Tahoma" w:hAnsi="Tahoma"/>
+    </w:rPr>
+  </w:style>
+  <w:style w:type="character" w:styleId="FootnoteReference">
+    <w:name w:val="footnote reference"/>
+    <w:basedOn w:val="DefaultParagraphFont"/>
+    <w:semiHidden/>
+    <w:rPr>
+      <w:sz w:val="20"/>
+      <w:vertAlign w:val="superscript"/>
+    </w:rPr>
+  </w:style>
+  <w:style w:type="paragraph" w:styleId="FootnoteText">
+    <w:name w:val="footnote text"/>
+    <w:basedOn w:val="Normal"/>
+    <w:semiHidden/>
+    <w:pPr>
+      <w:keepNext/>
+      <w:keepLines/>
+      <w:pBdr>
+        <w:bottom w:val="single" w:sz="6" w:space="0" w:color="000000"/>
+      </w:pBdr>
+      <w:spacing w:before="40" w:after="40"/>
+      <w:ind w:left="360" w:hanging="360"/>
+    </w:pPr>
+    <w:rPr>
+      <w:rFonts w:ascii="Helvetica" w:hAnsi="Helvetica"/>
+      <w:sz w:val="16"/>
+    </w:rPr>
+  </w:style>
+  <w:style w:type="paragraph" w:customStyle="1" w:styleId="MainTitle">
+    <w:name w:val="Main Title"/>
+    <w:basedOn w:val="Normal"/>
+    <w:pPr>
+      <w:spacing w:before="480" w:after="60" w:line="240" w:lineRule="auto"/>
+      <w:jc w:val="center"/>
+    </w:pPr>
+    <w:rPr>
+      <w:rFonts w:ascii="Arial" w:hAnsi="Arial"/>
+      <w:b/>
+      <w:kern w:val="28"/>
+      <w:sz w:val="32"/>
+    </w:rPr>
+  </w:style>
+  <w:style w:type="paragraph" w:customStyle="1" w:styleId="Paragraph1">
+    <w:name w:val="Paragraph1"/>
+    <w:basedOn w:val="Normal"/>
+    <w:pPr>
+      <w:spacing w:before="80" w:line="240" w:lineRule="auto"/>
+      <w:jc w:val="both"/>
+    </w:pPr>
+  </w:style>
+  <w:style w:type="paragraph" w:customStyle="1" w:styleId="Paragraph3">
+    <w:name w:val="Paragraph3"/>
+    <w:basedOn w:val="Normal"/>
+    <w:pPr>
+      <w:spacing w:before="80" w:line="240" w:lineRule="auto"/>
+      <w:ind w:left="1530"/>
+      <w:jc w:val="both"/>
+    </w:pPr>
+  </w:style>
+  <w:style w:type="paragraph" w:customStyle="1" w:styleId="Paragraph4">
+    <w:name w:val="Paragraph4"/>
+    <w:basedOn w:val="Normal"/>
+    <w:pPr>
+      <w:spacing w:before="80" w:line="240" w:lineRule="auto"/>
+      <w:ind w:left="2250"/>
+      <w:jc w:val="both"/>
+    </w:pPr>
+  </w:style>
+  <w:style w:type="paragraph" w:styleId="TOC4">
+    <w:name w:val="toc 4"/>
+    <w:basedOn w:val="Normal"/>
+    <w:next w:val="Normal"/>
+    <w:autoRedefine/>
+    <w:semiHidden/>
+    <w:pPr>
+      <w:ind w:left="600"/>
+    </w:pPr>
+    <w:rPr>
+      <w:szCs w:val="24"/>
+    </w:rPr>
+  </w:style>
+  <w:style w:type="paragraph" w:styleId="TOC5">
+    <w:name w:val="toc 5"/>
+    <w:basedOn w:val="Normal"/>
+    <w:next w:val="Normal"/>
+    <w:autoRedefine/>
+    <w:semiHidden/>
+    <w:pPr>
+      <w:ind w:left="800"/>
+    </w:pPr>
+    <w:rPr>
+      <w:szCs w:val="24"/>
+    </w:rPr>
+  </w:style>
+  <w:style w:type="paragraph" w:styleId="TOC6">
+    <w:name w:val="toc 6"/>
+    <w:basedOn w:val="Normal"/>
+    <w:next w:val="Normal"/>
+    <w:autoRedefine/>
+    <w:semiHidden/>
+    <w:pPr>
+      <w:ind w:left="1000"/>
+    </w:pPr>
+    <w:rPr>
+      <w:szCs w:val="24"/>
+    </w:rPr>
+  </w:style>
+  <w:style w:type="paragraph" w:styleId="TOC7">
+    <w:name w:val="toc 7"/>
+    <w:basedOn w:val="Normal"/>
+    <w:next w:val="Normal"/>
+    <w:autoRedefine/>
+    <w:semiHidden/>
+    <w:pPr>
+      <w:ind w:left="1200"/>
+    </w:pPr>
+    <w:rPr>
+      <w:szCs w:val="24"/>
+    </w:rPr>
+  </w:style>
+  <w:style w:type="paragraph" w:styleId="TOC8">
+    <w:name w:val="toc 8"/>
+    <w:basedOn w:val="Normal"/>
+    <w:next w:val="Normal"/>
+    <w:autoRedefine/>
+    <w:semiHidden/>
+    <w:pPr>
+      <w:ind w:left="1400"/>
+    </w:pPr>
+    <w:rPr>
+      <w:szCs w:val="24"/>
+    </w:rPr>
+  </w:style>
+  <w:style w:type="paragraph" w:styleId="TOC9">
+    <w:name w:val="toc 9"/>
+    <w:basedOn w:val="Normal"/>
+    <w:next w:val="Normal"/>
+    <w:autoRedefine/>
+    <w:semiHidden/>
+    <w:pPr>
+      <w:ind w:left="1600"/>
+    </w:pPr>
+    <w:rPr>
+      <w:szCs w:val="24"/>
+    </w:rPr>
+  </w:style>
+  <w:style w:type="paragraph" w:styleId="BodyText2">
+    <w:name w:val="Body Text 2"/>
+    <w:basedOn w:val="Normal"/>
+    <w:semiHidden/>
+    <w:rPr>
+      <w:i/>
+      <w:color w:val="0000FF"/>
+    </w:rPr>
+  </w:style>
+  <w:style w:type="paragraph" w:styleId="BodyTextIndent">
+    <w:name w:val="Body Text Indent"/>
+    <w:basedOn w:val="Normal"/>
+    <w:semiHidden/>
+    <w:pPr>
+      <w:ind w:left="720"/>
+    </w:pPr>
+    <w:rPr>
+      <w:i/>
+      <w:color w:val="0000FF"/>
+      <w:u w:val="single"/>
+    </w:rPr>
+  </w:style>
+  <w:style w:type="paragraph" w:customStyle="1" w:styleId="Body">
+    <w:name w:val="Body"/>
+    <w:basedOn w:val="Normal"/>
+    <w:pPr>
+      <w:widowControl/>
+      <w:spacing w:before="120" w:line="240" w:lineRule="auto"/>
+      <w:jc w:val="both"/>
+    </w:pPr>
+    <w:rPr>
+      <w:rFonts w:ascii="Book Antiqua" w:hAnsi="Book Antiqua"/>
+    </w:rPr>
+  </w:style>
+  <w:style w:type="paragraph" w:customStyle="1" w:styleId="Bullet">
+    <w:name w:val="Bullet"/>
+    <w:basedOn w:val="Normal"/>
+    <w:pPr>
+      <w:widowControl/>
+      <w:tabs>
+        <w:tab w:val="num" w:pos="360"/>
+        <w:tab w:val="left" w:pos="720"/>
+      </w:tabs>
+      <w:spacing w:before="120" w:line="240" w:lineRule="auto"/>
+      <w:ind w:left="720" w:right="360"/>
+      <w:jc w:val="both"/>
+    </w:pPr>
+    <w:rPr>
+      <w:rFonts w:ascii="Book Antiqua" w:hAnsi="Book Antiqua"/>
+    </w:rPr>
+  </w:style>
+  <w:style w:type="paragraph" w:customStyle="1" w:styleId="InfoBlue">
+    <w:name w:val="InfoBlue"/>
+    <w:basedOn w:val="Normal"/>
+    <w:next w:val="BodyText"/>
+    <w:autoRedefine/>
+    <w:pPr>
+      <w:spacing w:after="120"/>
+      <w:ind w:left="720"/>
+    </w:pPr>
+    <w:rPr>
+      <w:i/>
+      <w:color w:val="0000FF"/>
+    </w:rPr>
+  </w:style>
+  <w:style w:type="character" w:styleId="Hyperlink">
+    <w:name w:val="Hyperlink"/>
+    <w:basedOn w:val="DefaultParagraphFont"/>
+    <w:uiPriority w:val="99"/>
+    <w:rPr>
+      <w:color w:val="0000FF"/>
+      <w:u w:val="single"/>
+    </w:rPr>
+  </w:style>
+  <w:style w:type="paragraph" w:styleId="NormalWeb">
+    <w:name w:val="Normal (Web)"/>
+    <w:basedOn w:val="Normal"/>
+    <w:semiHidden/>
+    <w:pPr>
+      <w:widowControl/>
+      <w:spacing w:before="100" w:beforeAutospacing="1" w:after="100" w:afterAutospacing="1" w:line="240" w:lineRule="auto"/>
+    </w:pPr>
+    <w:rPr>
+      <w:sz w:val="24"/>
+      <w:szCs w:val="24"/>
+    </w:rPr>
+  </w:style>
+  <w:style w:type="character" w:styleId="Strong">
+    <w:name w:val="Strong"/>
+    <w:basedOn w:val="DefaultParagraphFont"/>
+    <w:qFormat/>
+    <w:rPr>
+      <w:b/>
+      <w:bCs/>
+    </w:rPr>
+  </w:style>
+  <w:style w:type="paragraph" w:customStyle="1" w:styleId="infoblue0">
+    <w:name w:val="infoblue"/>
+    <w:basedOn w:val="Normal"/>
+    <w:pPr>
+      <w:widowControl/>
+      <w:spacing w:after="120"/>
+      <w:ind w:left="720"/>
+    </w:pPr>
+    <w:rPr>
+      <w:i/>
+      <w:iCs/>
+      <w:color w:val="0000FF"/>
+    </w:rPr>
+  </w:style>
+  <w:style w:type="character" w:styleId="FollowedHyperlink">
+    <w:name w:val="FollowedHyperlink"/>
+    <w:basedOn w:val="DefaultParagraphFont"/>
+    <w:semiHidden/>
+    <w:rPr>
+      <w:color w:val="800080"/>
+      <w:u w:val="single"/>
+    </w:rPr>
+  </w:style>
+  <w:style w:type="paragraph" w:styleId="IntenseQuote">
+    <w:name w:val="Intense Quote"/>
+    <w:basedOn w:val="Normal"/>
+    <w:next w:val="Normal"/>
+    <w:link w:val="IntenseQuoteChar"/>
+    <w:uiPriority w:val="30"/>
+    <w:qFormat/>
+    <w:rsid w:val="009E133A"/>
+    <w:pPr>
+      <w:pBdr>
+        <w:top w:val="single" w:sz="4" w:space="10" w:color="4F81BD" w:themeColor="accent1"/>
+        <w:bottom w:val="single" w:sz="4" w:space="10" w:color="4F81BD" w:themeColor="accent1"/>
+      </w:pBdr>
+      <w:spacing w:before="360" w:after="360"/>
+      <w:ind w:left="864" w:right="864"/>
+      <w:jc w:val="center"/>
+    </w:pPr>
+    <w:rPr>
+      <w:i/>
+      <w:iCs/>
+      <w:color w:val="4F81BD" w:themeColor="accent1"/>
+    </w:rPr>
+  </w:style>
+  <w:style w:type="character" w:customStyle="1" w:styleId="IntenseQuoteChar">
+    <w:name w:val="Intense Quote Char"/>
+    <w:basedOn w:val="DefaultParagraphFont"/>
+    <w:link w:val="IntenseQuote"/>
+    <w:uiPriority w:val="30"/>
+    <w:rsid w:val="009E133A"/>
+    <w:rPr>
+      <w:i/>
+      <w:iCs/>
+      <w:color w:val="4F81BD" w:themeColor="accent1"/>
+    </w:rPr>
+  </w:style>
+  <w:style w:type="paragraph" w:styleId="TOCHeading">
+    <w:name w:val="TOC Heading"/>
+    <w:basedOn w:val="Heading1"/>
+    <w:next w:val="Normal"/>
+    <w:uiPriority w:val="39"/>
+    <w:unhideWhenUsed/>
+    <w:qFormat/>
+    <w:rsid w:val="00900B1C"/>
+    <w:pPr>
+      <w:keepLines/>
+      <w:widowControl/>
+      <w:numPr>
+        <w:numId w:val="0"/>
+      </w:numPr>
+      <w:spacing w:before="240" w:after="0" w:line="259" w:lineRule="auto"/>
+      <w:outlineLvl w:val="9"/>
+    </w:pPr>
+    <w:rPr>
+      <w:rFonts w:asciiTheme="majorHAnsi" w:eastAsiaTheme="majorEastAsia" w:hAnsiTheme="majorHAnsi" w:cstheme="majorBidi"/>
+      <w:b w:val="0"/>
+      <w:color w:val="365F91" w:themeColor="accent1" w:themeShade="BF"/>
+      <w:sz w:val="32"/>
+      <w:szCs w:val="32"/>
+    </w:rPr>
+  </w:style>
+  <w:style w:type="paragraph" w:styleId="ListParagraph">
+    <w:name w:val="List Paragraph"/>
+    <w:basedOn w:val="Normal"/>
+    <w:uiPriority w:val="34"/>
+    <w:qFormat/>
+    <w:rsid w:val="00900B1C"/>
+    <w:pPr>
+      <w:widowControl/>
+      <w:spacing w:after="160" w:line="259" w:lineRule="auto"/>
+      <w:ind w:left="720"/>
+      <w:contextualSpacing/>
+    </w:pPr>
+    <w:rPr>
+      <w:rFonts w:asciiTheme="minorHAnsi" w:eastAsiaTheme="minorHAnsi" w:hAnsiTheme="minorHAnsi" w:cstheme="minorBidi"/>
+      <w:sz w:val="22"/>
+      <w:szCs w:val="22"/>
+    </w:rPr>
+  </w:style>
+  <w:style w:type="table" w:customStyle="1" w:styleId="ListTable31">
+    <w:name w:val="List Table 31"/>
+    <w:basedOn w:val="TableNormal"/>
+    <w:uiPriority w:val="48"/>
+    <w:rsid w:val="00900B1C"/>
+    <w:rPr>
+      <w:rFonts w:asciiTheme="minorHAnsi" w:eastAsiaTheme="minorHAnsi" w:hAnsiTheme="minorHAnsi" w:cstheme="minorBidi"/>
+      <w:sz w:val="22"/>
+      <w:szCs w:val="22"/>
+    </w:rPr>
+    <w:tblPr>
+      <w:tblStyleRowBandSize w:val="1"/>
+      <w:tblStyleColBandSize w:val="1"/>
+      <w:tblBorders>
+        <w:top w:val="single" w:sz="4" w:space="0" w:color="000000" w:themeColor="text1"/>
+        <w:left w:val="single" w:sz="4" w:space="0" w:color="000000" w:themeColor="text1"/>
+        <w:bottom w:val="single" w:sz="4" w:space="0" w:color="000000" w:themeColor="text1"/>
+        <w:right w:val="single" w:sz="4" w:space="0" w:color="000000" w:themeColor="text1"/>
+      </w:tblBorders>
+    </w:tblPr>
+    <w:tblStylePr w:type="firstRow">
+      <w:rPr>
+        <w:b/>
+        <w:bCs/>
+        <w:color w:val="FFFFFF" w:themeColor="background1"/>
+      </w:rPr>
+      <w:tblPr/>
+      <w:tcPr>
+        <w:shd w:val="clear" w:color="auto" w:fill="000000" w:themeFill="text1"/>
+      </w:tcPr>
+    </w:tblStylePr>
+    <w:tblStylePr w:type="lastRow">
+      <w:rPr>
+        <w:b/>
+        <w:bCs/>
+      </w:rPr>
+      <w:tblPr/>
+      <w:tcPr>
+        <w:tcBorders>
+          <w:top w:val="double" w:sz="4" w:space="0" w:color="000000" w:themeColor="text1"/>
+        </w:tcBorders>
+        <w:shd w:val="clear" w:color="auto" w:fill="FFFFFF" w:themeFill="background1"/>
+      </w:tcPr>
+    </w:tblStylePr>
+    <w:tblStylePr w:type="firstCol">
+      <w:rPr>
+        <w:b/>
+        <w:bCs/>
+      </w:rPr>
+      <w:tblPr/>
+      <w:tcPr>
+        <w:tcBorders>
+          <w:right w:val="nil"/>
+        </w:tcBorders>
+        <w:shd w:val="clear" w:color="auto" w:fill="FFFFFF" w:themeFill="background1"/>
+      </w:tcPr>
+    </w:tblStylePr>
+    <w:tblStylePr w:type="lastCol">
+      <w:rPr>
+        <w:b/>
+        <w:bCs/>
+      </w:rPr>
+      <w:tblPr/>
+      <w:tcPr>
+        <w:tcBorders>
+          <w:left w:val="nil"/>
+        </w:tcBorders>
+        <w:shd w:val="clear" w:color="auto" w:fill="FFFFFF" w:themeFill="background1"/>
+      </w:tcPr>
+    </w:tblStylePr>
+    <w:tblStylePr w:type="band1Vert">
+      <w:tblPr/>
+      <w:tcPr>
+        <w:tcBorders>
+          <w:left w:val="single" w:sz="4" w:space="0" w:color="000000" w:themeColor="text1"/>
+          <w:right w:val="single" w:sz="4" w:space="0" w:color="000000" w:themeColor="text1"/>
+        </w:tcBorders>
+      </w:tcPr>
+    </w:tblStylePr>
+    <w:tblStylePr w:type="band1Horz">
+      <w:tblPr/>
+      <w:tcPr>
+        <w:tcBorders>
+          <w:top w:val="single" w:sz="4" w:space="0" w:color="000000" w:themeColor="text1"/>
+          <w:bottom w:val="single" w:sz="4" w:space="0" w:color="000000" w:themeColor="text1"/>
+          <w:insideH w:val="nil"/>
+        </w:tcBorders>
+      </w:tcPr>
+    </w:tblStylePr>
+    <w:tblStylePr w:type="neCell">
+      <w:tblPr/>
+      <w:tcPr>
+        <w:tcBorders>
+          <w:left w:val="nil"/>
+          <w:bottom w:val="nil"/>
+        </w:tcBorders>
+      </w:tcPr>
+    </w:tblStylePr>
+    <w:tblStylePr w:type="nwCell">
+      <w:tblPr/>
+      <w:tcPr>
+        <w:tcBorders>
+          <w:bottom w:val="nil"/>
+          <w:right w:val="nil"/>
+        </w:tcBorders>
+      </w:tcPr>
+    </w:tblStylePr>
+    <w:tblStylePr w:type="seCell">
+      <w:tblPr/>
+      <w:tcPr>
+        <w:tcBorders>
+          <w:top w:val="double" w:sz="4" w:space="0" w:color="000000" w:themeColor="text1"/>
+          <w:left w:val="nil"/>
+        </w:tcBorders>
+      </w:tcPr>
+    </w:tblStylePr>
+    <w:tblStylePr w:type="swCell">
+      <w:tblPr/>
+      <w:tcPr>
+        <w:tcBorders>
+          <w:top w:val="double" w:sz="4" w:space="0" w:color="000000" w:themeColor="text1"/>
+          <w:right w:val="nil"/>
+        </w:tcBorders>
+      </w:tcPr>
+    </w:tblStylePr>
+  </w:style>
+  <w:style w:type="character" w:customStyle="1" w:styleId="Heading1Char">
+    <w:name w:val="Heading 1 Char"/>
+    <w:basedOn w:val="DefaultParagraphFont"/>
+    <w:link w:val="Heading1"/>
+    <w:rsid w:val="002A46E2"/>
+    <w:rPr>
+      <w:rFonts w:ascii="Arial" w:hAnsi="Arial"/>
+      <w:b/>
+      <w:sz w:val="24"/>
+    </w:rPr>
+  </w:style>
+  <w:style w:type="character" w:customStyle="1" w:styleId="Heading2Char">
+    <w:name w:val="Heading 2 Char"/>
+    <w:basedOn w:val="DefaultParagraphFont"/>
+    <w:link w:val="Heading2"/>
+    <w:rsid w:val="002A46E2"/>
+    <w:rPr>
+      <w:rFonts w:ascii="Arial" w:hAnsi="Arial"/>
+      <w:b/>
+    </w:rPr>
+  </w:style>
+  <w:style w:type="character" w:customStyle="1" w:styleId="Heading3Char">
+    <w:name w:val="Heading 3 Char"/>
+    <w:basedOn w:val="DefaultParagraphFont"/>
+    <w:link w:val="Heading3"/>
+    <w:rsid w:val="002A46E2"/>
+    <w:rPr>
+      <w:rFonts w:ascii="Arial" w:hAnsi="Arial"/>
+      <w:i/>
+    </w:rPr>
+  </w:style>
+  <w:style w:type="table" w:styleId="TableGrid">
+    <w:name w:val="Table Grid"/>
+    <w:basedOn w:val="TableNormal"/>
+    <w:uiPriority w:val="59"/>
+    <w:rsid w:val="00E6687A"/>
+    <w:tblPr>
+      <w:tblBorders>
+        <w:top w:val="single" w:sz="4" w:space="0" w:color="auto"/>
+        <w:left w:val="single" w:sz="4" w:space="0" w:color="auto"/>
+        <w:bottom w:val="single" w:sz="4" w:space="0" w:color="auto"/>
+        <w:right w:val="single" w:sz="4" w:space="0" w:color="auto"/>
+        <w:insideH w:val="single" w:sz="4" w:space="0" w:color="auto"/>
+        <w:insideV w:val="single" w:sz="4" w:space="0" w:color="auto"/>
+      </w:tblBorders>
+    </w:tblPr>
+  </w:style>
+  <w:style w:type="table" w:customStyle="1" w:styleId="TableGridLight1">
+    <w:name w:val="Table Grid Light1"/>
+    <w:basedOn w:val="TableNormal"/>
+    <w:uiPriority w:val="40"/>
+    <w:rsid w:val="00A83D30"/>
+    <w:tblPr>
+      <w:tblBorders>
+        <w:top w:val="single" w:sz="4" w:space="0" w:color="BFBFBF" w:themeColor="background1" w:themeShade="BF"/>
+        <w:left w:val="single" w:sz="4" w:space="0" w:color="BFBFBF" w:themeColor="background1" w:themeShade="BF"/>
+        <w:bottom w:val="single" w:sz="4" w:space="0" w:color="BFBFBF" w:themeColor="background1" w:themeShade="BF"/>
+        <w:right w:val="single" w:sz="4" w:space="0" w:color="BFBFBF" w:themeColor="background1" w:themeShade="BF"/>
+        <w:insideH w:val="single" w:sz="4" w:space="0" w:color="BFBFBF" w:themeColor="background1" w:themeShade="BF"/>
+        <w:insideV w:val="single" w:sz="4" w:space="0" w:color="BFBFBF" w:themeColor="background1" w:themeShade="BF"/>
+      </w:tblBorders>
+    </w:tblPr>
+  </w:style>
+  <w:style w:type="paragraph" w:styleId="NoSpacing">
+    <w:name w:val="No Spacing"/>
+    <w:link w:val="NoSpacingChar"/>
+    <w:uiPriority w:val="1"/>
+    <w:qFormat/>
+    <w:rsid w:val="00DB7408"/>
+    <w:rPr>
+      <w:rFonts w:asciiTheme="minorHAnsi" w:eastAsiaTheme="minorEastAsia" w:hAnsiTheme="minorHAnsi" w:cstheme="minorBidi"/>
+      <w:sz w:val="22"/>
+      <w:szCs w:val="22"/>
+    </w:rPr>
+  </w:style>
+  <w:style w:type="character" w:customStyle="1" w:styleId="NoSpacingChar">
+    <w:name w:val="No Spacing Char"/>
+    <w:basedOn w:val="DefaultParagraphFont"/>
+    <w:link w:val="NoSpacing"/>
+    <w:uiPriority w:val="1"/>
+    <w:rsid w:val="00DB7408"/>
+    <w:rPr>
+      <w:rFonts w:asciiTheme="minorHAnsi" w:eastAsiaTheme="minorEastAsia" w:hAnsiTheme="minorHAnsi" w:cstheme="minorBidi"/>
+      <w:sz w:val="22"/>
+      <w:szCs w:val="22"/>
+    </w:rPr>
+  </w:style>
+  <w:style w:type="character" w:customStyle="1" w:styleId="TitleChar">
+    <w:name w:val="Title Char"/>
+    <w:basedOn w:val="DefaultParagraphFont"/>
+    <w:link w:val="Title"/>
+    <w:uiPriority w:val="10"/>
+    <w:rsid w:val="002B758D"/>
+    <w:rPr>
+      <w:rFonts w:ascii="Arial" w:hAnsi="Arial"/>
+      <w:b/>
+      <w:sz w:val="36"/>
+    </w:rPr>
+  </w:style>
+  <w:style w:type="character" w:customStyle="1" w:styleId="HeaderChar">
+    <w:name w:val="Header Char"/>
+    <w:basedOn w:val="DefaultParagraphFont"/>
+    <w:link w:val="Header"/>
+    <w:semiHidden/>
+    <w:rsid w:val="002B758D"/>
+  </w:style>
+  <w:style w:type="character" w:customStyle="1" w:styleId="FooterChar">
+    <w:name w:val="Footer Char"/>
+    <w:basedOn w:val="DefaultParagraphFont"/>
+    <w:link w:val="Footer"/>
+    <w:semiHidden/>
+    <w:rsid w:val="002B758D"/>
+  </w:style>
+  <w:style w:type="paragraph" w:styleId="BalloonText">
+    <w:name w:val="Balloon Text"/>
+    <w:basedOn w:val="Normal"/>
+    <w:link w:val="BalloonTextChar"/>
+    <w:uiPriority w:val="99"/>
+    <w:semiHidden/>
+    <w:unhideWhenUsed/>
+    <w:rsid w:val="00CA51C5"/>
+    <w:pPr>
+      <w:spacing w:line="240" w:lineRule="auto"/>
+    </w:pPr>
+    <w:rPr>
+      <w:rFonts w:ascii="Tahoma" w:hAnsi="Tahoma" w:cs="Tahoma"/>
+      <w:sz w:val="16"/>
+      <w:szCs w:val="16"/>
+    </w:rPr>
+  </w:style>
+  <w:style w:type="character" w:customStyle="1" w:styleId="BalloonTextChar">
+    <w:name w:val="Balloon Text Char"/>
+    <w:basedOn w:val="DefaultParagraphFont"/>
+    <w:link w:val="BalloonText"/>
+    <w:uiPriority w:val="99"/>
+    <w:semiHidden/>
+    <w:rsid w:val="00CA51C5"/>
+    <w:rPr>
+      <w:rFonts w:ascii="Tahoma" w:hAnsi="Tahoma" w:cs="Tahoma"/>
+      <w:sz w:val="16"/>
+      <w:szCs w:val="16"/>
+    </w:rPr>
+  </w:style>
+</w:styles>
+</file>
+
+<file path=word/stylesWithEffects.xml><?xml version="1.0" encoding="utf-8"?>
+<w:styles xmlns:wpc="http://schemas.microsoft.com/office/word/2010/wordprocessingCanvas" xmlns:mc="http://schemas.openxmlformats.org/markup-compatibility/2006" xmlns:o="urn:schemas-microsoft-com:office:office" xmlns:r="http://schemas.openxmlformats.org/officeDocument/2006/relationships" xmlns:m="http://schemas.openxmlformats.org/officeDocument/2006/math" xmlns:v="urn:schemas-microsoft-com:vml" xmlns:wp14="http://schemas.microsoft.com/office/word/2010/wordprocessingDrawing" xmlns:wp="http://schemas.openxmlformats.org/drawingml/2006/wordprocessingDrawing" xmlns:w10="urn:schemas-microsoft-com:office:word" xmlns:w="http://schemas.openxmlformats.org/wordprocessingml/2006/main" xmlns:w14="http://schemas.microsoft.com/office/word/2010/wordml" xmlns:wpg="http://schemas.microsoft.com/office/word/2010/wordprocessingGroup" xmlns:wpi="http://schemas.microsoft.com/office/word/2010/wordprocessingInk" xmlns:wne="http://schemas.microsoft.com/office/word/2006/wordml" xmlns:wps="http://schemas.microsoft.com/office/word/2010/wordprocessingShape" mc:Ignorable="w14 wp14">
+  <w:docDefaults>
+    <w:rPrDefault>
+      <w:rPr>
+        <w:rFonts w:ascii="Times New Roman" w:eastAsia="Times New Roman" w:hAnsi="Times New Roman" w:cs="Times New Roman"/>
+        <w:lang w:val="en-US" w:eastAsia="en-US" w:bidi="ar-SA"/>
+      </w:rPr>
+    </w:rPrDefault>
+    <w:pPrDefault/>
+  </w:docDefaults>
+  <w:latentStyles w:defLockedState="0" w:defUIPriority="99" w:defSemiHidden="1" w:defUnhideWhenUsed="1" w:defQFormat="0" w:count="267">
+    <w:lsdException w:name="Normal" w:semiHidden="0" w:uiPriority="0" w:unhideWhenUsed="0" w:qFormat="1"/>
+    <w:lsdException w:name="heading 1" w:semiHidden="0" w:uiPriority="0" w:unhideWhenUsed="0" w:qFormat="1"/>
+    <w:lsdException w:name="heading 2" w:semiHidden="0" w:uiPriority="0" w:unhideWhenUsed="0" w:qFormat="1"/>
+    <w:lsdException w:name="heading 3" w:semiHidden="0" w:uiPriority="0" w:unhideWhenUsed="0" w:qFormat="1"/>
+    <w:lsdException w:name="heading 4" w:semiHidden="0" w:uiPriority="0" w:unhideWhenUsed="0" w:qFormat="1"/>
+    <w:lsdException w:name="heading 5" w:semiHidden="0" w:uiPriority="0" w:unhideWhenUsed="0" w:qFormat="1"/>
+    <w:lsdException w:name="heading 6" w:semiHidden="0" w:uiPriority="0" w:unhideWhenUsed="0" w:qFormat="1"/>
+    <w:lsdException w:name="heading 7" w:semiHidden="0" w:uiPriority="0" w:unhideWhenUsed="0" w:qFormat="1"/>
+    <w:lsdException w:name="heading 8" w:semiHidden="0" w:uiPriority="0" w:unhideWhenUsed="0" w:qFormat="1"/>
+    <w:lsdException w:name="heading 9" w:semiHidden="0" w:uiPriority="0" w:unhideWhenUsed="0" w:qFormat="1"/>
+    <w:lsdException w:name="toc 1" w:uiPriority="39"/>
+    <w:lsdException w:name="toc 2" w:uiPriority="39"/>
+    <w:lsdException w:name="toc 3" w:uiPriority="39"/>
+    <w:lsdException w:name="toc 4" w:uiPriority="39"/>
+    <w:lsdException w:name="toc 5" w:uiPriority="39"/>
+    <w:lsdException w:name="toc 6" w:uiPriority="39"/>
+    <w:lsdException w:name="toc 7" w:uiPriority="39"/>
+    <w:lsdException w:name="toc 8" w:uiPriority="39"/>
+    <w:lsdException w:name="toc 9" w:uiPriority="39"/>
+    <w:lsdException w:name="header" w:uiPriority="0"/>
+    <w:lsdException w:name="footer" w:uiPriority="0"/>
+    <w:lsdException w:name="caption" w:uiPriority="35" w:qFormat="1"/>
+    <w:lsdException w:name="page number" w:uiPriority="0"/>
+    <w:lsdException w:name="Title" w:semiHidden="0" w:uiPriority="10" w:unhideWhenUsed="0" w:qFormat="1"/>
+    <w:lsdException w:name="Default Paragraph Font" w:uiPriority="1"/>
+    <w:lsdException w:name="Body Text" w:uiPriority="0"/>
+    <w:lsdException w:name="Subtitle" w:semiHidden="0" w:uiPriority="11" w:unhideWhenUsed="0" w:qFormat="1"/>
+    <w:lsdException w:name="Strong" w:semiHidden="0" w:uiPriority="22" w:unhideWhenUsed="0" w:qFormat="1"/>
+    <w:lsdException w:name="Emphasis" w:semiHidden="0" w:uiPriority="20" w:unhideWhenUsed="0" w:qFormat="1"/>
+    <w:lsdException w:name="Table Grid" w:semiHidden="0" w:uiPriority="59" w:unhideWhenUsed="0"/>
+    <w:lsdException w:name="Placeholder Text" w:unhideWhenUsed="0"/>
+    <w:lsdException w:name="No Spacing" w:semiHidden="0" w:uiPriority="1" w:unhideWhenUsed="0" w:qFormat="1"/>
+    <w:lsdException w:name="Light Shading" w:semiHidden="0" w:uiPriority="60" w:unhideWhenUsed="0"/>
+    <w:lsdException w:name="Light List" w:semiHidden="0" w:uiPriority="61" w:unhideWhenUsed="0"/>
+    <w:lsdException w:name="Light Grid" w:semiHidden="0" w:uiPriority="62" w:unhideWhenUsed="0"/>
+    <w:lsdException w:name="Medium Shading 1" w:semiHidden="0" w:uiPriority="63" w:unhideWhenUsed="0"/>
+    <w:lsdException w:name="Medium Shading 2" w:semiHidden="0" w:uiPriority="64" w:unhideWhenUsed="0"/>
+    <w:lsdException w:name="Medium List 1" w:semiHidden="0" w:uiPriority="65" w:unhideWhenUsed="0"/>
+    <w:lsdException w:name="Medium List 2" w:semiHidden="0" w:uiPriority="66" w:unhideWhenUsed="0"/>
+    <w:lsdException w:name="Medium Grid 1" w:semiHidden="0" w:uiPriority="67" w:unhideWhenUsed="0"/>
+    <w:lsdException w:name="Medium Grid 2" w:semiHidden="0" w:uiPriority="68" w:unhideWhenUsed="0"/>
+    <w:lsdException w:name="Medium Grid 3" w:semiHidden="0" w:uiPriority="69" w:unhideWhenUsed="0"/>
+    <w:lsdException w:name="Dark List" w:semiHidden="0" w:uiPriority="70" w:unhideWhenUsed="0"/>
+    <w:lsdException w:name="Colorful Shading" w:semiHidden="0" w:uiPriority="71" w:unhideWhenUsed="0"/>
+    <w:lsdException w:name="Colorful List" w:semiHidden="0" w:uiPriority="72" w:unhideWhenUsed="0"/>
+    <w:lsdException w:name="Colorful Grid" w:semiHidden="0" w:uiPriority="73" w:unhideWhenUsed="0"/>
+    <w:lsdException w:name="Light Shading Accent 1" w:semiHidden="0" w:uiPriority="60" w:unhideWhenUsed="0"/>
+    <w:lsdException w:name="Light List Accent 1" w:semiHidden="0" w:uiPriority="61" w:unhideWhenUsed="0"/>
+    <w:lsdException w:name="Light Grid Accent 1" w:semiHidden="0" w:uiPriority="62" w:unhideWhenUsed="0"/>
+    <w:lsdException w:name="Medium Shading 1 Accent 1" w:semiHidden="0" w:uiPriority="63" w:unhideWhenUsed="0"/>
+    <w:lsdException w:name="Medium Shading 2 Accent 1" w:semiHidden="0" w:uiPriority="64" w:unhideWhenUsed="0"/>
+    <w:lsdException w:name="Medium List 1 Accent 1" w:semiHidden="0" w:uiPriority="65" w:unhideWhenUsed="0"/>
+    <w:lsdException w:name="Revision" w:unhideWhenUsed="0"/>
+    <w:lsdException w:name="List Paragraph" w:semiHidden="0" w:uiPriority="34" w:unhideWhenUsed="0" w:qFormat="1"/>
+    <w:lsdException w:name="Quote" w:semiHidden="0" w:uiPriority="29" w:unhideWhenUsed="0" w:qFormat="1"/>
+    <w:lsdException w:name="Intense Quote" w:semiHidden="0" w:uiPriority="30" w:unhideWhenUsed="0" w:qFormat="1"/>
+    <w:lsdException w:name="Medium List 2 Accent 1" w:semiHidden="0" w:uiPriority="66" w:unhideWhenUsed="0"/>
+    <w:lsdException w:name="Medium Grid 1 Accent 1" w:semiHidden="0" w:uiPriority="67" w:unhideWhenUsed="0"/>
+    <w:lsdException w:name="Medium Grid 2 Accent 1" w:semiHidden="0" w:uiPriority="68" w:unhideWhenUsed="0"/>
+    <w:lsdException w:name="Medium Grid 3 Accent 1" w:semiHidden="0" w:uiPriority="69" w:unhideWhenUsed="0"/>
+    <w:lsdException w:name="Dark List Accent 1" w:semiHidden="0" w:uiPriority="70" w:unhideWhenUsed="0"/>
+    <w:lsdException w:name="Colorful Shading Accent 1" w:semiHidden="0" w:uiPriority="71" w:unhideWhenUsed="0"/>
+    <w:lsdException w:name="Colorful List Accent 1" w:semiHidden="0" w:uiPriority="72" w:unhideWhenUsed="0"/>
+    <w:lsdException w:name="Colorful Grid Accent 1" w:semiHidden="0" w:uiPriority="73" w:unhideWhenUsed="0"/>
+    <w:lsdException w:name="Light Shading Accent 2" w:semiHidden="0" w:uiPriority="60" w:unhideWhenUsed="0"/>
+    <w:lsdException w:name="Light List Accent 2" w:semiHidden="0" w:uiPriority="61" w:unhideWhenUsed="0"/>
+    <w:lsdException w:name="Light Grid Accent 2" w:semiHidden="0" w:uiPriority="62" w:unhideWhenUsed="0"/>
+    <w:lsdException w:name="Medium Shading 1 Accent 2" w:semiHidden="0" w:uiPriority="63" w:unhideWhenUsed="0"/>
+    <w:lsdException w:name="Medium Shading 2 Accent 2" w:semiHidden="0" w:uiPriority="64" w:unhideWhenUsed="0"/>
+    <w:lsdException w:name="Medium List 1 Accent 2" w:semiHidden="0" w:uiPriority="65" w:unhideWhenUsed="0"/>
+    <w:lsdException w:name="Medium List 2 Accent 2" w:semiHidden="0" w:uiPriority="66" w:unhideWhenUsed="0"/>
+    <w:lsdException w:name="Medium Grid 1 Accent 2" w:semiHidden="0" w:uiPriority="67" w:unhideWhenUsed="0"/>
+    <w:lsdException w:name="Medium Grid 2 Accent 2" w:semiHidden="0" w:uiPriority="68" w:unhideWhenUsed="0"/>
+    <w:lsdException w:name="Medium Grid 3 Accent 2" w:semiHidden="0" w:uiPriority="69" w:unhideWhenUsed="0"/>
+    <w:lsdException w:name="Dark List Accent 2" w:semiHidden="0" w:uiPriority="70" w:unhideWhenUsed="0"/>
+    <w:lsdException w:name="Colorful Shading Accent 2" w:semiHidden="0" w:uiPriority="71" w:unhideWhenUsed="0"/>
+    <w:lsdException w:name="Colorful List Accent 2" w:semiHidden="0" w:uiPriority="72" w:unhideWhenUsed="0"/>
+    <w:lsdException w:name="Colorful Grid Accent 2" w:semiHidden="0" w:uiPriority="73" w:unhideWhenUsed="0"/>
+    <w:lsdException w:name="Light Shading Accent 3" w:semiHidden="0" w:uiPriority="60" w:unhideWhenUsed="0"/>
+    <w:lsdException w:name="Light List Accent 3" w:semiHidden="0" w:uiPriority="61" w:unhideWhenUsed="0"/>
+    <w:lsdException w:name="Light Grid Accent 3" w:semiHidden="0" w:uiPriority="62" w:unhideWhenUsed="0"/>
+    <w:lsdException w:name="Medium Shading 1 Accent 3" w:semiHidden="0" w:uiPriority="63" w:unhideWhenUsed="0"/>
+    <w:lsdException w:name="Medium Shading 2 Accent 3" w:semiHidden="0" w:uiPriority="64" w:unhideWhenUsed="0"/>
+    <w:lsdException w:name="Medium List 1 Accent 3" w:semiHidden="0" w:uiPriority="65" w:unhideWhenUsed="0"/>
+    <w:lsdException w:name="Medium List 2 Accent 3" w:semiHidden="0" w:uiPriority="66" w:unhideWhenUsed="0"/>
+    <w:lsdException w:name="Medium Grid 1 Accent 3" w:semiHidden="0" w:uiPriority="67" w:unhideWhenUsed="0"/>
+    <w:lsdException w:name="Medium Grid 2 Accent 3" w:semiHidden="0" w:uiPriority="68" w:unhideWhenUsed="0"/>
+    <w:lsdException w:name="Medium Grid 3 Accent 3" w:semiHidden="0" w:uiPriority="69" w:unhideWhenUsed="0"/>
+    <w:lsdException w:name="Dark List Accent 3" w:semiHidden="0" w:uiPriority="70" w:unhideWhenUsed="0"/>
+    <w:lsdException w:name="Colorful Shading Accent 3" w:semiHidden="0" w:uiPriority="71" w:unhideWhenUsed="0"/>
+    <w:lsdException w:name="Colorful List Accent 3" w:semiHidden="0" w:uiPriority="72" w:unhideWhenUsed="0"/>
+    <w:lsdException w:name="Colorful Grid Accent 3" w:semiHidden="0" w:uiPriority="73" w:unhideWhenUsed="0"/>
+    <w:lsdException w:name="Light Shading Accent 4" w:semiHidden="0" w:uiPriority="60" w:unhideWhenUsed="0"/>
+    <w:lsdException w:name="Light List Accent 4" w:semiHidden="0" w:uiPriority="61" w:unhideWhenUsed="0"/>
+    <w:lsdException w:name="Light Grid Accent 4" w:semiHidden="0" w:uiPriority="62" w:unhideWhenUsed="0"/>
+    <w:lsdException w:name="Medium Shading 1 Accent 4" w:semiHidden="0" w:uiPriority="63" w:unhideWhenUsed="0"/>
+    <w:lsdException w:name="Medium Shading 2 Accent 4" w:semiHidden="0" w:uiPriority="64" w:unhideWhenUsed="0"/>
+    <w:lsdException w:name="Medium List 1 Accent 4" w:semiHidden="0" w:uiPriority="65" w:unhideWhenUsed="0"/>
+    <w:lsdException w:name="Medium List 2 Accent 4" w:semiHidden="0" w:uiPriority="66" w:unhideWhenUsed="0"/>
+    <w:lsdException w:name="Medium Grid 1 Accent 4" w:semiHidden="0" w:uiPriority="67" w:unhideWhenUsed="0"/>
+    <w:lsdException w:name="Medium Grid 2 Accent 4" w:semiHidden="0" w:uiPriority="68" w:unhideWhenUsed="0"/>
+    <w:lsdException w:name="Medium Grid 3 Accent 4" w:semiHidden="0" w:uiPriority="69" w:unhideWhenUsed="0"/>
+    <w:lsdException w:name="Dark List Accent 4" w:semiHidden="0" w:uiPriority="70" w:unhideWhenUsed="0"/>
+    <w:lsdException w:name="Colorful Shading Accent 4" w:semiHidden="0" w:uiPriority="71" w:unhideWhenUsed="0"/>
+    <w:lsdException w:name="Colorful List Accent 4" w:semiHidden="0" w:uiPriority="72" w:unhideWhenUsed="0"/>
+    <w:lsdException w:name="Colorful Grid Accent 4" w:semiHidden="0" w:uiPriority="73" w:unhideWhenUsed="0"/>
+    <w:lsdException w:name="Light Shading Accent 5" w:semiHidden="0" w:uiPriority="60" w:unhideWhenUsed="0"/>
+    <w:lsdException w:name="Light List Accent 5" w:semiHidden="0" w:uiPriority="61" w:unhideWhenUsed="0"/>
+    <w:lsdException w:name="Light Grid Accent 5" w:semiHidden="0" w:uiPriority="62" w:unhideWhenUsed="0"/>
+    <w:lsdException w:name="Medium Shading 1 Accent 5" w:semiHidden="0" w:uiPriority="63" w:unhideWhenUsed="0"/>
+    <w:lsdException w:name="Medium Shading 2 Accent 5" w:semiHidden="0" w:uiPriority="64" w:unhideWhenUsed="0"/>
+    <w:lsdException w:name="Medium List 1 Accent 5" w:semiHidden="0" w:uiPriority="65" w:unhideWhenUsed="0"/>
+    <w:lsdException w:name="Medium List 2 Accent 5" w:semiHidden="0" w:uiPriority="66" w:unhideWhenUsed="0"/>
+    <w:lsdException w:name="Medium Grid 1 Accent 5" w:semiHidden="0" w:uiPriority="67" w:unhideWhenUsed="0"/>
+    <w:lsdException w:name="Medium Grid 2 Accent 5" w:semiHidden="0" w:uiPriority="68" w:unhideWhenUsed="0"/>
+    <w:lsdException w:name="Medium Grid 3 Accent 5" w:semiHidden="0" w:uiPriority="69" w:unhideWhenUsed="0"/>
+    <w:lsdException w:name="Dark List Accent 5" w:semiHidden="0" w:uiPriority="70" w:unhideWhenUsed="0"/>
+    <w:lsdException w:name="Colorful Shading Accent 5" w:semiHidden="0" w:uiPriority="71" w:unhideWhenUsed="0"/>
+    <w:lsdException w:name="Colorful List Accent 5" w:semiHidden="0" w:uiPriority="72" w:unhideWhenUsed="0"/>
+    <w:lsdException w:name="Colorful Grid Accent 5" w:semiHidden="0" w:uiPriority="73" w:unhideWhenUsed="0"/>
+    <w:lsdException w:name="Light Shading Accent 6" w:semiHidden="0" w:uiPriority="60" w:unhideWhenUsed="0"/>
+    <w:lsdException w:name="Light List Accent 6" w:semiHidden="0" w:uiPriority="61" w:unhideWhenUsed="0"/>
+    <w:lsdException w:name="Light Grid Accent 6" w:semiHidden="0" w:uiPriority="62" w:unhideWhenUsed="0"/>
+    <w:lsdException w:name="Medium Shading 1 Accent 6" w:semiHidden="0" w:uiPriority="63" w:unhideWhenUsed="0"/>
+    <w:lsdException w:name="Medium Shading 2 Accent 6" w:semiHidden="0" w:uiPriority="64" w:unhideWhenUsed="0"/>
+    <w:lsdException w:name="Medium List 1 Accent 6" w:semiHidden="0" w:uiPriority="65" w:unhideWhenUsed="0"/>
+    <w:lsdException w:name="Medium List 2 Accent 6" w:semiHidden="0" w:uiPriority="66" w:unhideWhenUsed="0"/>
+    <w:lsdException w:name="Medium Grid 1 Accent 6" w:semiHidden="0" w:uiPriority="67" w:unhideWhenUsed="0"/>
+    <w:lsdException w:name="Medium Grid 2 Accent 6" w:semiHidden="0" w:uiPriority="68" w:unhideWhenUsed="0"/>
+    <w:lsdException w:name="Medium Grid 3 Accent 6" w:semiHidden="0" w:uiPriority="69" w:unhideWhenUsed="0"/>
+    <w:lsdException w:name="Dark List Accent 6" w:semiHidden="0" w:uiPriority="70" w:unhideWhenUsed="0"/>
+    <w:lsdException w:name="Colorful Shading Accent 6" w:semiHidden="0" w:uiPriority="71" w:unhideWhenUsed="0"/>
+    <w:lsdException w:name="Colorful List Accent 6" w:semiHidden="0" w:uiPriority="72" w:unhideWhenUsed="0"/>
+    <w:lsdException w:name="Colorful Grid Accent 6" w:semiHidden="0" w:uiPriority="73" w:unhideWhenUsed="0"/>
+    <w:lsdException w:name="Subtle Emphasis" w:semiHidden="0" w:uiPriority="19" w:unhideWhenUsed="0" w:qFormat="1"/>
+    <w:lsdException w:name="Intense Emphasis" w:semiHidden="0" w:uiPriority="21" w:unhideWhenUsed="0" w:qFormat="1"/>
+    <w:lsdException w:name="Subtle Reference" w:semiHidden="0" w:uiPriority="31" w:unhideWhenUsed="0" w:qFormat="1"/>
+    <w:lsdException w:name="Intense Reference" w:semiHidden="0" w:uiPriority="32" w:unhideWhenUsed="0" w:qFormat="1"/>
+    <w:lsdException w:name="Book Title" w:semiHidden="0" w:uiPriority="33" w:unhideWhenUsed="0" w:qFormat="1"/>
+    <w:lsdException w:name="Bibliography" w:uiPriority="37"/>
+    <w:lsdException w:name="TOC Heading" w:uiPriority="39" w:qFormat="1"/>
   </w:latentStyles>
   <w:style w:type="paragraph" w:default="1" w:styleId="Normal">
     <w:name w:val="Normal"/>
@@ -13676,47 +14811,11 @@
 </file>
 
 <file path=word/glossary/document.xml><?xml version="1.0" encoding="utf-8"?>
-<w:glossaryDocument xmlns:wpc="http://schemas.microsoft.com/office/word/2010/wordprocessingCanvas" xmlns:mc="http://schemas.openxmlformats.org/markup-compatibility/2006" xmlns:o="urn:schemas-microsoft-com:office:office" xmlns:r="http://schemas.openxmlformats.org/officeDocument/2006/relationships" xmlns:m="http://schemas.openxmlformats.org/officeDocument/2006/math" xmlns:v="urn:schemas-microsoft-com:vml" xmlns:wp14="http://schemas.microsoft.com/office/word/2010/wordprocessingDrawing" xmlns:wp="http://schemas.openxmlformats.org/drawingml/2006/wordprocessingDrawing" xmlns:w10="urn:schemas-microsoft-com:office:word" xmlns:w="http://schemas.openxmlformats.org/wordprocessingml/2006/main" xmlns:w14="http://schemas.microsoft.com/office/word/2010/wordml" xmlns:w15="http://schemas.microsoft.com/office/word/2012/wordml" xmlns:wpg="http://schemas.microsoft.com/office/word/2010/wordprocessingGroup" xmlns:wpi="http://schemas.microsoft.com/office/word/2010/wordprocessingInk" xmlns:wne="http://schemas.microsoft.com/office/word/2006/wordml" xmlns:wps="http://schemas.microsoft.com/office/word/2010/wordprocessingShape" mc:Ignorable="w14 w15 wp14">
-  <w:docParts>
-    <w:docPart>
-      <w:docPartPr>
-        <w:name w:val="B7A5D579E27A40BA867FC7F59C857382"/>
-        <w:category>
-          <w:name w:val="General"/>
-          <w:gallery w:val="placeholder"/>
-        </w:category>
-        <w:types>
-          <w:type w:val="bbPlcHdr"/>
-        </w:types>
-        <w:behaviors>
-          <w:behavior w:val="content"/>
-        </w:behaviors>
-        <w:guid w:val="{804C43A0-22F7-4E25-B5D2-7B87F64B9C7F}"/>
-      </w:docPartPr>
-      <w:docPartBody>
-        <w:p>
-          <w:pPr>
-            <w:pStyle w:val="B7A5D579E27A40BA867FC7F59C857382"/>
-          </w:pPr>
-          <w:r>
-            <w:rPr>
-              <w:rFonts w:asciiTheme="majorHAnsi" w:eastAsiaTheme="majorEastAsia" w:hAnsiTheme="majorHAnsi" w:cstheme="majorBidi"/>
-              <w:caps/>
-              <w:color w:val="5B9BD5" w:themeColor="accent1"/>
-              <w:sz w:val="80"/>
-              <w:szCs w:val="80"/>
-            </w:rPr>
-            <w:t>[Document title]</w:t>
-          </w:r>
-        </w:p>
-      </w:docPartBody>
-    </w:docPart>
-  </w:docParts>
-</w:glossaryDocument>
+<w:glossaryDocument xmlns:wpc="http://schemas.microsoft.com/office/word/2010/wordprocessingCanvas" xmlns:mc="http://schemas.openxmlformats.org/markup-compatibility/2006" xmlns:o="urn:schemas-microsoft-com:office:office" xmlns:r="http://schemas.openxmlformats.org/officeDocument/2006/relationships" xmlns:m="http://schemas.openxmlformats.org/officeDocument/2006/math" xmlns:v="urn:schemas-microsoft-com:vml" xmlns:wp14="http://schemas.microsoft.com/office/word/2010/wordprocessingDrawing" xmlns:wp="http://schemas.openxmlformats.org/drawingml/2006/wordprocessingDrawing" xmlns:w10="urn:schemas-microsoft-com:office:word" xmlns:w="http://schemas.openxmlformats.org/wordprocessingml/2006/main" xmlns:w14="http://schemas.microsoft.com/office/word/2010/wordml" xmlns:wpg="http://schemas.microsoft.com/office/word/2010/wordprocessingGroup" xmlns:wpi="http://schemas.microsoft.com/office/word/2010/wordprocessingInk" xmlns:wne="http://schemas.microsoft.com/office/word/2006/wordml" xmlns:wps="http://schemas.microsoft.com/office/word/2010/wordprocessingShape" mc:Ignorable="w14 wp14"/>
 </file>
 
 <file path=word/glossary/fontTable.xml><?xml version="1.0" encoding="utf-8"?>
-<w:fonts xmlns:mc="http://schemas.openxmlformats.org/markup-compatibility/2006" xmlns:r="http://schemas.openxmlformats.org/officeDocument/2006/relationships" xmlns:w="http://schemas.openxmlformats.org/wordprocessingml/2006/main" xmlns:w14="http://schemas.microsoft.com/office/word/2010/wordml" xmlns:w15="http://schemas.microsoft.com/office/word/2012/wordml" mc:Ignorable="w14 w15">
+<w:fonts xmlns:mc="http://schemas.openxmlformats.org/markup-compatibility/2006" xmlns:r="http://schemas.openxmlformats.org/officeDocument/2006/relationships" xmlns:w="http://schemas.openxmlformats.org/wordprocessingml/2006/main" xmlns:w14="http://schemas.microsoft.com/office/word/2010/wordml" mc:Ignorable="w14">
   <w:font w:name="Courier New">
     <w:panose1 w:val="02070309020205020404"/>
     <w:charset w:val="00"/>
@@ -13729,7 +14828,7 @@
     <w:charset w:val="00"/>
     <w:family w:val="roman"/>
     <w:pitch w:val="variable"/>
-    <w:sig w:usb0="E0002EFF" w:usb1="C0007843" w:usb2="00000009" w:usb3="00000000" w:csb0="000001FF" w:csb1="00000000"/>
+    <w:sig w:usb0="E0002AFF" w:usb1="C0007841" w:usb2="00000009" w:usb3="00000000" w:csb0="000001FF" w:csb1="00000000"/>
   </w:font>
   <w:font w:name="Wingdings">
     <w:panose1 w:val="05000000000000000000"/>
@@ -13760,12 +14859,11 @@
     <w:sig w:usb0="E1002EFF" w:usb1="C000605B" w:usb2="00000029" w:usb3="00000000" w:csb0="000101FF" w:csb1="00000000"/>
   </w:font>
   <w:font w:name="Helvetica">
-    <w:panose1 w:val="020B0504020202020204"/>
+    <w:panose1 w:val="020B0604020202020204"/>
     <w:charset w:val="00"/>
     <w:family w:val="swiss"/>
-    <w:notTrueType/>
     <w:pitch w:val="variable"/>
-    <w:sig w:usb0="00000003" w:usb1="00000000" w:usb2="00000000" w:usb3="00000000" w:csb0="00000001" w:csb1="00000000"/>
+    <w:sig w:usb0="E0002AFF" w:usb1="C0007843" w:usb2="00000009" w:usb3="00000000" w:csb0="000001FF" w:csb1="00000000"/>
   </w:font>
   <w:font w:name="Book Antiqua">
     <w:panose1 w:val="02040602050305030304"/>
@@ -13788,18 +14886,11 @@
     <w:pitch w:val="variable"/>
     <w:sig w:usb0="E00002FF" w:usb1="4000ACFF" w:usb2="00000001" w:usb3="00000000" w:csb0="0000019F" w:csb1="00000000"/>
   </w:font>
-  <w:font w:name="Calibri Light">
-    <w:panose1 w:val="020F0302020204030204"/>
-    <w:charset w:val="00"/>
-    <w:family w:val="swiss"/>
-    <w:pitch w:val="variable"/>
-    <w:sig w:usb0="A00002EF" w:usb1="4000207B" w:usb2="00000000" w:usb3="00000000" w:csb0="0000019F" w:csb1="00000000"/>
-  </w:font>
 </w:fonts>
 </file>
 
 <file path=word/glossary/settings.xml><?xml version="1.0" encoding="utf-8"?>
-<w:settings xmlns:mc="http://schemas.openxmlformats.org/markup-compatibility/2006" xmlns:o="urn:schemas-microsoft-com:office:office" xmlns:r="http://schemas.openxmlformats.org/officeDocument/2006/relationships" xmlns:m="http://schemas.openxmlformats.org/officeDocument/2006/math" xmlns:v="urn:schemas-microsoft-com:vml" xmlns:w10="urn:schemas-microsoft-com:office:word" xmlns:w="http://schemas.openxmlformats.org/wordprocessingml/2006/main" xmlns:w14="http://schemas.microsoft.com/office/word/2010/wordml" xmlns:w15="http://schemas.microsoft.com/office/word/2012/wordml" xmlns:sl="http://schemas.openxmlformats.org/schemaLibrary/2006/main" mc:Ignorable="w14 w15">
+<w:settings xmlns:mc="http://schemas.openxmlformats.org/markup-compatibility/2006" xmlns:o="urn:schemas-microsoft-com:office:office" xmlns:r="http://schemas.openxmlformats.org/officeDocument/2006/relationships" xmlns:m="http://schemas.openxmlformats.org/officeDocument/2006/math" xmlns:v="urn:schemas-microsoft-com:vml" xmlns:w10="urn:schemas-microsoft-com:office:word" xmlns:w="http://schemas.openxmlformats.org/wordprocessingml/2006/main" xmlns:w14="http://schemas.microsoft.com/office/word/2010/wordml" xmlns:sl="http://schemas.openxmlformats.org/schemaLibrary/2006/main" mc:Ignorable="w14">
   <w:view w:val="normal"/>
   <w:defaultTabStop w:val="720"/>
   <w:characterSpacingControl w:val="doNotCompress"/>
@@ -13817,6 +14908,7 @@
     <w:rsid w:val="001F3308"/>
     <w:rsid w:val="003817D5"/>
     <w:rsid w:val="00716651"/>
+    <w:rsid w:val="00C678C0"/>
     <w:rsid w:val="00C9744F"/>
     <w:rsid w:val="00CB5D11"/>
     <w:rsid w:val="00DA29A8"/>
@@ -13840,12 +14932,12 @@
   <w:themeFontLang w:val="en-US"/>
   <w:clrSchemeMapping w:bg1="light1" w:t1="dark1" w:bg2="light2" w:t2="dark2" w:accent1="accent1" w:accent2="accent2" w:accent3="accent3" w:accent4="accent4" w:accent5="accent5" w:accent6="accent6" w:hyperlink="hyperlink" w:followedHyperlink="followedHyperlink"/>
   <w:decimalSymbol w:val="."/>
-  <w:listSeparator w:val=","/>
+  <w:listSeparator w:val=";"/>
 </w:settings>
 </file>
 
 <file path=word/glossary/styles.xml><?xml version="1.0" encoding="utf-8"?>
-<w:styles xmlns:mc="http://schemas.openxmlformats.org/markup-compatibility/2006" xmlns:r="http://schemas.openxmlformats.org/officeDocument/2006/relationships" xmlns:w="http://schemas.openxmlformats.org/wordprocessingml/2006/main" xmlns:w14="http://schemas.microsoft.com/office/word/2010/wordml" xmlns:w15="http://schemas.microsoft.com/office/word/2012/wordml" mc:Ignorable="w14 w15">
+<w:styles xmlns:mc="http://schemas.openxmlformats.org/markup-compatibility/2006" xmlns:r="http://schemas.openxmlformats.org/officeDocument/2006/relationships" xmlns:w="http://schemas.openxmlformats.org/wordprocessingml/2006/main" xmlns:w14="http://schemas.microsoft.com/office/word/2010/wordml" mc:Ignorable="w14">
   <w:docDefaults>
     <w:rPrDefault>
       <w:rPr>
@@ -13861,378 +14953,350 @@
       </w:pPr>
     </w:pPrDefault>
   </w:docDefaults>
-  <w:latentStyles w:defLockedState="0" w:defUIPriority="99" w:defSemiHidden="0" w:defUnhideWhenUsed="0" w:defQFormat="0" w:count="371">
-    <w:lsdException w:name="Normal" w:uiPriority="0" w:qFormat="1"/>
-    <w:lsdException w:name="heading 1" w:uiPriority="9" w:qFormat="1"/>
-    <w:lsdException w:name="heading 2" w:semiHidden="1" w:uiPriority="9" w:unhideWhenUsed="1" w:qFormat="1"/>
-    <w:lsdException w:name="heading 3" w:semiHidden="1" w:uiPriority="9" w:unhideWhenUsed="1" w:qFormat="1"/>
-    <w:lsdException w:name="heading 4" w:semiHidden="1" w:uiPriority="9" w:unhideWhenUsed="1" w:qFormat="1"/>
-    <w:lsdException w:name="heading 5" w:semiHidden="1" w:uiPriority="9" w:unhideWhenUsed="1" w:qFormat="1"/>
-    <w:lsdException w:name="heading 6" w:semiHidden="1" w:uiPriority="9" w:unhideWhenUsed="1" w:qFormat="1"/>
-    <w:lsdException w:name="heading 7" w:semiHidden="1" w:uiPriority="9" w:unhideWhenUsed="1" w:qFormat="1"/>
-    <w:lsdException w:name="heading 8" w:semiHidden="1" w:uiPriority="9" w:unhideWhenUsed="1" w:qFormat="1"/>
-    <w:lsdException w:name="heading 9" w:semiHidden="1" w:uiPriority="9" w:unhideWhenUsed="1" w:qFormat="1"/>
-    <w:lsdException w:name="index 1" w:semiHidden="1" w:unhideWhenUsed="1"/>
-    <w:lsdException w:name="index 2" w:semiHidden="1" w:unhideWhenUsed="1"/>
-    <w:lsdException w:name="index 3" w:semiHidden="1" w:unhideWhenUsed="1"/>
-    <w:lsdException w:name="index 4" w:semiHidden="1" w:unhideWhenUsed="1"/>
-    <w:lsdException w:name="index 5" w:semiHidden="1" w:unhideWhenUsed="1"/>
-    <w:lsdException w:name="index 6" w:semiHidden="1" w:unhideWhenUsed="1"/>
-    <w:lsdException w:name="index 7" w:semiHidden="1" w:unhideWhenUsed="1"/>
-    <w:lsdException w:name="index 8" w:semiHidden="1" w:unhideWhenUsed="1"/>
-    <w:lsdException w:name="index 9" w:semiHidden="1" w:unhideWhenUsed="1"/>
-    <w:lsdException w:name="toc 1" w:semiHidden="1" w:uiPriority="39" w:unhideWhenUsed="1"/>
-    <w:lsdException w:name="toc 2" w:semiHidden="1" w:uiPriority="39" w:unhideWhenUsed="1"/>
-    <w:lsdException w:name="toc 3" w:semiHidden="1" w:uiPriority="39" w:unhideWhenUsed="1"/>
-    <w:lsdException w:name="toc 4" w:semiHidden="1" w:uiPriority="39" w:unhideWhenUsed="1"/>
-    <w:lsdException w:name="toc 5" w:semiHidden="1" w:uiPriority="39" w:unhideWhenUsed="1"/>
-    <w:lsdException w:name="toc 6" w:semiHidden="1" w:uiPriority="39" w:unhideWhenUsed="1"/>
-    <w:lsdException w:name="toc 7" w:semiHidden="1" w:uiPriority="39" w:unhideWhenUsed="1"/>
-    <w:lsdException w:name="toc 8" w:semiHidden="1" w:uiPriority="39" w:unhideWhenUsed="1"/>
-    <w:lsdException w:name="toc 9" w:semiHidden="1" w:uiPriority="39" w:unhideWhenUsed="1"/>
-    <w:lsdException w:name="Normal Indent" w:semiHidden="1" w:unhideWhenUsed="1"/>
-    <w:lsdException w:name="footnote text" w:semiHidden="1" w:unhideWhenUsed="1"/>
-    <w:lsdException w:name="annotation text" w:semiHidden="1" w:unhideWhenUsed="1"/>
-    <w:lsdException w:name="header" w:semiHidden="1" w:unhideWhenUsed="1"/>
-    <w:lsdException w:name="footer" w:semiHidden="1" w:unhideWhenUsed="1"/>
-    <w:lsdException w:name="index heading" w:semiHidden="1" w:unhideWhenUsed="1"/>
-    <w:lsdException w:name="caption" w:semiHidden="1" w:uiPriority="35" w:unhideWhenUsed="1" w:qFormat="1"/>
-    <w:lsdException w:name="table of figures" w:semiHidden="1" w:unhideWhenUsed="1"/>
-    <w:lsdException w:name="envelope address" w:semiHidden="1" w:unhideWhenUsed="1"/>
-    <w:lsdException w:name="envelope return" w:semiHidden="1" w:unhideWhenUsed="1"/>
-    <w:lsdException w:name="footnote reference" w:semiHidden="1" w:unhideWhenUsed="1"/>
-    <w:lsdException w:name="annotation reference" w:semiHidden="1" w:unhideWhenUsed="1"/>
-    <w:lsdException w:name="line number" w:semiHidden="1" w:unhideWhenUsed="1"/>
-    <w:lsdException w:name="page number" w:semiHidden="1" w:unhideWhenUsed="1"/>
-    <w:lsdException w:name="endnote reference" w:semiHidden="1" w:unhideWhenUsed="1"/>
-    <w:lsdException w:name="endnote text" w:semiHidden="1" w:unhideWhenUsed="1"/>
-    <w:lsdException w:name="table of authorities" w:semiHidden="1" w:unhideWhenUsed="1"/>
-    <w:lsdException w:name="macro" w:semiHidden="1" w:unhideWhenUsed="1"/>
-    <w:lsdException w:name="toa heading" w:semiHidden="1" w:unhideWhenUsed="1"/>
-    <w:lsdException w:name="List" w:semiHidden="1" w:unhideWhenUsed="1"/>
-    <w:lsdException w:name="List Bullet" w:semiHidden="1" w:unhideWhenUsed="1"/>
-    <w:lsdException w:name="List Number" w:semiHidden="1" w:unhideWhenUsed="1"/>
-    <w:lsdException w:name="List 2" w:semiHidden="1" w:unhideWhenUsed="1"/>
-    <w:lsdException w:name="List 3" w:semiHidden="1" w:unhideWhenUsed="1"/>
-    <w:lsdException w:name="List 4" w:semiHidden="1" w:unhideWhenUsed="1"/>
-    <w:lsdException w:name="List 5" w:semiHidden="1" w:unhideWhenUsed="1"/>
-    <w:lsdException w:name="List Bullet 2" w:semiHidden="1" w:unhideWhenUsed="1"/>
-    <w:lsdException w:name="List Bullet 3" w:semiHidden="1" w:unhideWhenUsed="1"/>
-    <w:lsdException w:name="List Bullet 4" w:semiHidden="1" w:unhideWhenUsed="1"/>
-    <w:lsdException w:name="List Bullet 5" w:semiHidden="1" w:unhideWhenUsed="1"/>
-    <w:lsdException w:name="List Number 2" w:semiHidden="1" w:unhideWhenUsed="1"/>
-    <w:lsdException w:name="List Number 3" w:semiHidden="1" w:unhideWhenUsed="1"/>
-    <w:lsdException w:name="List Number 4" w:semiHidden="1" w:unhideWhenUsed="1"/>
-    <w:lsdException w:name="List Number 5" w:semiHidden="1" w:unhideWhenUsed="1"/>
-    <w:lsdException w:name="Title" w:uiPriority="10" w:qFormat="1"/>
-    <w:lsdException w:name="Closing" w:semiHidden="1" w:unhideWhenUsed="1"/>
-    <w:lsdException w:name="Signature" w:semiHidden="1" w:unhideWhenUsed="1"/>
-    <w:lsdException w:name="Default Paragraph Font" w:semiHidden="1" w:uiPriority="1" w:unhideWhenUsed="1"/>
-    <w:lsdException w:name="Body Text" w:semiHidden="1" w:unhideWhenUsed="1"/>
-    <w:lsdException w:name="Body Text Indent" w:semiHidden="1" w:unhideWhenUsed="1"/>
-    <w:lsdException w:name="List Continue" w:semiHidden="1" w:unhideWhenUsed="1"/>
-    <w:lsdException w:name="List Continue 2" w:semiHidden="1" w:unhideWhenUsed="1"/>
-    <w:lsdException w:name="List Continue 3" w:semiHidden="1" w:unhideWhenUsed="1"/>
-    <w:lsdException w:name="List Continue 4" w:semiHidden="1" w:unhideWhenUsed="1"/>
-    <w:lsdException w:name="List Continue 5" w:semiHidden="1" w:unhideWhenUsed="1"/>
-    <w:lsdException w:name="Message Header" w:semiHidden="1" w:unhideWhenUsed="1"/>
-    <w:lsdException w:name="Subtitle" w:uiPriority="11" w:qFormat="1"/>
-    <w:lsdException w:name="Salutation" w:semiHidden="1" w:unhideWhenUsed="1"/>
-    <w:lsdException w:name="Date" w:semiHidden="1" w:unhideWhenUsed="1"/>
-    <w:lsdException w:name="Body Text First Indent" w:semiHidden="1" w:unhideWhenUsed="1"/>
-    <w:lsdException w:name="Body Text First Indent 2" w:semiHidden="1" w:unhideWhenUsed="1"/>
-    <w:lsdException w:name="Note Heading" w:semiHidden="1" w:unhideWhenUsed="1"/>
-    <w:lsdException w:name="Body Text 2" w:semiHidden="1" w:unhideWhenUsed="1"/>
-    <w:lsdException w:name="Body Text 3" w:semiHidden="1" w:unhideWhenUsed="1"/>
-    <w:lsdException w:name="Body Text Indent 2" w:semiHidden="1" w:unhideWhenUsed="1"/>
-    <w:lsdException w:name="Body Text Indent 3" w:semiHidden="1" w:unhideWhenUsed="1"/>
-    <w:lsdException w:name="Block Text" w:semiHidden="1" w:unhideWhenUsed="1"/>
-    <w:lsdException w:name="Hyperlink" w:semiHidden="1" w:unhideWhenUsed="1"/>
-    <w:lsdException w:name="FollowedHyperlink" w:semiHidden="1" w:unhideWhenUsed="1"/>
-    <w:lsdException w:name="Strong" w:uiPriority="22" w:qFormat="1"/>
-    <w:lsdException w:name="Emphasis" w:uiPriority="20" w:qFormat="1"/>
-    <w:lsdException w:name="Document Map" w:semiHidden="1" w:unhideWhenUsed="1"/>
-    <w:lsdException w:name="Plain Text" w:semiHidden="1" w:unhideWhenUsed="1"/>
-    <w:lsdException w:name="E-mail Signature" w:semiHidden="1" w:unhideWhenUsed="1"/>
-    <w:lsdException w:name="HTML Top of Form" w:semiHidden="1" w:unhideWhenUsed="1"/>
-    <w:lsdException w:name="HTML Bottom of Form" w:semiHidden="1" w:unhideWhenUsed="1"/>
-    <w:lsdException w:name="Normal (Web)" w:semiHidden="1" w:unhideWhenUsed="1"/>
-    <w:lsdException w:name="HTML Acronym" w:semiHidden="1" w:unhideWhenUsed="1"/>
-    <w:lsdException w:name="HTML Address" w:semiHidden="1" w:unhideWhenUsed="1"/>
-    <w:lsdException w:name="HTML Cite" w:semiHidden="1" w:unhideWhenUsed="1"/>
-    <w:lsdException w:name="HTML Code" w:semiHidden="1" w:unhideWhenUsed="1"/>
-    <w:lsdException w:name="HTML Definition" w:semiHidden="1" w:unhideWhenUsed="1"/>
-    <w:lsdException w:name="HTML Keyboard" w:semiHidden="1" w:unhideWhenUsed="1"/>
-    <w:lsdException w:name="HTML Preformatted" w:semiHidden="1" w:unhideWhenUsed="1"/>
-    <w:lsdException w:name="HTML Sample" w:semiHidden="1" w:unhideWhenUsed="1"/>
-    <w:lsdException w:name="HTML Typewriter" w:semiHidden="1" w:unhideWhenUsed="1"/>
-    <w:lsdException w:name="HTML Variable" w:semiHidden="1" w:unhideWhenUsed="1"/>
-    <w:lsdException w:name="Normal Table" w:semiHidden="1" w:unhideWhenUsed="1"/>
-    <w:lsdException w:name="annotation subject" w:semiHidden="1" w:unhideWhenUsed="1"/>
-    <w:lsdException w:name="No List" w:semiHidden="1" w:unhideWhenUsed="1"/>
-    <w:lsdException w:name="Outline List 1" w:semiHidden="1" w:unhideWhenUsed="1"/>
-    <w:lsdException w:name="Outline List 2" w:semiHidden="1" w:unhideWhenUsed="1"/>
-    <w:lsdException w:name="Outline List 3" w:semiHidden="1" w:unhideWhenUsed="1"/>
-    <w:lsdException w:name="Table Simple 1" w:semiHidden="1" w:unhideWhenUsed="1"/>
-    <w:lsdException w:name="Table Simple 2" w:semiHidden="1" w:unhideWhenUsed="1"/>
-    <w:lsdException w:name="Table Simple 3" w:semiHidden="1" w:unhideWhenUsed="1"/>
-    <w:lsdException w:name="Table Classic 1" w:semiHidden="1" w:unhideWhenUsed="1"/>
-    <w:lsdException w:name="Table Classic 2" w:semiHidden="1" w:unhideWhenUsed="1"/>
-    <w:lsdException w:name="Table Classic 3" w:semiHidden="1" w:unhideWhenUsed="1"/>
-    <w:lsdException w:name="Table Classic 4" w:semiHidden="1" w:unhideWhenUsed="1"/>
-    <w:lsdException w:name="Table Colorful 1" w:semiHidden="1" w:unhideWhenUsed="1"/>
-    <w:lsdException w:name="Table Colorful 2" w:semiHidden="1" w:unhideWhenUsed="1"/>
-    <w:lsdException w:name="Table Colorful 3" w:semiHidden="1" w:unhideWhenUsed="1"/>
-    <w:lsdException w:name="Table Columns 1" w:semiHidden="1" w:unhideWhenUsed="1"/>
-    <w:lsdException w:name="Table Columns 2" w:semiHidden="1" w:unhideWhenUsed="1"/>
-    <w:lsdException w:name="Table Columns 3" w:semiHidden="1" w:unhideWhenUsed="1"/>
-    <w:lsdException w:name="Table Columns 4" w:semiHidden="1" w:unhideWhenUsed="1"/>
-    <w:lsdException w:name="Table Columns 5" w:semiHidden="1" w:unhideWhenUsed="1"/>
-    <w:lsdException w:name="Table Grid 1" w:semiHidden="1" w:unhideWhenUsed="1"/>
-    <w:lsdException w:name="Table Grid 2" w:semiHidden="1" w:unhideWhenUsed="1"/>
-    <w:lsdException w:name="Table Grid 3" w:semiHidden="1" w:unhideWhenUsed="1"/>
-    <w:lsdException w:name="Table Grid 4" w:semiHidden="1" w:unhideWhenUsed="1"/>
-    <w:lsdException w:name="Table Grid 5" w:semiHidden="1" w:unhideWhenUsed="1"/>
-    <w:lsdException w:name="Table Grid 6" w:semiHidden="1" w:unhideWhenUsed="1"/>
-    <w:lsdException w:name="Table Grid 7" w:semiHidden="1" w:unhideWhenUsed="1"/>
-    <w:lsdException w:name="Table Grid 8" w:semiHidden="1" w:unhideWhenUsed="1"/>
-    <w:lsdException w:name="Table List 1" w:semiHidden="1" w:unhideWhenUsed="1"/>
-    <w:lsdException w:name="Table List 2" w:semiHidden="1" w:unhideWhenUsed="1"/>
-    <w:lsdException w:name="Table List 3" w:semiHidden="1" w:unhideWhenUsed="1"/>
-    <w:lsdException w:name="Table List 4" w:semiHidden="1" w:unhideWhenUsed="1"/>
-    <w:lsdException w:name="Table List 5" w:semiHidden="1" w:unhideWhenUsed="1"/>
-    <w:lsdException w:name="Table List 6" w:semiHidden="1" w:unhideWhenUsed="1"/>
-    <w:lsdException w:name="Table List 7" w:semiHidden="1" w:unhideWhenUsed="1"/>
-    <w:lsdException w:name="Table List 8" w:semiHidden="1" w:unhideWhenUsed="1"/>
-    <w:lsdException w:name="Table 3D effects 1" w:semiHidden="1" w:unhideWhenUsed="1"/>
-    <w:lsdException w:name="Table 3D effects 2" w:semiHidden="1" w:unhideWhenUsed="1"/>
-    <w:lsdException w:name="Table 3D effects 3" w:semiHidden="1" w:unhideWhenUsed="1"/>
-    <w:lsdException w:name="Table Contemporary" w:semiHidden="1" w:unhideWhenUsed="1"/>
-    <w:lsdException w:name="Table Elegant" w:semiHidden="1" w:unhideWhenUsed="1"/>
-    <w:lsdException w:name="Table Professional" w:semiHidden="1" w:unhideWhenUsed="1"/>
-    <w:lsdException w:name="Table Subtle 1" w:semiHidden="1" w:unhideWhenUsed="1"/>
-    <w:lsdException w:name="Table Subtle 2" w:semiHidden="1" w:unhideWhenUsed="1"/>
-    <w:lsdException w:name="Table Web 1" w:semiHidden="1" w:unhideWhenUsed="1"/>
-    <w:lsdException w:name="Table Web 2" w:semiHidden="1" w:unhideWhenUsed="1"/>
-    <w:lsdException w:name="Table Web 3" w:semiHidden="1" w:unhideWhenUsed="1"/>
-    <w:lsdException w:name="Balloon Text" w:semiHidden="1" w:unhideWhenUsed="1"/>
-    <w:lsdException w:name="Table Grid" w:uiPriority="39"/>
-    <w:lsdException w:name="Table Theme" w:semiHidden="1" w:unhideWhenUsed="1"/>
-    <w:lsdException w:name="Placeholder Text" w:semiHidden="1"/>
-    <w:lsdException w:name="No Spacing" w:uiPriority="1" w:qFormat="1"/>
-    <w:lsdException w:name="Light Shading" w:uiPriority="60"/>
-    <w:lsdException w:name="Light List" w:uiPriority="61"/>
-    <w:lsdException w:name="Light Grid" w:uiPriority="62"/>
-    <w:lsdException w:name="Medium Shading 1" w:uiPriority="63"/>
-    <w:lsdException w:name="Medium Shading 2" w:uiPriority="64"/>
-    <w:lsdException w:name="Medium List 1" w:uiPriority="65"/>
-    <w:lsdException w:name="Medium List 2" w:uiPriority="66"/>
-    <w:lsdException w:name="Medium Grid 1" w:uiPriority="67"/>
-    <w:lsdException w:name="Medium Grid 2" w:uiPriority="68"/>
-    <w:lsdException w:name="Medium Grid 3" w:uiPriority="69"/>
-    <w:lsdException w:name="Dark List" w:uiPriority="70"/>
-    <w:lsdException w:name="Colorful Shading" w:uiPriority="71"/>
-    <w:lsdException w:name="Colorful List" w:uiPriority="72"/>
-    <w:lsdException w:name="Colorful Grid" w:uiPriority="73"/>
-    <w:lsdException w:name="Light Shading Accent 1" w:uiPriority="60"/>
-    <w:lsdException w:name="Light List Accent 1" w:uiPriority="61"/>
-    <w:lsdException w:name="Light Grid Accent 1" w:uiPriority="62"/>
-    <w:lsdException w:name="Medium Shading 1 Accent 1" w:uiPriority="63"/>
-    <w:lsdException w:name="Medium Shading 2 Accent 1" w:uiPriority="64"/>
-    <w:lsdException w:name="Medium List 1 Accent 1" w:uiPriority="65"/>
-    <w:lsdException w:name="Revision" w:semiHidden="1"/>
-    <w:lsdException w:name="List Paragraph" w:uiPriority="34" w:qFormat="1"/>
-    <w:lsdException w:name="Quote" w:uiPriority="29" w:qFormat="1"/>
-    <w:lsdException w:name="Intense Quote" w:uiPriority="30" w:qFormat="1"/>
-    <w:lsdException w:name="Medium List 2 Accent 1" w:uiPriority="66"/>
-    <w:lsdException w:name="Medium Grid 1 Accent 1" w:uiPriority="67"/>
-    <w:lsdException w:name="Medium Grid 2 Accent 1" w:uiPriority="68"/>
-    <w:lsdException w:name="Medium Grid 3 Accent 1" w:uiPriority="69"/>
-    <w:lsdException w:name="Dark List Accent 1" w:uiPriority="70"/>
-    <w:lsdException w:name="Colorful Shading Accent 1" w:uiPriority="71"/>
-    <w:lsdException w:name="Colorful List Accent 1" w:uiPriority="72"/>
-    <w:lsdException w:name="Colorful Grid Accent 1" w:uiPriority="73"/>
-    <w:lsdException w:name="Light Shading Accent 2" w:uiPriority="60"/>
-    <w:lsdException w:name="Light List Accent 2" w:uiPriority="61"/>
-    <w:lsdException w:name="Light Grid Accent 2" w:uiPriority="62"/>
-    <w:lsdException w:name="Medium Shading 1 Accent 2" w:uiPriority="63"/>
-    <w:lsdException w:name="Medium Shading 2 Accent 2" w:uiPriority="64"/>
-    <w:lsdException w:name="Medium List 1 Accent 2" w:uiPriority="65"/>
-    <w:lsdException w:name="Medium List 2 Accent 2" w:uiPriority="66"/>
-    <w:lsdException w:name="Medium Grid 1 Accent 2" w:uiPriority="67"/>
-    <w:lsdException w:name="Medium Grid 2 Accent 2" w:uiPriority="68"/>
-    <w:lsdException w:name="Medium Grid 3 Accent 2" w:uiPriority="69"/>
-    <w:lsdException w:name="Dark List Accent 2" w:uiPriority="70"/>
-    <w:lsdException w:name="Colorful Shading Accent 2" w:uiPriority="71"/>
-    <w:lsdException w:name="Colorful List Accent 2" w:uiPriority="72"/>
-    <w:lsdException w:name="Colorful Grid Accent 2" w:uiPriority="73"/>
-    <w:lsdException w:name="Light Shading Accent 3" w:uiPriority="60"/>
-    <w:lsdException w:name="Light List Accent 3" w:uiPriority="61"/>
-    <w:lsdException w:name="Light Grid Accent 3" w:uiPriority="62"/>
-    <w:lsdException w:name="Medium Shading 1 Accent 3" w:uiPriority="63"/>
-    <w:lsdException w:name="Medium Shading 2 Accent 3" w:uiPriority="64"/>
-    <w:lsdException w:name="Medium List 1 Accent 3" w:uiPriority="65"/>
-    <w:lsdException w:name="Medium List 2 Accent 3" w:uiPriority="66"/>
-    <w:lsdException w:name="Medium Grid 1 Accent 3" w:uiPriority="67"/>
-    <w:lsdException w:name="Medium Grid 2 Accent 3" w:uiPriority="68"/>
-    <w:lsdException w:name="Medium Grid 3 Accent 3" w:uiPriority="69"/>
-    <w:lsdException w:name="Dark List Accent 3" w:uiPriority="70"/>
-    <w:lsdException w:name="Colorful Shading Accent 3" w:uiPriority="71"/>
-    <w:lsdException w:name="Colorful List Accent 3" w:uiPriority="72"/>
-    <w:lsdException w:name="Colorful Grid Accent 3" w:uiPriority="73"/>
-    <w:lsdException w:name="Light Shading Accent 4" w:uiPriority="60"/>
-    <w:lsdException w:name="Light List Accent 4" w:uiPriority="61"/>
-    <w:lsdException w:name="Light Grid Accent 4" w:uiPriority="62"/>
-    <w:lsdException w:name="Medium Shading 1 Accent 4" w:uiPriority="63"/>
-    <w:lsdException w:name="Medium Shading 2 Accent 4" w:uiPriority="64"/>
-    <w:lsdException w:name="Medium List 1 Accent 4" w:uiPriority="65"/>
-    <w:lsdException w:name="Medium List 2 Accent 4" w:uiPriority="66"/>
-    <w:lsdException w:name="Medium Grid 1 Accent 4" w:uiPriority="67"/>
-    <w:lsdException w:name="Medium Grid 2 Accent 4" w:uiPriority="68"/>
-    <w:lsdException w:name="Medium Grid 3 Accent 4" w:uiPriority="69"/>
-    <w:lsdException w:name="Dark List Accent 4" w:uiPriority="70"/>
-    <w:lsdException w:name="Colorful Shading Accent 4" w:uiPriority="71"/>
-    <w:lsdException w:name="Colorful List Accent 4" w:uiPriority="72"/>
-    <w:lsdException w:name="Colorful Grid Accent 4" w:uiPriority="73"/>
-    <w:lsdException w:name="Light Shading Accent 5" w:uiPriority="60"/>
-    <w:lsdException w:name="Light List Accent 5" w:uiPriority="61"/>
-    <w:lsdException w:name="Light Grid Accent 5" w:uiPriority="62"/>
-    <w:lsdException w:name="Medium Shading 1 Accent 5" w:uiPriority="63"/>
-    <w:lsdException w:name="Medium Shading 2 Accent 5" w:uiPriority="64"/>
-    <w:lsdException w:name="Medium List 1 Accent 5" w:uiPriority="65"/>
-    <w:lsdException w:name="Medium List 2 Accent 5" w:uiPriority="66"/>
-    <w:lsdException w:name="Medium Grid 1 Accent 5" w:uiPriority="67"/>
-    <w:lsdException w:name="Medium Grid 2 Accent 5" w:uiPriority="68"/>
-    <w:lsdException w:name="Medium Grid 3 Accent 5" w:uiPriority="69"/>
-    <w:lsdException w:name="Dark List Accent 5" w:uiPriority="70"/>
-    <w:lsdException w:name="Colorful Shading Accent 5" w:uiPriority="71"/>
-    <w:lsdException w:name="Colorful List Accent 5" w:uiPriority="72"/>
-    <w:lsdException w:name="Colorful Grid Accent 5" w:uiPriority="73"/>
-    <w:lsdException w:name="Light Shading Accent 6" w:uiPriority="60"/>
-    <w:lsdException w:name="Light List Accent 6" w:uiPriority="61"/>
-    <w:lsdException w:name="Light Grid Accent 6" w:uiPriority="62"/>
-    <w:lsdException w:name="Medium Shading 1 Accent 6" w:uiPriority="63"/>
-    <w:lsdException w:name="Medium Shading 2 Accent 6" w:uiPriority="64"/>
-    <w:lsdException w:name="Medium List 1 Accent 6" w:uiPriority="65"/>
-    <w:lsdException w:name="Medium List 2 Accent 6" w:uiPriority="66"/>
-    <w:lsdException w:name="Medium Grid 1 Accent 6" w:uiPriority="67"/>
-    <w:lsdException w:name="Medium Grid 2 Accent 6" w:uiPriority="68"/>
-    <w:lsdException w:name="Medium Grid 3 Accent 6" w:uiPriority="69"/>
-    <w:lsdException w:name="Dark List Accent 6" w:uiPriority="70"/>
-    <w:lsdException w:name="Colorful Shading Accent 6" w:uiPriority="71"/>
-    <w:lsdException w:name="Colorful List Accent 6" w:uiPriority="72"/>
-    <w:lsdException w:name="Colorful Grid Accent 6" w:uiPriority="73"/>
-    <w:lsdException w:name="Subtle Emphasis" w:uiPriority="19" w:qFormat="1"/>
-    <w:lsdException w:name="Intense Emphasis" w:uiPriority="21" w:qFormat="1"/>
-    <w:lsdException w:name="Subtle Reference" w:uiPriority="31" w:qFormat="1"/>
-    <w:lsdException w:name="Intense Reference" w:uiPriority="32" w:qFormat="1"/>
-    <w:lsdException w:name="Book Title" w:uiPriority="33" w:qFormat="1"/>
-    <w:lsdException w:name="Bibliography" w:semiHidden="1" w:uiPriority="37" w:unhideWhenUsed="1"/>
-    <w:lsdException w:name="TOC Heading" w:semiHidden="1" w:uiPriority="39" w:unhideWhenUsed="1" w:qFormat="1"/>
-    <w:lsdException w:name="Plain Table 1" w:uiPriority="41"/>
-    <w:lsdException w:name="Plain Table 2" w:uiPriority="42"/>
-    <w:lsdException w:name="Plain Table 3" w:uiPriority="43"/>
-    <w:lsdException w:name="Plain Table 4" w:uiPriority="44"/>
-    <w:lsdException w:name="Plain Table 5" w:uiPriority="45"/>
-    <w:lsdException w:name="Grid Table Light" w:uiPriority="40"/>
-    <w:lsdException w:name="Grid Table 1 Light" w:uiPriority="46"/>
-    <w:lsdException w:name="Grid Table 2" w:uiPriority="47"/>
-    <w:lsdException w:name="Grid Table 3" w:uiPriority="48"/>
-    <w:lsdException w:name="Grid Table 4" w:uiPriority="49"/>
-    <w:lsdException w:name="Grid Table 5 Dark" w:uiPriority="50"/>
-    <w:lsdException w:name="Grid Table 6 Colorful" w:uiPriority="51"/>
-    <w:lsdException w:name="Grid Table 7 Colorful" w:uiPriority="52"/>
-    <w:lsdException w:name="Grid Table 1 Light Accent 1" w:uiPriority="46"/>
-    <w:lsdException w:name="Grid Table 2 Accent 1" w:uiPriority="47"/>
-    <w:lsdException w:name="Grid Table 3 Accent 1" w:uiPriority="48"/>
-    <w:lsdException w:name="Grid Table 4 Accent 1" w:uiPriority="49"/>
-    <w:lsdException w:name="Grid Table 5 Dark Accent 1" w:uiPriority="50"/>
-    <w:lsdException w:name="Grid Table 6 Colorful Accent 1" w:uiPriority="51"/>
-    <w:lsdException w:name="Grid Table 7 Colorful Accent 1" w:uiPriority="52"/>
-    <w:lsdException w:name="Grid Table 1 Light Accent 2" w:uiPriority="46"/>
-    <w:lsdException w:name="Grid Table 2 Accent 2" w:uiPriority="47"/>
-    <w:lsdException w:name="Grid Table 3 Accent 2" w:uiPriority="48"/>
-    <w:lsdException w:name="Grid Table 4 Accent 2" w:uiPriority="49"/>
-    <w:lsdException w:name="Grid Table 5 Dark Accent 2" w:uiPriority="50"/>
-    <w:lsdException w:name="Grid Table 6 Colorful Accent 2" w:uiPriority="51"/>
-    <w:lsdException w:name="Grid Table 7 Colorful Accent 2" w:uiPriority="52"/>
-    <w:lsdException w:name="Grid Table 1 Light Accent 3" w:uiPriority="46"/>
-    <w:lsdException w:name="Grid Table 2 Accent 3" w:uiPriority="47"/>
-    <w:lsdException w:name="Grid Table 3 Accent 3" w:uiPriority="48"/>
-    <w:lsdException w:name="Grid Table 4 Accent 3" w:uiPriority="49"/>
-    <w:lsdException w:name="Grid Table 5 Dark Accent 3" w:uiPriority="50"/>
-    <w:lsdException w:name="Grid Table 6 Colorful Accent 3" w:uiPriority="51"/>
-    <w:lsdException w:name="Grid Table 7 Colorful Accent 3" w:uiPriority="52"/>
-    <w:lsdException w:name="Grid Table 1 Light Accent 4" w:uiPriority="46"/>
-    <w:lsdException w:name="Grid Table 2 Accent 4" w:uiPriority="47"/>
-    <w:lsdException w:name="Grid Table 3 Accent 4" w:uiPriority="48"/>
-    <w:lsdException w:name="Grid Table 4 Accent 4" w:uiPriority="49"/>
-    <w:lsdException w:name="Grid Table 5 Dark Accent 4" w:uiPriority="50"/>
-    <w:lsdException w:name="Grid Table 6 Colorful Accent 4" w:uiPriority="51"/>
-    <w:lsdException w:name="Grid Table 7 Colorful Accent 4" w:uiPriority="52"/>
-    <w:lsdException w:name="Grid Table 1 Light Accent 5" w:uiPriority="46"/>
-    <w:lsdException w:name="Grid Table 2 Accent 5" w:uiPriority="47"/>
-    <w:lsdException w:name="Grid Table 3 Accent 5" w:uiPriority="48"/>
-    <w:lsdException w:name="Grid Table 4 Accent 5" w:uiPriority="49"/>
-    <w:lsdException w:name="Grid Table 5 Dark Accent 5" w:uiPriority="50"/>
-    <w:lsdException w:name="Grid Table 6 Colorful Accent 5" w:uiPriority="51"/>
-    <w:lsdException w:name="Grid Table 7 Colorful Accent 5" w:uiPriority="52"/>
-    <w:lsdException w:name="Grid Table 1 Light Accent 6" w:uiPriority="46"/>
-    <w:lsdException w:name="Grid Table 2 Accent 6" w:uiPriority="47"/>
-    <w:lsdException w:name="Grid Table 3 Accent 6" w:uiPriority="48"/>
-    <w:lsdException w:name="Grid Table 4 Accent 6" w:uiPriority="49"/>
-    <w:lsdException w:name="Grid Table 5 Dark Accent 6" w:uiPriority="50"/>
-    <w:lsdException w:name="Grid Table 6 Colorful Accent 6" w:uiPriority="51"/>
-    <w:lsdException w:name="Grid Table 7 Colorful Accent 6" w:uiPriority="52"/>
-    <w:lsdException w:name="List Table 1 Light" w:uiPriority="46"/>
-    <w:lsdException w:name="List Table 2" w:uiPriority="47"/>
-    <w:lsdException w:name="List Table 3" w:uiPriority="48"/>
-    <w:lsdException w:name="List Table 4" w:uiPriority="49"/>
-    <w:lsdException w:name="List Table 5 Dark" w:uiPriority="50"/>
-    <w:lsdException w:name="List Table 6 Colorful" w:uiPriority="51"/>
-    <w:lsdException w:name="List Table 7 Colorful" w:uiPriority="52"/>
-    <w:lsdException w:name="List Table 1 Light Accent 1" w:uiPriority="46"/>
-    <w:lsdException w:name="List Table 2 Accent 1" w:uiPriority="47"/>
-    <w:lsdException w:name="List Table 3 Accent 1" w:uiPriority="48"/>
-    <w:lsdException w:name="List Table 4 Accent 1" w:uiPriority="49"/>
-    <w:lsdException w:name="List Table 5 Dark Accent 1" w:uiPriority="50"/>
-    <w:lsdException w:name="List Table 6 Colorful Accent 1" w:uiPriority="51"/>
-    <w:lsdException w:name="List Table 7 Colorful Accent 1" w:uiPriority="52"/>
-    <w:lsdException w:name="List Table 1 Light Accent 2" w:uiPriority="46"/>
-    <w:lsdException w:name="List Table 2 Accent 2" w:uiPriority="47"/>
-    <w:lsdException w:name="List Table 3 Accent 2" w:uiPriority="48"/>
-    <w:lsdException w:name="List Table 4 Accent 2" w:uiPriority="49"/>
-    <w:lsdException w:name="List Table 5 Dark Accent 2" w:uiPriority="50"/>
-    <w:lsdException w:name="List Table 6 Colorful Accent 2" w:uiPriority="51"/>
-    <w:lsdException w:name="List Table 7 Colorful Accent 2" w:uiPriority="52"/>
-    <w:lsdException w:name="List Table 1 Light Accent 3" w:uiPriority="46"/>
-    <w:lsdException w:name="List Table 2 Accent 3" w:uiPriority="47"/>
-    <w:lsdException w:name="List Table 3 Accent 3" w:uiPriority="48"/>
-    <w:lsdException w:name="List Table 4 Accent 3" w:uiPriority="49"/>
-    <w:lsdException w:name="List Table 5 Dark Accent 3" w:uiPriority="50"/>
-    <w:lsdException w:name="List Table 6 Colorful Accent 3" w:uiPriority="51"/>
-    <w:lsdException w:name="List Table 7 Colorful Accent 3" w:uiPriority="52"/>
-    <w:lsdException w:name="List Table 1 Light Accent 4" w:uiPriority="46"/>
-    <w:lsdException w:name="List Table 2 Accent 4" w:uiPriority="47"/>
-    <w:lsdException w:name="List Table 3 Accent 4" w:uiPriority="48"/>
-    <w:lsdException w:name="List Table 4 Accent 4" w:uiPriority="49"/>
-    <w:lsdException w:name="List Table 5 Dark Accent 4" w:uiPriority="50"/>
-    <w:lsdException w:name="List Table 6 Colorful Accent 4" w:uiPriority="51"/>
-    <w:lsdException w:name="List Table 7 Colorful Accent 4" w:uiPriority="52"/>
-    <w:lsdException w:name="List Table 1 Light Accent 5" w:uiPriority="46"/>
-    <w:lsdException w:name="List Table 2 Accent 5" w:uiPriority="47"/>
-    <w:lsdException w:name="List Table 3 Accent 5" w:uiPriority="48"/>
-    <w:lsdException w:name="List Table 4 Accent 5" w:uiPriority="49"/>
-    <w:lsdException w:name="List Table 5 Dark Accent 5" w:uiPriority="50"/>
-    <w:lsdException w:name="List Table 6 Colorful Accent 5" w:uiPriority="51"/>
-    <w:lsdException w:name="List Table 7 Colorful Accent 5" w:uiPriority="52"/>
-    <w:lsdException w:name="List Table 1 Light Accent 6" w:uiPriority="46"/>
-    <w:lsdException w:name="List Table 2 Accent 6" w:uiPriority="47"/>
-    <w:lsdException w:name="List Table 3 Accent 6" w:uiPriority="48"/>
-    <w:lsdException w:name="List Table 4 Accent 6" w:uiPriority="49"/>
-    <w:lsdException w:name="List Table 5 Dark Accent 6" w:uiPriority="50"/>
-    <w:lsdException w:name="List Table 6 Colorful Accent 6" w:uiPriority="51"/>
-    <w:lsdException w:name="List Table 7 Colorful Accent 6" w:uiPriority="52"/>
+  <w:latentStyles w:defLockedState="0" w:defUIPriority="99" w:defSemiHidden="1" w:defUnhideWhenUsed="1" w:defQFormat="0" w:count="267">
+    <w:lsdException w:name="Normal" w:semiHidden="0" w:uiPriority="0" w:unhideWhenUsed="0" w:qFormat="1"/>
+    <w:lsdException w:name="heading 1" w:semiHidden="0" w:uiPriority="9" w:unhideWhenUsed="0" w:qFormat="1"/>
+    <w:lsdException w:name="heading 2" w:uiPriority="9" w:qFormat="1"/>
+    <w:lsdException w:name="heading 3" w:uiPriority="9" w:qFormat="1"/>
+    <w:lsdException w:name="heading 4" w:uiPriority="9" w:qFormat="1"/>
+    <w:lsdException w:name="heading 5" w:uiPriority="9" w:qFormat="1"/>
+    <w:lsdException w:name="heading 6" w:uiPriority="9" w:qFormat="1"/>
+    <w:lsdException w:name="heading 7" w:uiPriority="9" w:qFormat="1"/>
+    <w:lsdException w:name="heading 8" w:uiPriority="9" w:qFormat="1"/>
+    <w:lsdException w:name="heading 9" w:uiPriority="9" w:qFormat="1"/>
+    <w:lsdException w:name="toc 1" w:uiPriority="39"/>
+    <w:lsdException w:name="toc 2" w:uiPriority="39"/>
+    <w:lsdException w:name="toc 3" w:uiPriority="39"/>
+    <w:lsdException w:name="toc 4" w:uiPriority="39"/>
+    <w:lsdException w:name="toc 5" w:uiPriority="39"/>
+    <w:lsdException w:name="toc 6" w:uiPriority="39"/>
+    <w:lsdException w:name="toc 7" w:uiPriority="39"/>
+    <w:lsdException w:name="toc 8" w:uiPriority="39"/>
+    <w:lsdException w:name="toc 9" w:uiPriority="39"/>
+    <w:lsdException w:name="caption" w:uiPriority="35" w:qFormat="1"/>
+    <w:lsdException w:name="Title" w:semiHidden="0" w:uiPriority="10" w:unhideWhenUsed="0" w:qFormat="1"/>
+    <w:lsdException w:name="Default Paragraph Font" w:uiPriority="1"/>
+    <w:lsdException w:name="Subtitle" w:semiHidden="0" w:uiPriority="11" w:unhideWhenUsed="0" w:qFormat="1"/>
+    <w:lsdException w:name="Strong" w:semiHidden="0" w:uiPriority="22" w:unhideWhenUsed="0" w:qFormat="1"/>
+    <w:lsdException w:name="Emphasis" w:semiHidden="0" w:uiPriority="20" w:unhideWhenUsed="0" w:qFormat="1"/>
+    <w:lsdException w:name="Table Grid" w:semiHidden="0" w:uiPriority="39" w:unhideWhenUsed="0"/>
+    <w:lsdException w:name="Placeholder Text" w:unhideWhenUsed="0"/>
+    <w:lsdException w:name="No Spacing" w:semiHidden="0" w:uiPriority="1" w:unhideWhenUsed="0" w:qFormat="1"/>
+    <w:lsdException w:name="Light Shading" w:semiHidden="0" w:uiPriority="60" w:unhideWhenUsed="0"/>
+    <w:lsdException w:name="Light List" w:semiHidden="0" w:uiPriority="61" w:unhideWhenUsed="0"/>
+    <w:lsdException w:name="Light Grid" w:semiHidden="0" w:uiPriority="62" w:unhideWhenUsed="0"/>
+    <w:lsdException w:name="Medium Shading 1" w:semiHidden="0" w:uiPriority="63" w:unhideWhenUsed="0"/>
+    <w:lsdException w:name="Medium Shading 2" w:semiHidden="0" w:uiPriority="64" w:unhideWhenUsed="0"/>
+    <w:lsdException w:name="Medium List 1" w:semiHidden="0" w:uiPriority="65" w:unhideWhenUsed="0"/>
+    <w:lsdException w:name="Medium List 2" w:semiHidden="0" w:uiPriority="66" w:unhideWhenUsed="0"/>
+    <w:lsdException w:name="Medium Grid 1" w:semiHidden="0" w:uiPriority="67" w:unhideWhenUsed="0"/>
+    <w:lsdException w:name="Medium Grid 2" w:semiHidden="0" w:uiPriority="68" w:unhideWhenUsed="0"/>
+    <w:lsdException w:name="Medium Grid 3" w:semiHidden="0" w:uiPriority="69" w:unhideWhenUsed="0"/>
+    <w:lsdException w:name="Dark List" w:semiHidden="0" w:uiPriority="70" w:unhideWhenUsed="0"/>
+    <w:lsdException w:name="Colorful Shading" w:semiHidden="0" w:uiPriority="71" w:unhideWhenUsed="0"/>
+    <w:lsdException w:name="Colorful List" w:semiHidden="0" w:uiPriority="72" w:unhideWhenUsed="0"/>
+    <w:lsdException w:name="Colorful Grid" w:semiHidden="0" w:uiPriority="73" w:unhideWhenUsed="0"/>
+    <w:lsdException w:name="Light Shading Accent 1" w:semiHidden="0" w:uiPriority="60" w:unhideWhenUsed="0"/>
+    <w:lsdException w:name="Light List Accent 1" w:semiHidden="0" w:uiPriority="61" w:unhideWhenUsed="0"/>
+    <w:lsdException w:name="Light Grid Accent 1" w:semiHidden="0" w:uiPriority="62" w:unhideWhenUsed="0"/>
+    <w:lsdException w:name="Medium Shading 1 Accent 1" w:semiHidden="0" w:uiPriority="63" w:unhideWhenUsed="0"/>
+    <w:lsdException w:name="Medium Shading 2 Accent 1" w:semiHidden="0" w:uiPriority="64" w:unhideWhenUsed="0"/>
+    <w:lsdException w:name="Medium List 1 Accent 1" w:semiHidden="0" w:uiPriority="65" w:unhideWhenUsed="0"/>
+    <w:lsdException w:name="Revision" w:unhideWhenUsed="0"/>
+    <w:lsdException w:name="List Paragraph" w:semiHidden="0" w:uiPriority="34" w:unhideWhenUsed="0" w:qFormat="1"/>
+    <w:lsdException w:name="Quote" w:semiHidden="0" w:uiPriority="29" w:unhideWhenUsed="0" w:qFormat="1"/>
+    <w:lsdException w:name="Intense Quote" w:semiHidden="0" w:uiPriority="30" w:unhideWhenUsed="0" w:qFormat="1"/>
+    <w:lsdException w:name="Medium List 2 Accent 1" w:semiHidden="0" w:uiPriority="66" w:unhideWhenUsed="0"/>
+    <w:lsdException w:name="Medium Grid 1 Accent 1" w:semiHidden="0" w:uiPriority="67" w:unhideWhenUsed="0"/>
+    <w:lsdException w:name="Medium Grid 2 Accent 1" w:semiHidden="0" w:uiPriority="68" w:unhideWhenUsed="0"/>
+    <w:lsdException w:name="Medium Grid 3 Accent 1" w:semiHidden="0" w:uiPriority="69" w:unhideWhenUsed="0"/>
+    <w:lsdException w:name="Dark List Accent 1" w:semiHidden="0" w:uiPriority="70" w:unhideWhenUsed="0"/>
+    <w:lsdException w:name="Colorful Shading Accent 1" w:semiHidden="0" w:uiPriority="71" w:unhideWhenUsed="0"/>
+    <w:lsdException w:name="Colorful List Accent 1" w:semiHidden="0" w:uiPriority="72" w:unhideWhenUsed="0"/>
+    <w:lsdException w:name="Colorful Grid Accent 1" w:semiHidden="0" w:uiPriority="73" w:unhideWhenUsed="0"/>
+    <w:lsdException w:name="Light Shading Accent 2" w:semiHidden="0" w:uiPriority="60" w:unhideWhenUsed="0"/>
+    <w:lsdException w:name="Light List Accent 2" w:semiHidden="0" w:uiPriority="61" w:unhideWhenUsed="0"/>
+    <w:lsdException w:name="Light Grid Accent 2" w:semiHidden="0" w:uiPriority="62" w:unhideWhenUsed="0"/>
+    <w:lsdException w:name="Medium Shading 1 Accent 2" w:semiHidden="0" w:uiPriority="63" w:unhideWhenUsed="0"/>
+    <w:lsdException w:name="Medium Shading 2 Accent 2" w:semiHidden="0" w:uiPriority="64" w:unhideWhenUsed="0"/>
+    <w:lsdException w:name="Medium List 1 Accent 2" w:semiHidden="0" w:uiPriority="65" w:unhideWhenUsed="0"/>
+    <w:lsdException w:name="Medium List 2 Accent 2" w:semiHidden="0" w:uiPriority="66" w:unhideWhenUsed="0"/>
+    <w:lsdException w:name="Medium Grid 1 Accent 2" w:semiHidden="0" w:uiPriority="67" w:unhideWhenUsed="0"/>
+    <w:lsdException w:name="Medium Grid 2 Accent 2" w:semiHidden="0" w:uiPriority="68" w:unhideWhenUsed="0"/>
+    <w:lsdException w:name="Medium Grid 3 Accent 2" w:semiHidden="0" w:uiPriority="69" w:unhideWhenUsed="0"/>
+    <w:lsdException w:name="Dark List Accent 2" w:semiHidden="0" w:uiPriority="70" w:unhideWhenUsed="0"/>
+    <w:lsdException w:name="Colorful Shading Accent 2" w:semiHidden="0" w:uiPriority="71" w:unhideWhenUsed="0"/>
+    <w:lsdException w:name="Colorful List Accent 2" w:semiHidden="0" w:uiPriority="72" w:unhideWhenUsed="0"/>
+    <w:lsdException w:name="Colorful Grid Accent 2" w:semiHidden="0" w:uiPriority="73" w:unhideWhenUsed="0"/>
+    <w:lsdException w:name="Light Shading Accent 3" w:semiHidden="0" w:uiPriority="60" w:unhideWhenUsed="0"/>
+    <w:lsdException w:name="Light List Accent 3" w:semiHidden="0" w:uiPriority="61" w:unhideWhenUsed="0"/>
+    <w:lsdException w:name="Light Grid Accent 3" w:semiHidden="0" w:uiPriority="62" w:unhideWhenUsed="0"/>
+    <w:lsdException w:name="Medium Shading 1 Accent 3" w:semiHidden="0" w:uiPriority="63" w:unhideWhenUsed="0"/>
+    <w:lsdException w:name="Medium Shading 2 Accent 3" w:semiHidden="0" w:uiPriority="64" w:unhideWhenUsed="0"/>
+    <w:lsdException w:name="Medium List 1 Accent 3" w:semiHidden="0" w:uiPriority="65" w:unhideWhenUsed="0"/>
+    <w:lsdException w:name="Medium List 2 Accent 3" w:semiHidden="0" w:uiPriority="66" w:unhideWhenUsed="0"/>
+    <w:lsdException w:name="Medium Grid 1 Accent 3" w:semiHidden="0" w:uiPriority="67" w:unhideWhenUsed="0"/>
+    <w:lsdException w:name="Medium Grid 2 Accent 3" w:semiHidden="0" w:uiPriority="68" w:unhideWhenUsed="0"/>
+    <w:lsdException w:name="Medium Grid 3 Accent 3" w:semiHidden="0" w:uiPriority="69" w:unhideWhenUsed="0"/>
+    <w:lsdException w:name="Dark List Accent 3" w:semiHidden="0" w:uiPriority="70" w:unhideWhenUsed="0"/>
+    <w:lsdException w:name="Colorful Shading Accent 3" w:semiHidden="0" w:uiPriority="71" w:unhideWhenUsed="0"/>
+    <w:lsdException w:name="Colorful List Accent 3" w:semiHidden="0" w:uiPriority="72" w:unhideWhenUsed="0"/>
+    <w:lsdException w:name="Colorful Grid Accent 3" w:semiHidden="0" w:uiPriority="73" w:unhideWhenUsed="0"/>
+    <w:lsdException w:name="Light Shading Accent 4" w:semiHidden="0" w:uiPriority="60" w:unhideWhenUsed="0"/>
+    <w:lsdException w:name="Light List Accent 4" w:semiHidden="0" w:uiPriority="61" w:unhideWhenUsed="0"/>
+    <w:lsdException w:name="Light Grid Accent 4" w:semiHidden="0" w:uiPriority="62" w:unhideWhenUsed="0"/>
+    <w:lsdException w:name="Medium Shading 1 Accent 4" w:semiHidden="0" w:uiPriority="63" w:unhideWhenUsed="0"/>
+    <w:lsdException w:name="Medium Shading 2 Accent 4" w:semiHidden="0" w:uiPriority="64" w:unhideWhenUsed="0"/>
+    <w:lsdException w:name="Medium List 1 Accent 4" w:semiHidden="0" w:uiPriority="65" w:unhideWhenUsed="0"/>
+    <w:lsdException w:name="Medium List 2 Accent 4" w:semiHidden="0" w:uiPriority="66" w:unhideWhenUsed="0"/>
+    <w:lsdException w:name="Medium Grid 1 Accent 4" w:semiHidden="0" w:uiPriority="67" w:unhideWhenUsed="0"/>
+    <w:lsdException w:name="Medium Grid 2 Accent 4" w:semiHidden="0" w:uiPriority="68" w:unhideWhenUsed="0"/>
+    <w:lsdException w:name="Medium Grid 3 Accent 4" w:semiHidden="0" w:uiPriority="69" w:unhideWhenUsed="0"/>
+    <w:lsdException w:name="Dark List Accent 4" w:semiHidden="0" w:uiPriority="70" w:unhideWhenUsed="0"/>
+    <w:lsdException w:name="Colorful Shading Accent 4" w:semiHidden="0" w:uiPriority="71" w:unhideWhenUsed="0"/>
+    <w:lsdException w:name="Colorful List Accent 4" w:semiHidden="0" w:uiPriority="72" w:unhideWhenUsed="0"/>
+    <w:lsdException w:name="Colorful Grid Accent 4" w:semiHidden="0" w:uiPriority="73" w:unhideWhenUsed="0"/>
+    <w:lsdException w:name="Light Shading Accent 5" w:semiHidden="0" w:uiPriority="60" w:unhideWhenUsed="0"/>
+    <w:lsdException w:name="Light List Accent 5" w:semiHidden="0" w:uiPriority="61" w:unhideWhenUsed="0"/>
+    <w:lsdException w:name="Light Grid Accent 5" w:semiHidden="0" w:uiPriority="62" w:unhideWhenUsed="0"/>
+    <w:lsdException w:name="Medium Shading 1 Accent 5" w:semiHidden="0" w:uiPriority="63" w:unhideWhenUsed="0"/>
+    <w:lsdException w:name="Medium Shading 2 Accent 5" w:semiHidden="0" w:uiPriority="64" w:unhideWhenUsed="0"/>
+    <w:lsdException w:name="Medium List 1 Accent 5" w:semiHidden="0" w:uiPriority="65" w:unhideWhenUsed="0"/>
+    <w:lsdException w:name="Medium List 2 Accent 5" w:semiHidden="0" w:uiPriority="66" w:unhideWhenUsed="0"/>
+    <w:lsdException w:name="Medium Grid 1 Accent 5" w:semiHidden="0" w:uiPriority="67" w:unhideWhenUsed="0"/>
+    <w:lsdException w:name="Medium Grid 2 Accent 5" w:semiHidden="0" w:uiPriority="68" w:unhideWhenUsed="0"/>
+    <w:lsdException w:name="Medium Grid 3 Accent 5" w:semiHidden="0" w:uiPriority="69" w:unhideWhenUsed="0"/>
+    <w:lsdException w:name="Dark List Accent 5" w:semiHidden="0" w:uiPriority="70" w:unhideWhenUsed="0"/>
+    <w:lsdException w:name="Colorful Shading Accent 5" w:semiHidden="0" w:uiPriority="71" w:unhideWhenUsed="0"/>
+    <w:lsdException w:name="Colorful List Accent 5" w:semiHidden="0" w:uiPriority="72" w:unhideWhenUsed="0"/>
+    <w:lsdException w:name="Colorful Grid Accent 5" w:semiHidden="0" w:uiPriority="73" w:unhideWhenUsed="0"/>
+    <w:lsdException w:name="Light Shading Accent 6" w:semiHidden="0" w:uiPriority="60" w:unhideWhenUsed="0"/>
+    <w:lsdException w:name="Light List Accent 6" w:semiHidden="0" w:uiPriority="61" w:unhideWhenUsed="0"/>
+    <w:lsdException w:name="Light Grid Accent 6" w:semiHidden="0" w:uiPriority="62" w:unhideWhenUsed="0"/>
+    <w:lsdException w:name="Medium Shading 1 Accent 6" w:semiHidden="0" w:uiPriority="63" w:unhideWhenUsed="0"/>
+    <w:lsdException w:name="Medium Shading 2 Accent 6" w:semiHidden="0" w:uiPriority="64" w:unhideWhenUsed="0"/>
+    <w:lsdException w:name="Medium List 1 Accent 6" w:semiHidden="0" w:uiPriority="65" w:unhideWhenUsed="0"/>
+    <w:lsdException w:name="Medium List 2 Accent 6" w:semiHidden="0" w:uiPriority="66" w:unhideWhenUsed="0"/>
+    <w:lsdException w:name="Medium Grid 1 Accent 6" w:semiHidden="0" w:uiPriority="67" w:unhideWhenUsed="0"/>
+    <w:lsdException w:name="Medium Grid 2 Accent 6" w:semiHidden="0" w:uiPriority="68" w:unhideWhenUsed="0"/>
+    <w:lsdException w:name="Medium Grid 3 Accent 6" w:semiHidden="0" w:uiPriority="69" w:unhideWhenUsed="0"/>
+    <w:lsdException w:name="Dark List Accent 6" w:semiHidden="0" w:uiPriority="70" w:unhideWhenUsed="0"/>
+    <w:lsdException w:name="Colorful Shading Accent 6" w:semiHidden="0" w:uiPriority="71" w:unhideWhenUsed="0"/>
+    <w:lsdException w:name="Colorful List Accent 6" w:semiHidden="0" w:uiPriority="72" w:unhideWhenUsed="0"/>
+    <w:lsdException w:name="Colorful Grid Accent 6" w:semiHidden="0" w:uiPriority="73" w:unhideWhenUsed="0"/>
+    <w:lsdException w:name="Subtle Emphasis" w:semiHidden="0" w:uiPriority="19" w:unhideWhenUsed="0" w:qFormat="1"/>
+    <w:lsdException w:name="Intense Emphasis" w:semiHidden="0" w:uiPriority="21" w:unhideWhenUsed="0" w:qFormat="1"/>
+    <w:lsdException w:name="Subtle Reference" w:semiHidden="0" w:uiPriority="31" w:unhideWhenUsed="0" w:qFormat="1"/>
+    <w:lsdException w:name="Intense Reference" w:semiHidden="0" w:uiPriority="32" w:unhideWhenUsed="0" w:qFormat="1"/>
+    <w:lsdException w:name="Book Title" w:semiHidden="0" w:uiPriority="33" w:unhideWhenUsed="0" w:qFormat="1"/>
+    <w:lsdException w:name="Bibliography" w:uiPriority="37"/>
+    <w:lsdException w:name="TOC Heading" w:uiPriority="39" w:qFormat="1"/>
+  </w:latentStyles>
+  <w:style w:type="paragraph" w:default="1" w:styleId="Normal">
+    <w:name w:val="Normal"/>
+    <w:qFormat/>
+  </w:style>
+  <w:style w:type="character" w:default="1" w:styleId="DefaultParagraphFont">
+    <w:name w:val="Default Paragraph Font"/>
+    <w:uiPriority w:val="1"/>
+    <w:semiHidden/>
+    <w:unhideWhenUsed/>
+  </w:style>
+  <w:style w:type="table" w:default="1" w:styleId="TableNormal">
+    <w:name w:val="Normal Table"/>
+    <w:uiPriority w:val="99"/>
+    <w:semiHidden/>
+    <w:unhideWhenUsed/>
+    <w:tblPr>
+      <w:tblInd w:w="0" w:type="dxa"/>
+      <w:tblCellMar>
+        <w:top w:w="0" w:type="dxa"/>
+        <w:left w:w="108" w:type="dxa"/>
+        <w:bottom w:w="0" w:type="dxa"/>
+        <w:right w:w="108" w:type="dxa"/>
+      </w:tblCellMar>
+    </w:tblPr>
+  </w:style>
+  <w:style w:type="numbering" w:default="1" w:styleId="NoList">
+    <w:name w:val="No List"/>
+    <w:uiPriority w:val="99"/>
+    <w:semiHidden/>
+    <w:unhideWhenUsed/>
+  </w:style>
+  <w:style w:type="paragraph" w:customStyle="1" w:styleId="C12EC6203C144740A19BCB983033EADE">
+    <w:name w:val="C12EC6203C144740A19BCB983033EADE"/>
+    <w:rsid w:val="00716651"/>
+  </w:style>
+  <w:style w:type="paragraph" w:customStyle="1" w:styleId="613DFD962841446CBF38637E4ECB2B8F">
+    <w:name w:val="613DFD962841446CBF38637E4ECB2B8F"/>
+    <w:rsid w:val="00716651"/>
+  </w:style>
+  <w:style w:type="paragraph" w:customStyle="1" w:styleId="82807797865C4888B426563921EB06D2">
+    <w:name w:val="82807797865C4888B426563921EB06D2"/>
+    <w:rsid w:val="00716651"/>
+  </w:style>
+  <w:style w:type="paragraph" w:customStyle="1" w:styleId="B7A5D579E27A40BA867FC7F59C857382">
+    <w:name w:val="B7A5D579E27A40BA867FC7F59C857382"/>
+    <w:rsid w:val="00716651"/>
+  </w:style>
+</w:styles>
+</file>
+
+<file path=word/glossary/stylesWithEffects.xml><?xml version="1.0" encoding="utf-8"?>
+<w:styles xmlns:wpc="http://schemas.microsoft.com/office/word/2010/wordprocessingCanvas" xmlns:mc="http://schemas.openxmlformats.org/markup-compatibility/2006" xmlns:o="urn:schemas-microsoft-com:office:office" xmlns:r="http://schemas.openxmlformats.org/officeDocument/2006/relationships" xmlns:m="http://schemas.openxmlformats.org/officeDocument/2006/math" xmlns:v="urn:schemas-microsoft-com:vml" xmlns:wp14="http://schemas.microsoft.com/office/word/2010/wordprocessingDrawing" xmlns:wp="http://schemas.openxmlformats.org/drawingml/2006/wordprocessingDrawing" xmlns:w10="urn:schemas-microsoft-com:office:word" xmlns:w="http://schemas.openxmlformats.org/wordprocessingml/2006/main" xmlns:w14="http://schemas.microsoft.com/office/word/2010/wordml" xmlns:wpg="http://schemas.microsoft.com/office/word/2010/wordprocessingGroup" xmlns:wpi="http://schemas.microsoft.com/office/word/2010/wordprocessingInk" xmlns:wne="http://schemas.microsoft.com/office/word/2006/wordml" xmlns:wps="http://schemas.microsoft.com/office/word/2010/wordprocessingShape" mc:Ignorable="w14 wp14">
+  <w:docDefaults>
+    <w:rPrDefault>
+      <w:rPr>
+        <w:rFonts w:asciiTheme="minorHAnsi" w:eastAsiaTheme="minorEastAsia" w:hAnsiTheme="minorHAnsi" w:cstheme="minorBidi"/>
+        <w:sz w:val="22"/>
+        <w:szCs w:val="22"/>
+        <w:lang w:val="en-US" w:eastAsia="en-US" w:bidi="ar-SA"/>
+      </w:rPr>
+    </w:rPrDefault>
+    <w:pPrDefault>
+      <w:pPr>
+        <w:spacing w:after="160" w:line="259" w:lineRule="auto"/>
+      </w:pPr>
+    </w:pPrDefault>
+  </w:docDefaults>
+  <w:latentStyles w:defLockedState="0" w:defUIPriority="99" w:defSemiHidden="1" w:defUnhideWhenUsed="1" w:defQFormat="0" w:count="267">
+    <w:lsdException w:name="Normal" w:semiHidden="0" w:uiPriority="0" w:unhideWhenUsed="0" w:qFormat="1"/>
+    <w:lsdException w:name="heading 1" w:semiHidden="0" w:uiPriority="9" w:unhideWhenUsed="0" w:qFormat="1"/>
+    <w:lsdException w:name="heading 2" w:uiPriority="9" w:qFormat="1"/>
+    <w:lsdException w:name="heading 3" w:uiPriority="9" w:qFormat="1"/>
+    <w:lsdException w:name="heading 4" w:uiPriority="9" w:qFormat="1"/>
+    <w:lsdException w:name="heading 5" w:uiPriority="9" w:qFormat="1"/>
+    <w:lsdException w:name="heading 6" w:uiPriority="9" w:qFormat="1"/>
+    <w:lsdException w:name="heading 7" w:uiPriority="9" w:qFormat="1"/>
+    <w:lsdException w:name="heading 8" w:uiPriority="9" w:qFormat="1"/>
+    <w:lsdException w:name="heading 9" w:uiPriority="9" w:qFormat="1"/>
+    <w:lsdException w:name="toc 1" w:uiPriority="39"/>
+    <w:lsdException w:name="toc 2" w:uiPriority="39"/>
+    <w:lsdException w:name="toc 3" w:uiPriority="39"/>
+    <w:lsdException w:name="toc 4" w:uiPriority="39"/>
+    <w:lsdException w:name="toc 5" w:uiPriority="39"/>
+    <w:lsdException w:name="toc 6" w:uiPriority="39"/>
+    <w:lsdException w:name="toc 7" w:uiPriority="39"/>
+    <w:lsdException w:name="toc 8" w:uiPriority="39"/>
+    <w:lsdException w:name="toc 9" w:uiPriority="39"/>
+    <w:lsdException w:name="caption" w:uiPriority="35" w:qFormat="1"/>
+    <w:lsdException w:name="Title" w:semiHidden="0" w:uiPriority="10" w:unhideWhenUsed="0" w:qFormat="1"/>
+    <w:lsdException w:name="Default Paragraph Font" w:uiPriority="1"/>
+    <w:lsdException w:name="Subtitle" w:semiHidden="0" w:uiPriority="11" w:unhideWhenUsed="0" w:qFormat="1"/>
+    <w:lsdException w:name="Strong" w:semiHidden="0" w:uiPriority="22" w:unhideWhenUsed="0" w:qFormat="1"/>
+    <w:lsdException w:name="Emphasis" w:semiHidden="0" w:uiPriority="20" w:unhideWhenUsed="0" w:qFormat="1"/>
+    <w:lsdException w:name="Table Grid" w:semiHidden="0" w:uiPriority="39" w:unhideWhenUsed="0"/>
+    <w:lsdException w:name="Placeholder Text" w:unhideWhenUsed="0"/>
+    <w:lsdException w:name="No Spacing" w:semiHidden="0" w:uiPriority="1" w:unhideWhenUsed="0" w:qFormat="1"/>
+    <w:lsdException w:name="Light Shading" w:semiHidden="0" w:uiPriority="60" w:unhideWhenUsed="0"/>
+    <w:lsdException w:name="Light List" w:semiHidden="0" w:uiPriority="61" w:unhideWhenUsed="0"/>
+    <w:lsdException w:name="Light Grid" w:semiHidden="0" w:uiPriority="62" w:unhideWhenUsed="0"/>
+    <w:lsdException w:name="Medium Shading 1" w:semiHidden="0" w:uiPriority="63" w:unhideWhenUsed="0"/>
+    <w:lsdException w:name="Medium Shading 2" w:semiHidden="0" w:uiPriority="64" w:unhideWhenUsed="0"/>
+    <w:lsdException w:name="Medium List 1" w:semiHidden="0" w:uiPriority="65" w:unhideWhenUsed="0"/>
+    <w:lsdException w:name="Medium List 2" w:semiHidden="0" w:uiPriority="66" w:unhideWhenUsed="0"/>
+    <w:lsdException w:name="Medium Grid 1" w:semiHidden="0" w:uiPriority="67" w:unhideWhenUsed="0"/>
+    <w:lsdException w:name="Medium Grid 2" w:semiHidden="0" w:uiPriority="68" w:unhideWhenUsed="0"/>
+    <w:lsdException w:name="Medium Grid 3" w:semiHidden="0" w:uiPriority="69" w:unhideWhenUsed="0"/>
+    <w:lsdException w:name="Dark List" w:semiHidden="0" w:uiPriority="70" w:unhideWhenUsed="0"/>
+    <w:lsdException w:name="Colorful Shading" w:semiHidden="0" w:uiPriority="71" w:unhideWhenUsed="0"/>
+    <w:lsdException w:name="Colorful List" w:semiHidden="0" w:uiPriority="72" w:unhideWhenUsed="0"/>
+    <w:lsdException w:name="Colorful Grid" w:semiHidden="0" w:uiPriority="73" w:unhideWhenUsed="0"/>
+    <w:lsdException w:name="Light Shading Accent 1" w:semiHidden="0" w:uiPriority="60" w:unhideWhenUsed="0"/>
+    <w:lsdException w:name="Light List Accent 1" w:semiHidden="0" w:uiPriority="61" w:unhideWhenUsed="0"/>
+    <w:lsdException w:name="Light Grid Accent 1" w:semiHidden="0" w:uiPriority="62" w:unhideWhenUsed="0"/>
+    <w:lsdException w:name="Medium Shading 1 Accent 1" w:semiHidden="0" w:uiPriority="63" w:unhideWhenUsed="0"/>
+    <w:lsdException w:name="Medium Shading 2 Accent 1" w:semiHidden="0" w:uiPriority="64" w:unhideWhenUsed="0"/>
+    <w:lsdException w:name="Medium List 1 Accent 1" w:semiHidden="0" w:uiPriority="65" w:unhideWhenUsed="0"/>
+    <w:lsdException w:name="Revision" w:unhideWhenUsed="0"/>
+    <w:lsdException w:name="List Paragraph" w:semiHidden="0" w:uiPriority="34" w:unhideWhenUsed="0" w:qFormat="1"/>
+    <w:lsdException w:name="Quote" w:semiHidden="0" w:uiPriority="29" w:unhideWhenUsed="0" w:qFormat="1"/>
+    <w:lsdException w:name="Intense Quote" w:semiHidden="0" w:uiPriority="30" w:unhideWhenUsed="0" w:qFormat="1"/>
+    <w:lsdException w:name="Medium List 2 Accent 1" w:semiHidden="0" w:uiPriority="66" w:unhideWhenUsed="0"/>
+    <w:lsdException w:name="Medium Grid 1 Accent 1" w:semiHidden="0" w:uiPriority="67" w:unhideWhenUsed="0"/>
+    <w:lsdException w:name="Medium Grid 2 Accent 1" w:semiHidden="0" w:uiPriority="68" w:unhideWhenUsed="0"/>
+    <w:lsdException w:name="Medium Grid 3 Accent 1" w:semiHidden="0" w:uiPriority="69" w:unhideWhenUsed="0"/>
+    <w:lsdException w:name="Dark List Accent 1" w:semiHidden="0" w:uiPriority="70" w:unhideWhenUsed="0"/>
+    <w:lsdException w:name="Colorful Shading Accent 1" w:semiHidden="0" w:uiPriority="71" w:unhideWhenUsed="0"/>
+    <w:lsdException w:name="Colorful List Accent 1" w:semiHidden="0" w:uiPriority="72" w:unhideWhenUsed="0"/>
+    <w:lsdException w:name="Colorful Grid Accent 1" w:semiHidden="0" w:uiPriority="73" w:unhideWhenUsed="0"/>
+    <w:lsdException w:name="Light Shading Accent 2" w:semiHidden="0" w:uiPriority="60" w:unhideWhenUsed="0"/>
+    <w:lsdException w:name="Light List Accent 2" w:semiHidden="0" w:uiPriority="61" w:unhideWhenUsed="0"/>
+    <w:lsdException w:name="Light Grid Accent 2" w:semiHidden="0" w:uiPriority="62" w:unhideWhenUsed="0"/>
+    <w:lsdException w:name="Medium Shading 1 Accent 2" w:semiHidden="0" w:uiPriority="63" w:unhideWhenUsed="0"/>
+    <w:lsdException w:name="Medium Shading 2 Accent 2" w:semiHidden="0" w:uiPriority="64" w:unhideWhenUsed="0"/>
+    <w:lsdException w:name="Medium List 1 Accent 2" w:semiHidden="0" w:uiPriority="65" w:unhideWhenUsed="0"/>
+    <w:lsdException w:name="Medium List 2 Accent 2" w:semiHidden="0" w:uiPriority="66" w:unhideWhenUsed="0"/>
+    <w:lsdException w:name="Medium Grid 1 Accent 2" w:semiHidden="0" w:uiPriority="67" w:unhideWhenUsed="0"/>
+    <w:lsdException w:name="Medium Grid 2 Accent 2" w:semiHidden="0" w:uiPriority="68" w:unhideWhenUsed="0"/>
+    <w:lsdException w:name="Medium Grid 3 Accent 2" w:semiHidden="0" w:uiPriority="69" w:unhideWhenUsed="0"/>
+    <w:lsdException w:name="Dark List Accent 2" w:semiHidden="0" w:uiPriority="70" w:unhideWhenUsed="0"/>
+    <w:lsdException w:name="Colorful Shading Accent 2" w:semiHidden="0" w:uiPriority="71" w:unhideWhenUsed="0"/>
+    <w:lsdException w:name="Colorful List Accent 2" w:semiHidden="0" w:uiPriority="72" w:unhideWhenUsed="0"/>
+    <w:lsdException w:name="Colorful Grid Accent 2" w:semiHidden="0" w:uiPriority="73" w:unhideWhenUsed="0"/>
+    <w:lsdException w:name="Light Shading Accent 3" w:semiHidden="0" w:uiPriority="60" w:unhideWhenUsed="0"/>
+    <w:lsdException w:name="Light List Accent 3" w:semiHidden="0" w:uiPriority="61" w:unhideWhenUsed="0"/>
+    <w:lsdException w:name="Light Grid Accent 3" w:semiHidden="0" w:uiPriority="62" w:unhideWhenUsed="0"/>
+    <w:lsdException w:name="Medium Shading 1 Accent 3" w:semiHidden="0" w:uiPriority="63" w:unhideWhenUsed="0"/>
+    <w:lsdException w:name="Medium Shading 2 Accent 3" w:semiHidden="0" w:uiPriority="64" w:unhideWhenUsed="0"/>
+    <w:lsdException w:name="Medium List 1 Accent 3" w:semiHidden="0" w:uiPriority="65" w:unhideWhenUsed="0"/>
+    <w:lsdException w:name="Medium List 2 Accent 3" w:semiHidden="0" w:uiPriority="66" w:unhideWhenUsed="0"/>
+    <w:lsdException w:name="Medium Grid 1 Accent 3" w:semiHidden="0" w:uiPriority="67" w:unhideWhenUsed="0"/>
+    <w:lsdException w:name="Medium Grid 2 Accent 3" w:semiHidden="0" w:uiPriority="68" w:unhideWhenUsed="0"/>
+    <w:lsdException w:name="Medium Grid 3 Accent 3" w:semiHidden="0" w:uiPriority="69" w:unhideWhenUsed="0"/>
+    <w:lsdException w:name="Dark List Accent 3" w:semiHidden="0" w:uiPriority="70" w:unhideWhenUsed="0"/>
+    <w:lsdException w:name="Colorful Shading Accent 3" w:semiHidden="0" w:uiPriority="71" w:unhideWhenUsed="0"/>
+    <w:lsdException w:name="Colorful List Accent 3" w:semiHidden="0" w:uiPriority="72" w:unhideWhenUsed="0"/>
+    <w:lsdException w:name="Colorful Grid Accent 3" w:semiHidden="0" w:uiPriority="73" w:unhideWhenUsed="0"/>
+    <w:lsdException w:name="Light Shading Accent 4" w:semiHidden="0" w:uiPriority="60" w:unhideWhenUsed="0"/>
+    <w:lsdException w:name="Light List Accent 4" w:semiHidden="0" w:uiPriority="61" w:unhideWhenUsed="0"/>
+    <w:lsdException w:name="Light Grid Accent 4" w:semiHidden="0" w:uiPriority="62" w:unhideWhenUsed="0"/>
+    <w:lsdException w:name="Medium Shading 1 Accent 4" w:semiHidden="0" w:uiPriority="63" w:unhideWhenUsed="0"/>
+    <w:lsdException w:name="Medium Shading 2 Accent 4" w:semiHidden="0" w:uiPriority="64" w:unhideWhenUsed="0"/>
+    <w:lsdException w:name="Medium List 1 Accent 4" w:semiHidden="0" w:uiPriority="65" w:unhideWhenUsed="0"/>
+    <w:lsdException w:name="Medium List 2 Accent 4" w:semiHidden="0" w:uiPriority="66" w:unhideWhenUsed="0"/>
+    <w:lsdException w:name="Medium Grid 1 Accent 4" w:semiHidden="0" w:uiPriority="67" w:unhideWhenUsed="0"/>
+    <w:lsdException w:name="Medium Grid 2 Accent 4" w:semiHidden="0" w:uiPriority="68" w:unhideWhenUsed="0"/>
+    <w:lsdException w:name="Medium Grid 3 Accent 4" w:semiHidden="0" w:uiPriority="69" w:unhideWhenUsed="0"/>
+    <w:lsdException w:name="Dark List Accent 4" w:semiHidden="0" w:uiPriority="70" w:unhideWhenUsed="0"/>
+    <w:lsdException w:name="Colorful Shading Accent 4" w:semiHidden="0" w:uiPriority="71" w:unhideWhenUsed="0"/>
+    <w:lsdException w:name="Colorful List Accent 4" w:semiHidden="0" w:uiPriority="72" w:unhideWhenUsed="0"/>
+    <w:lsdException w:name="Colorful Grid Accent 4" w:semiHidden="0" w:uiPriority="73" w:unhideWhenUsed="0"/>
+    <w:lsdException w:name="Light Shading Accent 5" w:semiHidden="0" w:uiPriority="60" w:unhideWhenUsed="0"/>
+    <w:lsdException w:name="Light List Accent 5" w:semiHidden="0" w:uiPriority="61" w:unhideWhenUsed="0"/>
+    <w:lsdException w:name="Light Grid Accent 5" w:semiHidden="0" w:uiPriority="62" w:unhideWhenUsed="0"/>
+    <w:lsdException w:name="Medium Shading 1 Accent 5" w:semiHidden="0" w:uiPriority="63" w:unhideWhenUsed="0"/>
+    <w:lsdException w:name="Medium Shading 2 Accent 5" w:semiHidden="0" w:uiPriority="64" w:unhideWhenUsed="0"/>
+    <w:lsdException w:name="Medium List 1 Accent 5" w:semiHidden="0" w:uiPriority="65" w:unhideWhenUsed="0"/>
+    <w:lsdException w:name="Medium List 2 Accent 5" w:semiHidden="0" w:uiPriority="66" w:unhideWhenUsed="0"/>
+    <w:lsdException w:name="Medium Grid 1 Accent 5" w:semiHidden="0" w:uiPriority="67" w:unhideWhenUsed="0"/>
+    <w:lsdException w:name="Medium Grid 2 Accent 5" w:semiHidden="0" w:uiPriority="68" w:unhideWhenUsed="0"/>
+    <w:lsdException w:name="Medium Grid 3 Accent 5" w:semiHidden="0" w:uiPriority="69" w:unhideWhenUsed="0"/>
+    <w:lsdException w:name="Dark List Accent 5" w:semiHidden="0" w:uiPriority="70" w:unhideWhenUsed="0"/>
+    <w:lsdException w:name="Colorful Shading Accent 5" w:semiHidden="0" w:uiPriority="71" w:unhideWhenUsed="0"/>
+    <w:lsdException w:name="Colorful List Accent 5" w:semiHidden="0" w:uiPriority="72" w:unhideWhenUsed="0"/>
+    <w:lsdException w:name="Colorful Grid Accent 5" w:semiHidden="0" w:uiPriority="73" w:unhideWhenUsed="0"/>
+    <w:lsdException w:name="Light Shading Accent 6" w:semiHidden="0" w:uiPriority="60" w:unhideWhenUsed="0"/>
+    <w:lsdException w:name="Light List Accent 6" w:semiHidden="0" w:uiPriority="61" w:unhideWhenUsed="0"/>
+    <w:lsdException w:name="Light Grid Accent 6" w:semiHidden="0" w:uiPriority="62" w:unhideWhenUsed="0"/>
+    <w:lsdException w:name="Medium Shading 1 Accent 6" w:semiHidden="0" w:uiPriority="63" w:unhideWhenUsed="0"/>
+    <w:lsdException w:name="Medium Shading 2 Accent 6" w:semiHidden="0" w:uiPriority="64" w:unhideWhenUsed="0"/>
+    <w:lsdException w:name="Medium List 1 Accent 6" w:semiHidden="0" w:uiPriority="65" w:unhideWhenUsed="0"/>
+    <w:lsdException w:name="Medium List 2 Accent 6" w:semiHidden="0" w:uiPriority="66" w:unhideWhenUsed="0"/>
+    <w:lsdException w:name="Medium Grid 1 Accent 6" w:semiHidden="0" w:uiPriority="67" w:unhideWhenUsed="0"/>
+    <w:lsdException w:name="Medium Grid 2 Accent 6" w:semiHidden="0" w:uiPriority="68" w:unhideWhenUsed="0"/>
+    <w:lsdException w:name="Medium Grid 3 Accent 6" w:semiHidden="0" w:uiPriority="69" w:unhideWhenUsed="0"/>
+    <w:lsdException w:name="Dark List Accent 6" w:semiHidden="0" w:uiPriority="70" w:unhideWhenUsed="0"/>
+    <w:lsdException w:name="Colorful Shading Accent 6" w:semiHidden="0" w:uiPriority="71" w:unhideWhenUsed="0"/>
+    <w:lsdException w:name="Colorful List Accent 6" w:semiHidden="0" w:uiPriority="72" w:unhideWhenUsed="0"/>
+    <w:lsdException w:name="Colorful Grid Accent 6" w:semiHidden="0" w:uiPriority="73" w:unhideWhenUsed="0"/>
+    <w:lsdException w:name="Subtle Emphasis" w:semiHidden="0" w:uiPriority="19" w:unhideWhenUsed="0" w:qFormat="1"/>
+    <w:lsdException w:name="Intense Emphasis" w:semiHidden="0" w:uiPriority="21" w:unhideWhenUsed="0" w:qFormat="1"/>
+    <w:lsdException w:name="Subtle Reference" w:semiHidden="0" w:uiPriority="31" w:unhideWhenUsed="0" w:qFormat="1"/>
+    <w:lsdException w:name="Intense Reference" w:semiHidden="0" w:uiPriority="32" w:unhideWhenUsed="0" w:qFormat="1"/>
+    <w:lsdException w:name="Book Title" w:semiHidden="0" w:uiPriority="33" w:unhideWhenUsed="0" w:qFormat="1"/>
+    <w:lsdException w:name="Bibliography" w:uiPriority="37"/>
+    <w:lsdException w:name="TOC Heading" w:uiPriority="39" w:qFormat="1"/>
   </w:latentStyles>
   <w:style w:type="paragraph" w:default="1" w:styleId="Normal">
     <w:name w:val="Normal"/>
@@ -14285,7 +15349,7 @@
 </file>
 
 <file path=word/glossary/webSettings.xml><?xml version="1.0" encoding="utf-8"?>
-<w:webSettings xmlns:mc="http://schemas.openxmlformats.org/markup-compatibility/2006" xmlns:r="http://schemas.openxmlformats.org/officeDocument/2006/relationships" xmlns:w="http://schemas.openxmlformats.org/wordprocessingml/2006/main" xmlns:w14="http://schemas.microsoft.com/office/word/2010/wordml" xmlns:w15="http://schemas.microsoft.com/office/word/2012/wordml" mc:Ignorable="w14 w15">
+<w:webSettings xmlns:mc="http://schemas.openxmlformats.org/markup-compatibility/2006" xmlns:r="http://schemas.openxmlformats.org/officeDocument/2006/relationships" xmlns:w="http://schemas.openxmlformats.org/wordprocessingml/2006/main" xmlns:w14="http://schemas.microsoft.com/office/word/2010/wordml" mc:Ignorable="w14">
   <w:optimizeForBrowser/>
   <w:allowPNG/>
 </w:webSettings>
@@ -14600,7 +15664,7 @@
 </file>
 
 <file path=customXml/itemProps2.xml><?xml version="1.0" encoding="utf-8"?>
-<ds:datastoreItem xmlns:ds="http://schemas.openxmlformats.org/officeDocument/2006/customXml" ds:itemID="{1FF2D5DD-9E36-4539-B3E0-488D5D070235}">
+<ds:datastoreItem xmlns:ds="http://schemas.openxmlformats.org/officeDocument/2006/customXml" ds:itemID="{32B1476A-A410-4653-B44E-8D09F40685E2}">
   <ds:schemaRefs>
     <ds:schemaRef ds:uri="http://schemas.openxmlformats.org/officeDocument/2006/bibliography"/>
   </ds:schemaRefs>

</xml_diff>